<commit_message>
Fixed small mistake and updated CV PDF
</commit_message>
<xml_diff>
--- a/CV.docx
+++ b/CV.docx
@@ -1053,37 +1053,7 @@
           <w:sz w:val="20"/>
           <w:lang w:val="nl-NL" w:eastAsia="nl-NL"/>
         </w:rPr>
-        <w:t>Sept. 2018</w:t>
-      </w:r>
-      <w:r>
-        <w:rPr>
-          <w:rFonts w:ascii="Arial" w:eastAsia="Times New Roman" w:hAnsi="Arial" w:cs="Times New Roman"/>
-          <w:snapToGrid w:val="0"/>
-          <w:color w:val="auto"/>
-          <w:sz w:val="20"/>
-          <w:lang w:val="nl-NL" w:eastAsia="nl-NL"/>
-        </w:rPr>
-        <w:t xml:space="preserve"> – </w:t>
-      </w:r>
-      <w:r>
-        <w:rPr>
-          <w:rFonts w:ascii="Arial" w:eastAsia="Times New Roman" w:hAnsi="Arial" w:cs="Times New Roman"/>
-          <w:snapToGrid w:val="0"/>
-          <w:color w:val="auto"/>
-          <w:sz w:val="20"/>
-          <w:lang w:val="nl-NL" w:eastAsia="nl-NL"/>
-        </w:rPr>
-        <w:t>Jan 2019</w:t>
-      </w:r>
-      <w:r>
-        <w:rPr>
-          <w:rFonts w:ascii="Arial" w:eastAsia="Times New Roman" w:hAnsi="Arial" w:cs="Times New Roman"/>
-          <w:snapToGrid w:val="0"/>
-          <w:color w:val="auto"/>
-          <w:sz w:val="20"/>
-          <w:lang w:val="nl-NL" w:eastAsia="nl-NL"/>
-        </w:rPr>
-        <w:t>:</w:t>
+        <w:t>Sept. 2018 – Jan 2019:</w:t>
       </w:r>
       <w:r>
         <w:rPr>
@@ -1250,28 +1220,7 @@
           <w:lang w:val="nl-NL" w:eastAsia="nl-NL"/>
         </w:rPr>
         <w:tab/>
-      </w:r>
-      <w:r>
-        <w:rPr>
-          <w:rFonts w:ascii="Arial" w:eastAsia="Times New Roman" w:hAnsi="Arial" w:cs="Times New Roman"/>
-          <w:i/>
-          <w:snapToGrid w:val="0"/>
-          <w:color w:val="auto"/>
-          <w:sz w:val="20"/>
-          <w:lang w:val="nl-NL" w:eastAsia="nl-NL"/>
-        </w:rPr>
-        <w:t>VR programmer in Unreal and Unity</w:t>
-      </w:r>
-      <w:r>
-        <w:rPr>
-          <w:rFonts w:ascii="Arial" w:eastAsia="Times New Roman" w:hAnsi="Arial" w:cs="Times New Roman"/>
-          <w:i/>
-          <w:snapToGrid w:val="0"/>
-          <w:color w:val="auto"/>
-          <w:sz w:val="20"/>
-          <w:lang w:val="nl-NL" w:eastAsia="nl-NL"/>
-        </w:rPr>
-        <w:t>.</w:t>
+        <w:t>VR programmer in Unreal and Unity.</w:t>
       </w:r>
     </w:p>
     <w:p>
@@ -3300,80 +3249,13 @@
         <w:jc w:val="both"/>
         <w:rPr>
           <w:rFonts w:ascii="Arial" w:eastAsia="Times New Roman" w:hAnsi="Arial" w:cs="Times New Roman"/>
-          <w:snapToGrid w:val="0"/>
-          <w:color w:val="auto"/>
-          <w:sz w:val="20"/>
-          <w:lang w:val="nl-NL" w:eastAsia="nl-NL"/>
-        </w:rPr>
-      </w:pPr>
-      <w:r>
-        <w:rPr>
-          <w:rFonts w:ascii="Arial" w:eastAsia="Times New Roman" w:hAnsi="Arial" w:cs="Times New Roman"/>
-          <w:snapToGrid w:val="0"/>
-          <w:color w:val="auto"/>
-          <w:sz w:val="20"/>
-          <w:lang w:val="nl-NL" w:eastAsia="nl-NL"/>
-        </w:rPr>
-        <w:t>2018</w:t>
-      </w:r>
-      <w:r>
-        <w:rPr>
-          <w:rFonts w:ascii="Arial" w:eastAsia="Times New Roman" w:hAnsi="Arial" w:cs="Times New Roman"/>
-          <w:snapToGrid w:val="0"/>
-          <w:color w:val="auto"/>
-          <w:sz w:val="20"/>
-          <w:lang w:val="nl-NL" w:eastAsia="nl-NL"/>
-        </w:rPr>
-        <w:tab/>
-      </w:r>
-      <w:r>
-        <w:rPr>
-          <w:rFonts w:ascii="Arial" w:eastAsia="Times New Roman" w:hAnsi="Arial" w:cs="Times New Roman"/>
-          <w:snapToGrid w:val="0"/>
-          <w:color w:val="auto"/>
-          <w:sz w:val="20"/>
-          <w:lang w:val="nl-NL" w:eastAsia="nl-NL"/>
-        </w:rPr>
-        <w:t>Pr</w:t>
-      </w:r>
+          <w:color w:val="auto"/>
+          <w:sz w:val="20"/>
+          <w:lang w:val="nl-NL" w:eastAsia="nl-NL"/>
+        </w:rPr>
+      </w:pPr>
       <w:bookmarkStart w:id="1" w:name="_GoBack"/>
       <w:bookmarkEnd w:id="1"/>
-      <w:r>
-        <w:rPr>
-          <w:rFonts w:ascii="Arial" w:eastAsia="Times New Roman" w:hAnsi="Arial" w:cs="Times New Roman"/>
-          <w:snapToGrid w:val="0"/>
-          <w:color w:val="auto"/>
-          <w:sz w:val="20"/>
-          <w:lang w:val="nl-NL" w:eastAsia="nl-NL"/>
-        </w:rPr>
-        <w:t>.</w:t>
-      </w:r>
-    </w:p>
-    <w:p>
-      <w:pPr>
-        <w:spacing w:after="0"/>
-        <w:ind w:left="1440" w:right="0" w:hanging="1440"/>
-        <w:jc w:val="both"/>
-        <w:rPr>
-          <w:rFonts w:ascii="Arial" w:eastAsia="Times New Roman" w:hAnsi="Arial" w:cs="Times New Roman"/>
-          <w:color w:val="auto"/>
-          <w:sz w:val="20"/>
-          <w:lang w:val="nl-NL" w:eastAsia="nl-NL"/>
-        </w:rPr>
-      </w:pPr>
-    </w:p>
-    <w:p>
-      <w:pPr>
-        <w:spacing w:after="0"/>
-        <w:ind w:left="1440" w:right="0" w:hanging="1440"/>
-        <w:jc w:val="both"/>
-        <w:rPr>
-          <w:rFonts w:ascii="Arial" w:eastAsia="Times New Roman" w:hAnsi="Arial" w:cs="Times New Roman"/>
-          <w:color w:val="auto"/>
-          <w:sz w:val="20"/>
-          <w:lang w:val="nl-NL" w:eastAsia="nl-NL"/>
-        </w:rPr>
-      </w:pPr>
       <w:r>
         <w:rPr>
           <w:rFonts w:ascii="Arial" w:eastAsia="Times New Roman" w:hAnsi="Arial" w:cs="Times New Roman"/>
@@ -6158,7 +6040,7 @@
 </file>
 
 <file path=customXml/itemProps2.xml><?xml version="1.0" encoding="utf-8"?>
-<ds:datastoreItem xmlns:ds="http://schemas.openxmlformats.org/officeDocument/2006/customXml" ds:itemID="{9C63AB3F-EB2D-42E9-9874-B6721D322342}">
+<ds:datastoreItem xmlns:ds="http://schemas.openxmlformats.org/officeDocument/2006/customXml" ds:itemID="{C973CE80-779E-4CE6-A2F9-EB507215BE62}">
   <ds:schemaRefs>
     <ds:schemaRef ds:uri="http://schemas.openxmlformats.org/officeDocument/2006/bibliography"/>
   </ds:schemaRefs>

</xml_diff>

<commit_message>
Update CV with current internship
</commit_message>
<xml_diff>
--- a/CV.docx
+++ b/CV.docx
@@ -1053,6 +1053,235 @@
           <w:sz w:val="20"/>
           <w:lang w:val="nl-NL" w:eastAsia="nl-NL"/>
         </w:rPr>
+        <w:t>Dec.</w:t>
+      </w:r>
+      <w:r>
+        <w:rPr>
+          <w:rFonts w:ascii="Arial" w:eastAsia="Times New Roman" w:hAnsi="Arial" w:cs="Times New Roman"/>
+          <w:snapToGrid w:val="0"/>
+          <w:color w:val="auto"/>
+          <w:sz w:val="20"/>
+          <w:lang w:val="nl-NL" w:eastAsia="nl-NL"/>
+        </w:rPr>
+        <w:t xml:space="preserve"> 2019:</w:t>
+      </w:r>
+      <w:r>
+        <w:rPr>
+          <w:rFonts w:ascii="Arial" w:eastAsia="Times New Roman" w:hAnsi="Arial" w:cs="Times New Roman"/>
+          <w:snapToGrid w:val="0"/>
+          <w:color w:val="auto"/>
+          <w:sz w:val="20"/>
+          <w:lang w:val="nl-NL" w:eastAsia="nl-NL"/>
+        </w:rPr>
+        <w:tab/>
+      </w:r>
+      <w:r>
+        <w:rPr>
+          <w:rFonts w:ascii="Arial" w:eastAsia="Times New Roman" w:hAnsi="Arial" w:cs="Times New Roman"/>
+          <w:snapToGrid w:val="0"/>
+          <w:color w:val="auto"/>
+          <w:sz w:val="20"/>
+          <w:lang w:val="nl-NL" w:eastAsia="nl-NL"/>
+        </w:rPr>
+        <w:tab/>
+      </w:r>
+      <w:r>
+        <w:rPr>
+          <w:rFonts w:ascii="Arial" w:eastAsia="Times New Roman" w:hAnsi="Arial" w:cs="Times New Roman"/>
+          <w:b/>
+          <w:snapToGrid w:val="0"/>
+          <w:color w:val="auto"/>
+          <w:sz w:val="20"/>
+          <w:lang w:val="nl-NL" w:eastAsia="nl-NL"/>
+        </w:rPr>
+        <w:t xml:space="preserve">Internship at </w:t>
+      </w:r>
+      <w:r>
+        <w:rPr>
+          <w:rFonts w:ascii="Arial" w:eastAsia="Times New Roman" w:hAnsi="Arial" w:cs="Times New Roman"/>
+          <w:b/>
+          <w:snapToGrid w:val="0"/>
+          <w:color w:val="auto"/>
+          <w:sz w:val="20"/>
+          <w:lang w:val="nl-NL" w:eastAsia="nl-NL"/>
+        </w:rPr>
+        <w:t>BK Solutions</w:t>
+      </w:r>
+    </w:p>
+    <w:p>
+      <w:pPr>
+        <w:spacing w:after="0"/>
+        <w:ind w:right="0"/>
+        <w:jc w:val="both"/>
+        <w:rPr>
+          <w:rFonts w:ascii="Arial" w:eastAsia="Times New Roman" w:hAnsi="Arial" w:cs="Times New Roman"/>
+          <w:i/>
+          <w:snapToGrid w:val="0"/>
+          <w:color w:val="auto"/>
+          <w:sz w:val="20"/>
+          <w:lang w:val="nl-NL" w:eastAsia="nl-NL"/>
+        </w:rPr>
+      </w:pPr>
+      <w:r>
+        <w:rPr>
+          <w:rFonts w:ascii="Arial" w:eastAsia="Times New Roman" w:hAnsi="Arial" w:cs="Times New Roman"/>
+          <w:snapToGrid w:val="0"/>
+          <w:color w:val="auto"/>
+          <w:sz w:val="20"/>
+          <w:lang w:val="nl-NL" w:eastAsia="nl-NL"/>
+        </w:rPr>
+        <w:tab/>
+        <w:t xml:space="preserve">   </w:t>
+      </w:r>
+      <w:r>
+        <w:rPr>
+          <w:rFonts w:ascii="Arial" w:eastAsia="Times New Roman" w:hAnsi="Arial" w:cs="Times New Roman"/>
+          <w:snapToGrid w:val="0"/>
+          <w:color w:val="auto"/>
+          <w:sz w:val="20"/>
+          <w:lang w:val="nl-NL" w:eastAsia="nl-NL"/>
+        </w:rPr>
+        <w:tab/>
+      </w:r>
+      <w:r>
+        <w:rPr>
+          <w:rFonts w:ascii="Arial" w:eastAsia="Times New Roman" w:hAnsi="Arial" w:cs="Times New Roman"/>
+          <w:snapToGrid w:val="0"/>
+          <w:color w:val="auto"/>
+          <w:sz w:val="20"/>
+          <w:lang w:val="nl-NL" w:eastAsia="nl-NL"/>
+        </w:rPr>
+        <w:tab/>
+      </w:r>
+      <w:r>
+        <w:rPr>
+          <w:rFonts w:ascii="Arial" w:eastAsia="Times New Roman" w:hAnsi="Arial" w:cs="Times New Roman"/>
+          <w:snapToGrid w:val="0"/>
+          <w:color w:val="auto"/>
+          <w:sz w:val="20"/>
+          <w:lang w:val="nl-NL" w:eastAsia="nl-NL"/>
+        </w:rPr>
+        <w:t>Pianiga (VE), Italy</w:t>
+      </w:r>
+      <w:r>
+        <w:rPr>
+          <w:rFonts w:ascii="Arial" w:eastAsia="Times New Roman" w:hAnsi="Arial" w:cs="Times New Roman"/>
+          <w:snapToGrid w:val="0"/>
+          <w:color w:val="auto"/>
+          <w:sz w:val="20"/>
+          <w:lang w:val="nl-NL" w:eastAsia="nl-NL"/>
+        </w:rPr>
+        <w:t>.</w:t>
+      </w:r>
+    </w:p>
+    <w:p>
+      <w:pPr>
+        <w:spacing w:after="0"/>
+        <w:ind w:right="0"/>
+        <w:jc w:val="both"/>
+        <w:rPr>
+          <w:rFonts w:ascii="Arial" w:eastAsia="Times New Roman" w:hAnsi="Arial" w:cs="Times New Roman"/>
+          <w:i/>
+          <w:snapToGrid w:val="0"/>
+          <w:color w:val="auto"/>
+          <w:sz w:val="20"/>
+          <w:lang w:val="nl-NL" w:eastAsia="nl-NL"/>
+        </w:rPr>
+      </w:pPr>
+      <w:r>
+        <w:rPr>
+          <w:rFonts w:ascii="Arial" w:eastAsia="Times New Roman" w:hAnsi="Arial" w:cs="Times New Roman"/>
+          <w:i/>
+          <w:snapToGrid w:val="0"/>
+          <w:color w:val="auto"/>
+          <w:sz w:val="20"/>
+          <w:lang w:val="nl-NL" w:eastAsia="nl-NL"/>
+        </w:rPr>
+        <w:tab/>
+      </w:r>
+      <w:r>
+        <w:rPr>
+          <w:rFonts w:ascii="Arial" w:eastAsia="Times New Roman" w:hAnsi="Arial" w:cs="Times New Roman"/>
+          <w:i/>
+          <w:snapToGrid w:val="0"/>
+          <w:color w:val="auto"/>
+          <w:sz w:val="20"/>
+          <w:lang w:val="nl-NL" w:eastAsia="nl-NL"/>
+        </w:rPr>
+        <w:tab/>
+      </w:r>
+      <w:r>
+        <w:rPr>
+          <w:rFonts w:ascii="Arial" w:eastAsia="Times New Roman" w:hAnsi="Arial" w:cs="Times New Roman"/>
+          <w:i/>
+          <w:snapToGrid w:val="0"/>
+          <w:color w:val="auto"/>
+          <w:sz w:val="20"/>
+          <w:lang w:val="nl-NL" w:eastAsia="nl-NL"/>
+        </w:rPr>
+        <w:tab/>
+      </w:r>
+      <w:r>
+        <w:rPr>
+          <w:rFonts w:ascii="Arial" w:eastAsia="Times New Roman" w:hAnsi="Arial" w:cs="Times New Roman"/>
+          <w:i/>
+          <w:snapToGrid w:val="0"/>
+          <w:color w:val="auto"/>
+          <w:sz w:val="20"/>
+          <w:lang w:val="nl-NL" w:eastAsia="nl-NL"/>
+        </w:rPr>
+        <w:t>Typescript programmer using Angular</w:t>
+      </w:r>
+      <w:r>
+        <w:rPr>
+          <w:rFonts w:ascii="Arial" w:eastAsia="Times New Roman" w:hAnsi="Arial" w:cs="Times New Roman"/>
+          <w:i/>
+          <w:snapToGrid w:val="0"/>
+          <w:color w:val="auto"/>
+          <w:sz w:val="20"/>
+          <w:lang w:val="nl-NL" w:eastAsia="nl-NL"/>
+        </w:rPr>
+        <w:t>.</w:t>
+      </w:r>
+    </w:p>
+    <w:p>
+      <w:pPr>
+        <w:spacing w:after="0"/>
+        <w:ind w:right="0"/>
+        <w:jc w:val="both"/>
+        <w:rPr>
+          <w:rFonts w:ascii="Arial" w:eastAsia="Times New Roman" w:hAnsi="Arial" w:cs="Times New Roman"/>
+          <w:i/>
+          <w:snapToGrid w:val="0"/>
+          <w:color w:val="auto"/>
+          <w:sz w:val="20"/>
+          <w:lang w:val="nl-NL" w:eastAsia="nl-NL"/>
+        </w:rPr>
+      </w:pPr>
+    </w:p>
+    <w:p>
+      <w:pPr>
+        <w:spacing w:after="0"/>
+        <w:ind w:right="0"/>
+        <w:jc w:val="both"/>
+        <w:rPr>
+          <w:rFonts w:ascii="Arial" w:eastAsia="Times New Roman" w:hAnsi="Arial" w:cs="Times New Roman"/>
+          <w:b/>
+          <w:snapToGrid w:val="0"/>
+          <w:color w:val="auto"/>
+          <w:sz w:val="20"/>
+          <w:u w:val="single"/>
+          <w:lang w:val="nl-NL" w:eastAsia="nl-NL"/>
+        </w:rPr>
+      </w:pPr>
+      <w:r>
+        <w:rPr>
+          <w:rFonts w:ascii="Arial" w:eastAsia="Times New Roman" w:hAnsi="Arial" w:cs="Times New Roman"/>
+          <w:snapToGrid w:val="0"/>
+          <w:color w:val="auto"/>
+          <w:sz w:val="20"/>
+          <w:lang w:val="nl-NL" w:eastAsia="nl-NL"/>
+        </w:rPr>
         <w:t>Sept. 2018 – Jan 2019:</w:t>
       </w:r>
       <w:r>
@@ -2300,7 +2529,27 @@
           <w:sz w:val="20"/>
           <w:lang w:val="en-GB" w:eastAsia="nl-NL"/>
         </w:rPr>
-        <w:t>C/C++</w:t>
+        <w:t>C</w:t>
+      </w:r>
+      <w:r>
+        <w:rPr>
+          <w:rFonts w:ascii="Arial" w:eastAsia="Times New Roman" w:hAnsi="Arial" w:cs="Times New Roman"/>
+          <w:snapToGrid w:val="0"/>
+          <w:color w:val="auto"/>
+          <w:sz w:val="20"/>
+          <w:lang w:val="en-GB" w:eastAsia="nl-NL"/>
+        </w:rPr>
+        <w:t>/</w:t>
+      </w:r>
+      <w:r>
+        <w:rPr>
+          <w:rFonts w:ascii="Arial" w:eastAsia="Times New Roman" w:hAnsi="Arial" w:cs="Times New Roman"/>
+          <w:snapToGrid w:val="0"/>
+          <w:color w:val="auto"/>
+          <w:sz w:val="20"/>
+          <w:lang w:val="en-GB" w:eastAsia="nl-NL"/>
+        </w:rPr>
+        <w:t>C++</w:t>
       </w:r>
       <w:r>
         <w:rPr>
@@ -2710,127 +2959,7 @@
           <w:sz w:val="20"/>
           <w:lang w:val="en-GB" w:eastAsia="nl-NL"/>
         </w:rPr>
-        <w:t>I have</w:t>
-      </w:r>
-      <w:r>
-        <w:rPr>
-          <w:rFonts w:ascii="Arial" w:eastAsia="Times New Roman" w:hAnsi="Arial" w:cs="Times New Roman"/>
-          <w:snapToGrid w:val="0"/>
-          <w:color w:val="auto"/>
-          <w:sz w:val="20"/>
-          <w:lang w:val="en-GB" w:eastAsia="nl-NL"/>
-        </w:rPr>
-        <w:t xml:space="preserve"> </w:t>
-      </w:r>
-      <w:r>
-        <w:rPr>
-          <w:rFonts w:ascii="Arial" w:eastAsia="Times New Roman" w:hAnsi="Arial" w:cs="Times New Roman"/>
-          <w:snapToGrid w:val="0"/>
-          <w:color w:val="auto"/>
-          <w:sz w:val="20"/>
-          <w:lang w:val="en-GB" w:eastAsia="nl-NL"/>
-        </w:rPr>
-        <w:t xml:space="preserve">worked in: </w:t>
-      </w:r>
-      <w:r>
-        <w:rPr>
-          <w:rFonts w:ascii="Arial" w:eastAsia="Times New Roman" w:hAnsi="Arial" w:cs="Times New Roman"/>
-          <w:snapToGrid w:val="0"/>
-          <w:color w:val="auto"/>
-          <w:sz w:val="20"/>
-          <w:lang w:val="en-GB" w:eastAsia="nl-NL"/>
-        </w:rPr>
-        <w:t>Java,</w:t>
-      </w:r>
-      <w:r>
-        <w:rPr>
-          <w:rFonts w:ascii="Arial" w:eastAsia="Times New Roman" w:hAnsi="Arial" w:cs="Times New Roman"/>
-          <w:snapToGrid w:val="0"/>
-          <w:color w:val="auto"/>
-          <w:sz w:val="20"/>
-          <w:lang w:val="en-GB" w:eastAsia="nl-NL"/>
-        </w:rPr>
-        <w:t xml:space="preserve"> </w:t>
-      </w:r>
-      <w:r>
-        <w:rPr>
-          <w:rFonts w:ascii="Arial" w:eastAsia="Times New Roman" w:hAnsi="Arial" w:cs="Times New Roman"/>
-          <w:snapToGrid w:val="0"/>
-          <w:color w:val="auto"/>
-          <w:sz w:val="20"/>
-          <w:lang w:val="en-GB" w:eastAsia="nl-NL"/>
-        </w:rPr>
-        <w:t>SQL</w:t>
-      </w:r>
-      <w:r>
-        <w:rPr>
-          <w:rFonts w:ascii="Arial" w:eastAsia="Times New Roman" w:hAnsi="Arial" w:cs="Times New Roman"/>
-          <w:snapToGrid w:val="0"/>
-          <w:color w:val="auto"/>
-          <w:sz w:val="20"/>
-          <w:lang w:val="en-GB" w:eastAsia="nl-NL"/>
-        </w:rPr>
-        <w:t xml:space="preserve"> (Intermediate) and</w:t>
-      </w:r>
-      <w:r>
-        <w:rPr>
-          <w:rFonts w:ascii="Arial" w:eastAsia="Times New Roman" w:hAnsi="Arial" w:cs="Times New Roman"/>
-          <w:snapToGrid w:val="0"/>
-          <w:color w:val="auto"/>
-          <w:sz w:val="20"/>
-          <w:lang w:val="en-GB" w:eastAsia="nl-NL"/>
-        </w:rPr>
-        <w:t xml:space="preserve"> </w:t>
-      </w:r>
-      <w:r>
-        <w:rPr>
-          <w:rFonts w:ascii="Arial" w:eastAsia="Times New Roman" w:hAnsi="Arial" w:cs="Times New Roman"/>
-          <w:snapToGrid w:val="0"/>
-          <w:color w:val="auto"/>
-          <w:sz w:val="20"/>
-          <w:lang w:val="en-GB" w:eastAsia="nl-NL"/>
-        </w:rPr>
-        <w:t>JS</w:t>
-      </w:r>
-      <w:r>
-        <w:rPr>
-          <w:rFonts w:ascii="Arial" w:eastAsia="Times New Roman" w:hAnsi="Arial" w:cs="Times New Roman"/>
-          <w:snapToGrid w:val="0"/>
-          <w:color w:val="auto"/>
-          <w:sz w:val="20"/>
-          <w:lang w:val="en-GB" w:eastAsia="nl-NL"/>
-        </w:rPr>
-        <w:t>,</w:t>
-      </w:r>
-      <w:r>
-        <w:rPr>
-          <w:rFonts w:ascii="Arial" w:eastAsia="Times New Roman" w:hAnsi="Arial" w:cs="Times New Roman"/>
-          <w:snapToGrid w:val="0"/>
-          <w:color w:val="auto"/>
-          <w:sz w:val="20"/>
-          <w:lang w:val="en-GB" w:eastAsia="nl-NL"/>
-        </w:rPr>
-        <w:t xml:space="preserve"> </w:t>
-      </w:r>
-      <w:r>
-        <w:rPr>
-          <w:rFonts w:ascii="Arial" w:eastAsia="Times New Roman" w:hAnsi="Arial" w:cs="Times New Roman"/>
-          <w:snapToGrid w:val="0"/>
-          <w:color w:val="auto"/>
-          <w:sz w:val="20"/>
-          <w:lang w:val="en-GB" w:eastAsia="nl-NL"/>
-        </w:rPr>
-        <w:t>PHP,</w:t>
-      </w:r>
-      <w:r>
-        <w:rPr>
-          <w:rFonts w:ascii="Arial" w:eastAsia="Times New Roman" w:hAnsi="Arial" w:cs="Times New Roman"/>
-          <w:snapToGrid w:val="0"/>
-          <w:color w:val="auto"/>
-          <w:sz w:val="20"/>
-          <w:lang w:val="en-GB" w:eastAsia="nl-NL"/>
-        </w:rPr>
-        <w:t xml:space="preserve"> HTML</w:t>
+        <w:t>Typescript (Angular, Ionic, KendoUI) (Intermediate)</w:t>
       </w:r>
     </w:p>
     <w:p>
@@ -2843,19 +2972,143 @@
         <w:ind w:right="0"/>
         <w:jc w:val="both"/>
         <w:rPr>
-          <w:color w:val="auto"/>
-          <w:sz w:val="20"/>
-          <w:lang w:val="en-GB" w:eastAsia="nl-NL"/>
-        </w:rPr>
-      </w:pPr>
-      <w:r>
-        <w:rPr>
-          <w:rFonts w:ascii="Arial" w:eastAsia="Times New Roman" w:hAnsi="Arial" w:cs="Times New Roman"/>
-          <w:color w:val="auto"/>
-          <w:sz w:val="20"/>
-          <w:lang w:val="en-GB" w:eastAsia="nl-NL"/>
-        </w:rPr>
-        <w:t>Agile, Scrum</w:t>
+          <w:rFonts w:ascii="Arial" w:eastAsia="Times New Roman" w:hAnsi="Arial" w:cs="Times New Roman"/>
+          <w:snapToGrid w:val="0"/>
+          <w:color w:val="auto"/>
+          <w:sz w:val="20"/>
+          <w:lang w:val="en-GB" w:eastAsia="nl-NL"/>
+        </w:rPr>
+      </w:pPr>
+      <w:r>
+        <w:rPr>
+          <w:rFonts w:ascii="Arial" w:eastAsia="Times New Roman" w:hAnsi="Arial" w:cs="Times New Roman"/>
+          <w:snapToGrid w:val="0"/>
+          <w:color w:val="auto"/>
+          <w:sz w:val="20"/>
+          <w:lang w:val="en-GB" w:eastAsia="nl-NL"/>
+        </w:rPr>
+        <w:lastRenderedPageBreak/>
+        <w:t>I have</w:t>
+      </w:r>
+      <w:r>
+        <w:rPr>
+          <w:rFonts w:ascii="Arial" w:eastAsia="Times New Roman" w:hAnsi="Arial" w:cs="Times New Roman"/>
+          <w:snapToGrid w:val="0"/>
+          <w:color w:val="auto"/>
+          <w:sz w:val="20"/>
+          <w:lang w:val="en-GB" w:eastAsia="nl-NL"/>
+        </w:rPr>
+        <w:t xml:space="preserve"> </w:t>
+      </w:r>
+      <w:r>
+        <w:rPr>
+          <w:rFonts w:ascii="Arial" w:eastAsia="Times New Roman" w:hAnsi="Arial" w:cs="Times New Roman"/>
+          <w:snapToGrid w:val="0"/>
+          <w:color w:val="auto"/>
+          <w:sz w:val="20"/>
+          <w:lang w:val="en-GB" w:eastAsia="nl-NL"/>
+        </w:rPr>
+        <w:t xml:space="preserve">worked in: </w:t>
+      </w:r>
+      <w:r>
+        <w:rPr>
+          <w:rFonts w:ascii="Arial" w:eastAsia="Times New Roman" w:hAnsi="Arial" w:cs="Times New Roman"/>
+          <w:snapToGrid w:val="0"/>
+          <w:color w:val="auto"/>
+          <w:sz w:val="20"/>
+          <w:lang w:val="en-GB" w:eastAsia="nl-NL"/>
+        </w:rPr>
+        <w:t>Java,</w:t>
+      </w:r>
+      <w:r>
+        <w:rPr>
+          <w:rFonts w:ascii="Arial" w:eastAsia="Times New Roman" w:hAnsi="Arial" w:cs="Times New Roman"/>
+          <w:snapToGrid w:val="0"/>
+          <w:color w:val="auto"/>
+          <w:sz w:val="20"/>
+          <w:lang w:val="en-GB" w:eastAsia="nl-NL"/>
+        </w:rPr>
+        <w:t xml:space="preserve"> </w:t>
+      </w:r>
+      <w:r>
+        <w:rPr>
+          <w:rFonts w:ascii="Arial" w:eastAsia="Times New Roman" w:hAnsi="Arial" w:cs="Times New Roman"/>
+          <w:snapToGrid w:val="0"/>
+          <w:color w:val="auto"/>
+          <w:sz w:val="20"/>
+          <w:lang w:val="en-GB" w:eastAsia="nl-NL"/>
+        </w:rPr>
+        <w:t>SQL</w:t>
+      </w:r>
+      <w:r>
+        <w:rPr>
+          <w:rFonts w:ascii="Arial" w:eastAsia="Times New Roman" w:hAnsi="Arial" w:cs="Times New Roman"/>
+          <w:snapToGrid w:val="0"/>
+          <w:color w:val="auto"/>
+          <w:sz w:val="20"/>
+          <w:lang w:val="en-GB" w:eastAsia="nl-NL"/>
+        </w:rPr>
+        <w:t xml:space="preserve"> (Intermediate) and</w:t>
+      </w:r>
+      <w:r>
+        <w:rPr>
+          <w:rFonts w:ascii="Arial" w:eastAsia="Times New Roman" w:hAnsi="Arial" w:cs="Times New Roman"/>
+          <w:snapToGrid w:val="0"/>
+          <w:color w:val="auto"/>
+          <w:sz w:val="20"/>
+          <w:lang w:val="en-GB" w:eastAsia="nl-NL"/>
+        </w:rPr>
+        <w:t xml:space="preserve"> </w:t>
+      </w:r>
+      <w:r>
+        <w:rPr>
+          <w:rFonts w:ascii="Arial" w:eastAsia="Times New Roman" w:hAnsi="Arial" w:cs="Times New Roman"/>
+          <w:snapToGrid w:val="0"/>
+          <w:color w:val="auto"/>
+          <w:sz w:val="20"/>
+          <w:lang w:val="en-GB" w:eastAsia="nl-NL"/>
+        </w:rPr>
+        <w:t>JS</w:t>
+      </w:r>
+      <w:r>
+        <w:rPr>
+          <w:rFonts w:ascii="Arial" w:eastAsia="Times New Roman" w:hAnsi="Arial" w:cs="Times New Roman"/>
+          <w:snapToGrid w:val="0"/>
+          <w:color w:val="auto"/>
+          <w:sz w:val="20"/>
+          <w:lang w:val="en-GB" w:eastAsia="nl-NL"/>
+        </w:rPr>
+        <w:t>,</w:t>
+      </w:r>
+      <w:r>
+        <w:rPr>
+          <w:rFonts w:ascii="Arial" w:eastAsia="Times New Roman" w:hAnsi="Arial" w:cs="Times New Roman"/>
+          <w:snapToGrid w:val="0"/>
+          <w:color w:val="auto"/>
+          <w:sz w:val="20"/>
+          <w:lang w:val="en-GB" w:eastAsia="nl-NL"/>
+        </w:rPr>
+        <w:t xml:space="preserve"> </w:t>
+      </w:r>
+      <w:r>
+        <w:rPr>
+          <w:rFonts w:ascii="Arial" w:eastAsia="Times New Roman" w:hAnsi="Arial" w:cs="Times New Roman"/>
+          <w:snapToGrid w:val="0"/>
+          <w:color w:val="auto"/>
+          <w:sz w:val="20"/>
+          <w:lang w:val="en-GB" w:eastAsia="nl-NL"/>
+        </w:rPr>
+        <w:t>PHP,</w:t>
+      </w:r>
+      <w:r>
+        <w:rPr>
+          <w:rFonts w:ascii="Arial" w:eastAsia="Times New Roman" w:hAnsi="Arial" w:cs="Times New Roman"/>
+          <w:snapToGrid w:val="0"/>
+          <w:color w:val="auto"/>
+          <w:sz w:val="20"/>
+          <w:lang w:val="en-GB" w:eastAsia="nl-NL"/>
+        </w:rPr>
+        <w:t xml:space="preserve"> HTML</w:t>
       </w:r>
     </w:p>
     <w:p>
@@ -2880,57 +3133,7 @@
           <w:sz w:val="20"/>
           <w:lang w:val="en-GB" w:eastAsia="nl-NL"/>
         </w:rPr>
-        <w:t>Perforce</w:t>
-      </w:r>
-    </w:p>
-    <w:p>
-      <w:pPr>
-        <w:spacing w:after="0"/>
-        <w:ind w:right="0"/>
-        <w:jc w:val="both"/>
-        <w:rPr>
-          <w:color w:val="auto"/>
-          <w:sz w:val="20"/>
-          <w:lang w:val="en-GB" w:eastAsia="nl-NL"/>
-        </w:rPr>
-      </w:pPr>
-    </w:p>
-    <w:p>
-      <w:pPr>
-        <w:spacing w:after="0"/>
-        <w:ind w:right="0"/>
-        <w:jc w:val="both"/>
-        <w:rPr>
-          <w:rFonts w:ascii="Arial" w:eastAsia="Times New Roman" w:hAnsi="Arial" w:cs="Times New Roman"/>
-          <w:b/>
-          <w:snapToGrid w:val="0"/>
-          <w:color w:val="auto"/>
-          <w:sz w:val="20"/>
-          <w:u w:val="single"/>
-          <w:lang w:val="nl-NL" w:eastAsia="nl-NL"/>
-        </w:rPr>
-      </w:pPr>
-      <w:r>
-        <w:rPr>
-          <w:rFonts w:ascii="Arial" w:eastAsia="Times New Roman" w:hAnsi="Arial" w:cs="Times New Roman"/>
-          <w:b/>
-          <w:snapToGrid w:val="0"/>
-          <w:color w:val="auto"/>
-          <w:sz w:val="20"/>
-          <w:lang w:val="nl-NL" w:eastAsia="nl-NL"/>
-        </w:rPr>
-        <w:t>PC skills</w:t>
-      </w:r>
-      <w:r>
-        <w:rPr>
-          <w:rFonts w:ascii="Arial" w:eastAsia="Times New Roman" w:hAnsi="Arial" w:cs="Times New Roman"/>
-          <w:b/>
-          <w:snapToGrid w:val="0"/>
-          <w:color w:val="auto"/>
-          <w:sz w:val="20"/>
-          <w:lang w:val="nl-NL" w:eastAsia="nl-NL"/>
-        </w:rPr>
-        <w:t>:</w:t>
+        <w:t>Agile, Scrum</w:t>
       </w:r>
     </w:p>
     <w:p>
@@ -2943,26 +3146,111 @@
         <w:ind w:right="0"/>
         <w:jc w:val="both"/>
         <w:rPr>
-          <w:rFonts w:ascii="Arial" w:eastAsia="Times New Roman" w:hAnsi="Arial" w:cs="Times New Roman"/>
-          <w:snapToGrid w:val="0"/>
-          <w:color w:val="auto"/>
-          <w:sz w:val="20"/>
-          <w:lang w:val="en-GB" w:eastAsia="nl-NL"/>
-        </w:rPr>
-      </w:pPr>
-      <w:bookmarkStart w:id="0" w:name="_Hlk502779792"/>
-      <w:r>
-        <w:rPr>
-          <w:rFonts w:ascii="Arial" w:eastAsia="Times New Roman" w:hAnsi="Arial" w:cs="Times New Roman"/>
-          <w:snapToGrid w:val="0"/>
-          <w:color w:val="auto"/>
-          <w:sz w:val="20"/>
-          <w:lang w:val="en-GB" w:eastAsia="nl-NL"/>
-        </w:rPr>
-        <w:lastRenderedPageBreak/>
+          <w:color w:val="auto"/>
+          <w:sz w:val="20"/>
+          <w:lang w:val="en-GB" w:eastAsia="nl-NL"/>
+        </w:rPr>
+      </w:pPr>
+      <w:r>
+        <w:rPr>
+          <w:rFonts w:ascii="Arial" w:eastAsia="Times New Roman" w:hAnsi="Arial" w:cs="Times New Roman"/>
+          <w:color w:val="auto"/>
+          <w:sz w:val="20"/>
+          <w:lang w:val="en-GB" w:eastAsia="nl-NL"/>
+        </w:rPr>
+        <w:t>Perforce</w:t>
+      </w:r>
+      <w:r>
+        <w:rPr>
+          <w:rFonts w:ascii="Arial" w:eastAsia="Times New Roman" w:hAnsi="Arial" w:cs="Times New Roman"/>
+          <w:color w:val="auto"/>
+          <w:sz w:val="20"/>
+          <w:lang w:val="en-GB" w:eastAsia="nl-NL"/>
+        </w:rPr>
+        <w:t>, GIT</w:t>
+      </w:r>
+      <w:bookmarkStart w:id="0" w:name="_GoBack"/>
+      <w:bookmarkEnd w:id="0"/>
+    </w:p>
+    <w:p>
+      <w:pPr>
+        <w:spacing w:after="0"/>
+        <w:ind w:right="0"/>
+        <w:jc w:val="both"/>
+        <w:rPr>
+          <w:color w:val="auto"/>
+          <w:sz w:val="20"/>
+          <w:lang w:val="en-GB" w:eastAsia="nl-NL"/>
+        </w:rPr>
+      </w:pPr>
+    </w:p>
+    <w:p>
+      <w:pPr>
+        <w:spacing w:after="0"/>
+        <w:ind w:right="0"/>
+        <w:jc w:val="both"/>
+        <w:rPr>
+          <w:rFonts w:ascii="Arial" w:eastAsia="Times New Roman" w:hAnsi="Arial" w:cs="Times New Roman"/>
+          <w:b/>
+          <w:snapToGrid w:val="0"/>
+          <w:color w:val="auto"/>
+          <w:sz w:val="20"/>
+          <w:u w:val="single"/>
+          <w:lang w:val="nl-NL" w:eastAsia="nl-NL"/>
+        </w:rPr>
+      </w:pPr>
+      <w:r>
+        <w:rPr>
+          <w:rFonts w:ascii="Arial" w:eastAsia="Times New Roman" w:hAnsi="Arial" w:cs="Times New Roman"/>
+          <w:b/>
+          <w:snapToGrid w:val="0"/>
+          <w:color w:val="auto"/>
+          <w:sz w:val="20"/>
+          <w:lang w:val="nl-NL" w:eastAsia="nl-NL"/>
+        </w:rPr>
+        <w:t>PC skills</w:t>
+      </w:r>
+      <w:r>
+        <w:rPr>
+          <w:rFonts w:ascii="Arial" w:eastAsia="Times New Roman" w:hAnsi="Arial" w:cs="Times New Roman"/>
+          <w:b/>
+          <w:snapToGrid w:val="0"/>
+          <w:color w:val="auto"/>
+          <w:sz w:val="20"/>
+          <w:lang w:val="nl-NL" w:eastAsia="nl-NL"/>
+        </w:rPr>
+        <w:t>:</w:t>
+      </w:r>
+    </w:p>
+    <w:p>
+      <w:pPr>
+        <w:numPr>
+          <w:ilvl w:val="0"/>
+          <w:numId w:val="6"/>
+        </w:numPr>
+        <w:spacing w:after="0"/>
+        <w:ind w:right="0"/>
+        <w:jc w:val="both"/>
+        <w:rPr>
+          <w:rFonts w:ascii="Arial" w:eastAsia="Times New Roman" w:hAnsi="Arial" w:cs="Times New Roman"/>
+          <w:snapToGrid w:val="0"/>
+          <w:color w:val="auto"/>
+          <w:sz w:val="20"/>
+          <w:lang w:val="en-GB" w:eastAsia="nl-NL"/>
+        </w:rPr>
+      </w:pPr>
+      <w:bookmarkStart w:id="1" w:name="_Hlk502779792"/>
+      <w:r>
+        <w:rPr>
+          <w:rFonts w:ascii="Arial" w:eastAsia="Times New Roman" w:hAnsi="Arial" w:cs="Times New Roman"/>
+          <w:snapToGrid w:val="0"/>
+          <w:color w:val="auto"/>
+          <w:sz w:val="20"/>
+          <w:lang w:val="en-GB" w:eastAsia="nl-NL"/>
+        </w:rPr>
         <w:t>MS-Excel</w:t>
       </w:r>
-      <w:bookmarkEnd w:id="0"/>
+      <w:bookmarkEnd w:id="1"/>
       <w:r>
         <w:rPr>
           <w:rFonts w:ascii="Arial" w:eastAsia="Times New Roman" w:hAnsi="Arial" w:cs="Times New Roman"/>
@@ -3250,8 +3538,6 @@
           <w:lang w:val="nl-NL" w:eastAsia="nl-NL"/>
         </w:rPr>
       </w:pPr>
-      <w:bookmarkStart w:id="1" w:name="_GoBack"/>
-      <w:bookmarkEnd w:id="1"/>
     </w:p>
     <w:p>
       <w:pPr>
@@ -6051,7 +6337,7 @@
 </file>
 
 <file path=customXml/itemProps2.xml><?xml version="1.0" encoding="utf-8"?>
-<ds:datastoreItem xmlns:ds="http://schemas.openxmlformats.org/officeDocument/2006/customXml" ds:itemID="{C8EF2910-9C47-40DB-BA57-8991D64E64FD}">
+<ds:datastoreItem xmlns:ds="http://schemas.openxmlformats.org/officeDocument/2006/customXml" ds:itemID="{FD8AB3D0-07DB-4220-8CDC-E313BA466D80}">
   <ds:schemaRefs>
     <ds:schemaRef ds:uri="http://schemas.openxmlformats.org/officeDocument/2006/bibliography"/>
   </ds:schemaRefs>

</xml_diff>

<commit_message>
Updated CV with personal project
</commit_message>
<xml_diff>
--- a/CV.docx
+++ b/CV.docx
@@ -62,7 +62,7 @@
           <w:snapToGrid w:val="0"/>
           <w:color w:val="auto"/>
           <w:sz w:val="22"/>
-          <w:lang w:val="nl-NL" w:eastAsia="nl-NL"/>
+          <w:lang w:val="en-AU" w:eastAsia="nl-NL"/>
         </w:rPr>
       </w:pPr>
       <w:r>
@@ -988,7 +988,7 @@
           <w:color w:val="auto"/>
           <w:sz w:val="22"/>
           <w:szCs w:val="22"/>
-          <w:lang w:val="nl-NL" w:eastAsia="nl-NL"/>
+          <w:lang w:val="en-AU" w:eastAsia="nl-NL"/>
         </w:rPr>
       </w:pPr>
       <w:r>
@@ -2383,7 +2383,7 @@
           <w:snapToGrid w:val="0"/>
           <w:color w:val="auto"/>
           <w:sz w:val="20"/>
-          <w:lang w:val="nl-NL" w:eastAsia="nl-NL"/>
+          <w:lang w:val="en-AU" w:eastAsia="nl-NL"/>
         </w:rPr>
       </w:pPr>
       <w:r>
@@ -2927,18 +2927,42 @@
           <w:sz w:val="20"/>
           <w:lang w:val="en-GB" w:eastAsia="nl-NL"/>
         </w:rPr>
-        <w:t>Typescript (Angular, Ionic, KendoUI</w:t>
-      </w:r>
-      <w:r>
-        <w:rPr>
-          <w:rFonts w:ascii="Arial" w:eastAsia="Times New Roman" w:hAnsi="Arial" w:cs="Times New Roman"/>
-          <w:snapToGrid w:val="0"/>
-          <w:color w:val="auto"/>
-          <w:sz w:val="20"/>
-          <w:lang w:val="en-GB" w:eastAsia="nl-NL"/>
-        </w:rPr>
-        <w:t>, Syncfusion</w:t>
-      </w:r>
+        <w:t xml:space="preserve">Typescript (Angular, Ionic, </w:t>
+      </w:r>
+      <w:proofErr w:type="spellStart"/>
+      <w:r>
+        <w:rPr>
+          <w:rFonts w:ascii="Arial" w:eastAsia="Times New Roman" w:hAnsi="Arial" w:cs="Times New Roman"/>
+          <w:snapToGrid w:val="0"/>
+          <w:color w:val="auto"/>
+          <w:sz w:val="20"/>
+          <w:lang w:val="en-GB" w:eastAsia="nl-NL"/>
+        </w:rPr>
+        <w:t>KendoUI</w:t>
+      </w:r>
+      <w:proofErr w:type="spellEnd"/>
+      <w:r>
+        <w:rPr>
+          <w:rFonts w:ascii="Arial" w:eastAsia="Times New Roman" w:hAnsi="Arial" w:cs="Times New Roman"/>
+          <w:snapToGrid w:val="0"/>
+          <w:color w:val="auto"/>
+          <w:sz w:val="20"/>
+          <w:lang w:val="en-GB" w:eastAsia="nl-NL"/>
+        </w:rPr>
+        <w:t xml:space="preserve">, </w:t>
+      </w:r>
+      <w:proofErr w:type="spellStart"/>
+      <w:r>
+        <w:rPr>
+          <w:rFonts w:ascii="Arial" w:eastAsia="Times New Roman" w:hAnsi="Arial" w:cs="Times New Roman"/>
+          <w:snapToGrid w:val="0"/>
+          <w:color w:val="auto"/>
+          <w:sz w:val="20"/>
+          <w:lang w:val="en-GB" w:eastAsia="nl-NL"/>
+        </w:rPr>
+        <w:t>Syncfusion</w:t>
+      </w:r>
+      <w:proofErr w:type="spellEnd"/>
       <w:r>
         <w:rPr>
           <w:rFonts w:ascii="Arial" w:eastAsia="Times New Roman" w:hAnsi="Arial" w:cs="Times New Roman"/>
@@ -3465,6 +3489,20 @@
         </w:rPr>
         <w:t>2nd language, complete fluency in speaking, reading and writing</w:t>
       </w:r>
+    </w:p>
+    <w:p>
+      <w:pPr>
+        <w:spacing w:after="0"/>
+        <w:ind w:right="0"/>
+        <w:jc w:val="both"/>
+        <w:rPr>
+          <w:rFonts w:ascii="Arial" w:eastAsia="Times New Roman" w:hAnsi="Arial" w:cs="Times New Roman"/>
+          <w:snapToGrid w:val="0"/>
+          <w:color w:val="auto"/>
+          <w:sz w:val="20"/>
+          <w:lang w:val="nl-NL" w:eastAsia="nl-NL"/>
+        </w:rPr>
+      </w:pPr>
     </w:p>
     <w:p>
       <w:pPr>
@@ -3496,7 +3534,7 @@
           <w:snapToGrid w:val="0"/>
           <w:color w:val="000000"/>
           <w:sz w:val="20"/>
-          <w:lang w:val="nl-NL" w:eastAsia="nl-NL"/>
+          <w:lang w:val="en-AU" w:eastAsia="nl-NL"/>
         </w:rPr>
       </w:pPr>
       <w:r>
@@ -3508,7 +3546,7 @@
           <w:sz w:val="20"/>
           <w:lang w:val="nl-NL" w:eastAsia="nl-NL"/>
         </w:rPr>
-        <w:t>PROJECTS AND COURSES</w:t>
+        <w:t>PERSONAL PROJECTS</w:t>
       </w:r>
     </w:p>
     <w:p>
@@ -3545,342 +3583,107 @@
           <w:sz w:val="20"/>
           <w:lang w:val="nl-NL" w:eastAsia="nl-NL"/>
         </w:rPr>
-        <w:t>2018</w:t>
-      </w:r>
-      <w:r>
-        <w:rPr>
-          <w:rFonts w:ascii="Arial" w:eastAsia="Times New Roman" w:hAnsi="Arial" w:cs="Times New Roman"/>
-          <w:snapToGrid w:val="0"/>
-          <w:color w:val="auto"/>
-          <w:sz w:val="20"/>
-          <w:lang w:val="nl-NL" w:eastAsia="nl-NL"/>
-        </w:rPr>
-        <w:tab/>
-      </w:r>
-      <w:r>
-        <w:rPr>
-          <w:rFonts w:ascii="Arial" w:eastAsia="Times New Roman" w:hAnsi="Arial" w:cs="Times New Roman"/>
-          <w:snapToGrid w:val="0"/>
-          <w:color w:val="auto"/>
-          <w:sz w:val="20"/>
-          <w:lang w:val="nl-NL" w:eastAsia="nl-NL"/>
-        </w:rPr>
-        <w:t>Game Jam &lt; Ludum Dare 41 &gt;, Game name: Fintastic Escape (in Unreal).</w:t>
-      </w:r>
-    </w:p>
-    <w:p>
-      <w:pPr>
-        <w:spacing w:after="0"/>
-        <w:ind w:left="1440" w:right="0" w:hanging="1440"/>
-        <w:jc w:val="both"/>
-        <w:rPr>
-          <w:rFonts w:ascii="Arial" w:eastAsia="Times New Roman" w:hAnsi="Arial" w:cs="Times New Roman"/>
-          <w:snapToGrid w:val="0"/>
-          <w:color w:val="auto"/>
-          <w:sz w:val="20"/>
-          <w:lang w:val="nl-NL" w:eastAsia="nl-NL"/>
-        </w:rPr>
-      </w:pPr>
-    </w:p>
-    <w:p>
-      <w:pPr>
-        <w:spacing w:after="0"/>
-        <w:ind w:left="1440" w:right="0" w:hanging="1440"/>
-        <w:jc w:val="both"/>
-        <w:rPr>
-          <w:rFonts w:ascii="Arial" w:eastAsia="Times New Roman" w:hAnsi="Arial" w:cs="Times New Roman"/>
-          <w:color w:val="auto"/>
-          <w:sz w:val="20"/>
-          <w:lang w:val="nl-NL" w:eastAsia="nl-NL"/>
-        </w:rPr>
-      </w:pPr>
-      <w:r>
-        <w:rPr>
-          <w:rFonts w:ascii="Arial" w:eastAsia="Times New Roman" w:hAnsi="Arial" w:cs="Times New Roman"/>
-          <w:snapToGrid w:val="0"/>
-          <w:color w:val="auto"/>
-          <w:sz w:val="20"/>
-          <w:lang w:val="nl-NL" w:eastAsia="nl-NL"/>
-        </w:rPr>
-        <w:t>201</w:t>
-      </w:r>
-      <w:r>
-        <w:rPr>
-          <w:rFonts w:ascii="Arial" w:eastAsia="Times New Roman" w:hAnsi="Arial" w:cs="Times New Roman"/>
-          <w:snapToGrid w:val="0"/>
-          <w:color w:val="auto"/>
-          <w:sz w:val="20"/>
-          <w:lang w:val="nl-NL" w:eastAsia="nl-NL"/>
-        </w:rPr>
-        <w:t>8</w:t>
-      </w:r>
-      <w:r>
-        <w:rPr>
-          <w:rFonts w:ascii="Arial" w:eastAsia="Times New Roman" w:hAnsi="Arial" w:cs="Times New Roman"/>
-          <w:snapToGrid w:val="0"/>
-          <w:color w:val="auto"/>
-          <w:sz w:val="20"/>
-          <w:lang w:val="nl-NL" w:eastAsia="nl-NL"/>
-        </w:rPr>
-        <w:tab/>
-      </w:r>
-      <w:r>
-        <w:rPr>
-          <w:rFonts w:ascii="Arial" w:eastAsia="Times New Roman" w:hAnsi="Arial" w:cs="Times New Roman"/>
-          <w:snapToGrid w:val="0"/>
-          <w:color w:val="auto"/>
-          <w:sz w:val="20"/>
-          <w:lang w:val="nl-NL" w:eastAsia="nl-NL"/>
-        </w:rPr>
-        <w:t xml:space="preserve">Project &lt;The Survivors&gt;, NHTV, Team </w:t>
-      </w:r>
-      <w:r>
-        <w:rPr>
-          <w:rFonts w:ascii="Arial" w:eastAsia="Times New Roman" w:hAnsi="Arial" w:cs="Times New Roman"/>
-          <w:snapToGrid w:val="0"/>
-          <w:color w:val="auto"/>
-          <w:sz w:val="20"/>
-          <w:lang w:val="nl-NL" w:eastAsia="nl-NL"/>
-        </w:rPr>
-        <w:t>game project (in Unreal) with an external client.</w:t>
-      </w:r>
-    </w:p>
-    <w:p>
-      <w:pPr>
-        <w:spacing w:after="0"/>
-        <w:ind w:left="1440" w:right="0" w:hanging="1440"/>
-        <w:jc w:val="both"/>
-        <w:rPr>
-          <w:rFonts w:ascii="Arial" w:eastAsia="Times New Roman" w:hAnsi="Arial" w:cs="Times New Roman"/>
-          <w:snapToGrid w:val="0"/>
-          <w:color w:val="auto"/>
-          <w:sz w:val="20"/>
-          <w:lang w:eastAsia="nl-NL"/>
-        </w:rPr>
-      </w:pPr>
-    </w:p>
-    <w:p>
-      <w:pPr>
-        <w:spacing w:after="0"/>
-        <w:ind w:left="1440" w:right="0" w:hanging="1440"/>
-        <w:jc w:val="both"/>
-        <w:rPr>
-          <w:rFonts w:ascii="Arial" w:eastAsia="Times New Roman" w:hAnsi="Arial" w:cs="Times New Roman"/>
-          <w:snapToGrid w:val="0"/>
-          <w:color w:val="auto"/>
-          <w:sz w:val="20"/>
-          <w:lang w:eastAsia="nl-NL"/>
-        </w:rPr>
-      </w:pPr>
-      <w:r>
-        <w:rPr>
-          <w:rFonts w:ascii="Arial" w:eastAsia="Times New Roman" w:hAnsi="Arial" w:cs="Times New Roman"/>
-          <w:snapToGrid w:val="0"/>
-          <w:color w:val="auto"/>
-          <w:sz w:val="20"/>
-          <w:lang w:val="nl-NL" w:eastAsia="nl-NL"/>
-        </w:rPr>
-        <w:t xml:space="preserve">2017 – </w:t>
-      </w:r>
-      <w:r>
-        <w:rPr>
-          <w:rFonts w:ascii="Arial" w:eastAsia="Times New Roman" w:hAnsi="Arial" w:cs="Times New Roman"/>
-          <w:snapToGrid w:val="0"/>
-          <w:color w:val="auto"/>
-          <w:sz w:val="20"/>
-          <w:lang w:val="nl-NL" w:eastAsia="nl-NL"/>
-        </w:rPr>
-        <w:t>2018</w:t>
-      </w:r>
-      <w:r>
-        <w:rPr>
-          <w:rFonts w:ascii="Arial" w:eastAsia="Times New Roman" w:hAnsi="Arial" w:cs="Times New Roman"/>
-          <w:snapToGrid w:val="0"/>
-          <w:color w:val="auto"/>
-          <w:sz w:val="20"/>
-          <w:lang w:val="nl-NL" w:eastAsia="nl-NL"/>
-        </w:rPr>
-        <w:tab/>
-        <w:t>Project &lt;Homestead Settlers&gt;</w:t>
-      </w:r>
-      <w:r>
-        <w:rPr>
-          <w:rFonts w:ascii="Arial" w:eastAsia="Times New Roman" w:hAnsi="Arial" w:cs="Times New Roman"/>
-          <w:snapToGrid w:val="0"/>
-          <w:color w:val="auto"/>
-          <w:sz w:val="20"/>
-          <w:lang w:val="nl-NL" w:eastAsia="nl-NL"/>
-        </w:rPr>
-        <w:t xml:space="preserve">, </w:t>
-      </w:r>
-      <w:r>
-        <w:rPr>
-          <w:rFonts w:ascii="Arial" w:eastAsia="Times New Roman" w:hAnsi="Arial" w:cs="Times New Roman"/>
-          <w:snapToGrid w:val="0"/>
-          <w:color w:val="auto"/>
-          <w:sz w:val="20"/>
-          <w:lang w:val="nl-NL" w:eastAsia="nl-NL"/>
-        </w:rPr>
-        <w:t>NHTV</w:t>
-      </w:r>
-      <w:r>
-        <w:rPr>
-          <w:rFonts w:ascii="Arial" w:eastAsia="Times New Roman" w:hAnsi="Arial" w:cs="Times New Roman"/>
-          <w:snapToGrid w:val="0"/>
-          <w:color w:val="auto"/>
-          <w:sz w:val="20"/>
-          <w:lang w:val="nl-NL" w:eastAsia="nl-NL"/>
-        </w:rPr>
-        <w:t>, Team VR game project (in Unreal) with an external client: Ubisoft (this is an educational project).</w:t>
-      </w:r>
-    </w:p>
-    <w:p>
-      <w:pPr>
-        <w:spacing w:after="0"/>
-        <w:ind w:right="0"/>
-        <w:jc w:val="both"/>
-        <w:rPr>
-          <w:rFonts w:ascii="Arial" w:eastAsia="Times New Roman" w:hAnsi="Arial" w:cs="Times New Roman"/>
-          <w:snapToGrid w:val="0"/>
-          <w:color w:val="auto"/>
-          <w:sz w:val="20"/>
-          <w:lang w:val="nl-NL" w:eastAsia="nl-NL"/>
-        </w:rPr>
-      </w:pPr>
-    </w:p>
-    <w:p>
-      <w:pPr>
-        <w:spacing w:after="0"/>
-        <w:ind w:right="0"/>
-        <w:jc w:val="both"/>
-        <w:rPr>
-          <w:rFonts w:ascii="Arial" w:eastAsia="Times New Roman" w:hAnsi="Arial" w:cs="Times New Roman"/>
-          <w:snapToGrid w:val="0"/>
-          <w:color w:val="auto"/>
-          <w:sz w:val="20"/>
-          <w:lang w:val="nl-NL" w:eastAsia="nl-NL"/>
-        </w:rPr>
-      </w:pPr>
-      <w:r>
-        <w:rPr>
-          <w:rFonts w:ascii="Arial" w:eastAsia="Times New Roman" w:hAnsi="Arial" w:cs="Times New Roman"/>
-          <w:snapToGrid w:val="0"/>
-          <w:color w:val="auto"/>
-          <w:sz w:val="20"/>
-          <w:lang w:val="nl-NL" w:eastAsia="nl-NL"/>
-        </w:rPr>
-        <w:t>2017</w:t>
-      </w:r>
-      <w:r>
-        <w:rPr>
-          <w:rFonts w:ascii="Arial" w:eastAsia="Times New Roman" w:hAnsi="Arial" w:cs="Times New Roman"/>
-          <w:snapToGrid w:val="0"/>
-          <w:color w:val="auto"/>
-          <w:sz w:val="20"/>
-          <w:lang w:val="nl-NL" w:eastAsia="nl-NL"/>
-        </w:rPr>
-        <w:tab/>
-      </w:r>
-      <w:r>
-        <w:rPr>
-          <w:rFonts w:ascii="Arial" w:eastAsia="Times New Roman" w:hAnsi="Arial" w:cs="Times New Roman"/>
-          <w:snapToGrid w:val="0"/>
-          <w:color w:val="auto"/>
-          <w:sz w:val="20"/>
-          <w:lang w:val="nl-NL" w:eastAsia="nl-NL"/>
-        </w:rPr>
-        <w:tab/>
-        <w:t xml:space="preserve">Project &lt;Tumble Tree Tournament&gt;, </w:t>
-      </w:r>
-      <w:r>
-        <w:rPr>
-          <w:rFonts w:ascii="Arial" w:eastAsia="Times New Roman" w:hAnsi="Arial" w:cs="Times New Roman"/>
-          <w:snapToGrid w:val="0"/>
-          <w:color w:val="auto"/>
-          <w:sz w:val="20"/>
-          <w:lang w:val="nl-NL" w:eastAsia="nl-NL"/>
-        </w:rPr>
-        <w:t xml:space="preserve">NHTV, Team game project </w:t>
-      </w:r>
-      <w:r>
-        <w:rPr>
-          <w:rFonts w:ascii="Arial" w:eastAsia="Times New Roman" w:hAnsi="Arial" w:cs="Times New Roman"/>
-          <w:snapToGrid w:val="0"/>
-          <w:color w:val="auto"/>
-          <w:sz w:val="20"/>
-          <w:lang w:val="nl-NL" w:eastAsia="nl-NL"/>
-        </w:rPr>
-        <w:t xml:space="preserve">(in Unity) </w:t>
-      </w:r>
-      <w:r>
-        <w:rPr>
-          <w:rFonts w:ascii="Arial" w:eastAsia="Times New Roman" w:hAnsi="Arial" w:cs="Times New Roman"/>
-          <w:snapToGrid w:val="0"/>
-          <w:color w:val="auto"/>
-          <w:sz w:val="20"/>
-          <w:lang w:val="nl-NL" w:eastAsia="nl-NL"/>
-        </w:rPr>
-        <w:t>with an external client</w:t>
-      </w:r>
-      <w:r>
-        <w:rPr>
-          <w:rFonts w:ascii="Arial" w:eastAsia="Times New Roman" w:hAnsi="Arial" w:cs="Times New Roman"/>
-          <w:snapToGrid w:val="0"/>
-          <w:color w:val="auto"/>
-          <w:sz w:val="20"/>
-          <w:lang w:val="nl-NL" w:eastAsia="nl-NL"/>
-        </w:rPr>
-        <w:t>:</w:t>
-      </w:r>
-      <w:r>
-        <w:rPr>
-          <w:rFonts w:ascii="Arial" w:eastAsia="Times New Roman" w:hAnsi="Arial" w:cs="Times New Roman"/>
-          <w:snapToGrid w:val="0"/>
-          <w:color w:val="auto"/>
-          <w:sz w:val="20"/>
-          <w:lang w:val="nl-NL" w:eastAsia="nl-NL"/>
-        </w:rPr>
-        <w:t xml:space="preserve"> bitcraft</w:t>
-      </w:r>
-      <w:r>
-        <w:rPr>
-          <w:rFonts w:ascii="Arial" w:eastAsia="Times New Roman" w:hAnsi="Arial" w:cs="Times New Roman"/>
-          <w:snapToGrid w:val="0"/>
-          <w:color w:val="auto"/>
-          <w:sz w:val="20"/>
-          <w:lang w:val="nl-NL" w:eastAsia="nl-NL"/>
-        </w:rPr>
-        <w:tab/>
-      </w:r>
-      <w:r>
-        <w:rPr>
-          <w:rFonts w:ascii="Arial" w:eastAsia="Times New Roman" w:hAnsi="Arial" w:cs="Times New Roman"/>
-          <w:snapToGrid w:val="0"/>
-          <w:color w:val="auto"/>
-          <w:sz w:val="20"/>
-          <w:lang w:val="nl-NL" w:eastAsia="nl-NL"/>
-        </w:rPr>
-        <w:tab/>
-      </w:r>
-      <w:r>
-        <w:rPr>
-          <w:rFonts w:ascii="Arial" w:eastAsia="Times New Roman" w:hAnsi="Arial" w:cs="Times New Roman"/>
-          <w:snapToGrid w:val="0"/>
-          <w:color w:val="auto"/>
-          <w:sz w:val="20"/>
-          <w:lang w:val="nl-NL" w:eastAsia="nl-NL"/>
-        </w:rPr>
-        <w:tab/>
-      </w:r>
-      <w:r>
-        <w:rPr>
-          <w:rFonts w:ascii="Arial" w:eastAsia="Times New Roman" w:hAnsi="Arial" w:cs="Times New Roman"/>
-          <w:snapToGrid w:val="0"/>
-          <w:color w:val="auto"/>
-          <w:sz w:val="20"/>
-          <w:lang w:val="nl-NL" w:eastAsia="nl-NL"/>
-        </w:rPr>
-        <w:t>Co.ltd. (Company in Japan)</w:t>
+        <w:t>2020</w:t>
+      </w:r>
+      <w:r>
+        <w:rPr>
+          <w:rFonts w:ascii="Arial" w:eastAsia="Times New Roman" w:hAnsi="Arial" w:cs="Times New Roman"/>
+          <w:snapToGrid w:val="0"/>
+          <w:color w:val="auto"/>
+          <w:sz w:val="20"/>
+          <w:lang w:val="nl-NL" w:eastAsia="nl-NL"/>
+        </w:rPr>
+        <w:tab/>
+      </w:r>
+      <w:r>
+        <w:rPr>
+          <w:rFonts w:ascii="Arial" w:eastAsia="Times New Roman" w:hAnsi="Arial" w:cs="Times New Roman"/>
+          <w:snapToGrid w:val="0"/>
+          <w:color w:val="auto"/>
+          <w:sz w:val="20"/>
+          <w:lang w:val="nl-NL" w:eastAsia="nl-NL"/>
+        </w:rPr>
+        <w:t>Project</w:t>
+      </w:r>
+      <w:r>
+        <w:rPr>
+          <w:rFonts w:ascii="Arial" w:eastAsia="Times New Roman" w:hAnsi="Arial" w:cs="Times New Roman"/>
+          <w:snapToGrid w:val="0"/>
+          <w:color w:val="auto"/>
+          <w:sz w:val="20"/>
+          <w:lang w:val="nl-NL" w:eastAsia="nl-NL"/>
+        </w:rPr>
+        <w:t xml:space="preserve"> &lt; </w:t>
+      </w:r>
+      <w:r>
+        <w:rPr>
+          <w:rFonts w:ascii="Arial" w:eastAsia="Times New Roman" w:hAnsi="Arial" w:cs="Times New Roman"/>
+          <w:snapToGrid w:val="0"/>
+          <w:color w:val="auto"/>
+          <w:sz w:val="20"/>
+          <w:lang w:val="nl-NL" w:eastAsia="nl-NL"/>
+        </w:rPr>
+        <w:t>Shimakaze Bot</w:t>
+      </w:r>
+      <w:r>
+        <w:rPr>
+          <w:rFonts w:ascii="Arial" w:eastAsia="Times New Roman" w:hAnsi="Arial" w:cs="Times New Roman"/>
+          <w:snapToGrid w:val="0"/>
+          <w:color w:val="auto"/>
+          <w:sz w:val="20"/>
+          <w:lang w:val="nl-NL" w:eastAsia="nl-NL"/>
+        </w:rPr>
+        <w:t xml:space="preserve"> &gt;, </w:t>
+      </w:r>
+      <w:r>
+        <w:rPr>
+          <w:rFonts w:ascii="Arial" w:eastAsia="Times New Roman" w:hAnsi="Arial" w:cs="Times New Roman"/>
+          <w:snapToGrid w:val="0"/>
+          <w:color w:val="auto"/>
+          <w:sz w:val="20"/>
+          <w:lang w:val="nl-NL" w:eastAsia="nl-NL"/>
+        </w:rPr>
+        <w:t xml:space="preserve">Discord bot </w:t>
+      </w:r>
+      <w:r>
+        <w:rPr>
+          <w:rFonts w:ascii="Arial" w:eastAsia="Times New Roman" w:hAnsi="Arial" w:cs="Times New Roman"/>
+          <w:snapToGrid w:val="0"/>
+          <w:color w:val="auto"/>
+          <w:sz w:val="20"/>
+          <w:lang w:val="nl-NL" w:eastAsia="nl-NL"/>
+        </w:rPr>
+        <w:t xml:space="preserve">(in </w:t>
+      </w:r>
+      <w:r>
+        <w:rPr>
+          <w:rFonts w:ascii="Arial" w:eastAsia="Times New Roman" w:hAnsi="Arial" w:cs="Times New Roman"/>
+          <w:snapToGrid w:val="0"/>
+          <w:color w:val="auto"/>
+          <w:sz w:val="20"/>
+          <w:lang w:val="nl-NL" w:eastAsia="nl-NL"/>
+        </w:rPr>
+        <w:t>C#</w:t>
+      </w:r>
+      <w:r>
+        <w:rPr>
+          <w:rFonts w:ascii="Arial" w:eastAsia="Times New Roman" w:hAnsi="Arial" w:cs="Times New Roman"/>
+          <w:snapToGrid w:val="0"/>
+          <w:color w:val="auto"/>
+          <w:sz w:val="20"/>
+          <w:lang w:val="nl-NL" w:eastAsia="nl-NL"/>
+        </w:rPr>
+        <w:t>)</w:t>
+      </w:r>
+      <w:r>
+        <w:rPr>
+          <w:rFonts w:ascii="Arial" w:eastAsia="Times New Roman" w:hAnsi="Arial" w:cs="Times New Roman"/>
+          <w:snapToGrid w:val="0"/>
+          <w:color w:val="auto"/>
+          <w:sz w:val="20"/>
+          <w:lang w:val="nl-NL" w:eastAsia="nl-NL"/>
+        </w:rPr>
+        <w:t xml:space="preserve"> with source code on GitHub</w:t>
       </w:r>
       <w:r>
         <w:rPr>
@@ -3891,260 +3694,6 @@
           <w:lang w:val="nl-NL" w:eastAsia="nl-NL"/>
         </w:rPr>
         <w:t>.</w:t>
-      </w:r>
-    </w:p>
-    <w:p>
-      <w:pPr>
-        <w:spacing w:after="0"/>
-        <w:ind w:right="0"/>
-        <w:jc w:val="both"/>
-        <w:rPr>
-          <w:rFonts w:ascii="Arial" w:eastAsia="Times New Roman" w:hAnsi="Arial" w:cs="Times New Roman"/>
-          <w:snapToGrid w:val="0"/>
-          <w:color w:val="auto"/>
-          <w:sz w:val="20"/>
-          <w:lang w:val="nl-NL" w:eastAsia="nl-NL"/>
-        </w:rPr>
-      </w:pPr>
-    </w:p>
-    <w:p>
-      <w:pPr>
-        <w:spacing w:after="0"/>
-        <w:ind w:right="0"/>
-        <w:jc w:val="both"/>
-        <w:rPr>
-          <w:rFonts w:ascii="Arial" w:eastAsia="Times New Roman" w:hAnsi="Arial" w:cs="Times New Roman"/>
-          <w:snapToGrid w:val="0"/>
-          <w:color w:val="auto"/>
-          <w:sz w:val="20"/>
-          <w:lang w:val="nl-NL" w:eastAsia="nl-NL"/>
-        </w:rPr>
-      </w:pPr>
-      <w:r>
-        <w:rPr>
-          <w:rFonts w:ascii="Arial" w:eastAsia="Times New Roman" w:hAnsi="Arial" w:cs="Times New Roman"/>
-          <w:snapToGrid w:val="0"/>
-          <w:color w:val="auto"/>
-          <w:sz w:val="20"/>
-          <w:lang w:val="nl-NL" w:eastAsia="nl-NL"/>
-        </w:rPr>
-        <w:t>2014</w:t>
-      </w:r>
-      <w:r>
-        <w:rPr>
-          <w:rFonts w:ascii="Arial" w:eastAsia="Times New Roman" w:hAnsi="Arial" w:cs="Times New Roman"/>
-          <w:snapToGrid w:val="0"/>
-          <w:color w:val="auto"/>
-          <w:sz w:val="20"/>
-          <w:lang w:val="nl-NL" w:eastAsia="nl-NL"/>
-        </w:rPr>
-        <w:tab/>
-      </w:r>
-      <w:r>
-        <w:rPr>
-          <w:rFonts w:ascii="Arial" w:eastAsia="Times New Roman" w:hAnsi="Arial" w:cs="Times New Roman"/>
-          <w:snapToGrid w:val="0"/>
-          <w:color w:val="auto"/>
-          <w:sz w:val="20"/>
-          <w:lang w:val="nl-NL" w:eastAsia="nl-NL"/>
-        </w:rPr>
-        <w:tab/>
-        <w:t>Stage &lt;Alternanza scuola lavoro&gt;, I.T.I.S. Primo Levi (school) – GSI Group s.r.l. (Company).</w:t>
-      </w:r>
-    </w:p>
-    <w:p>
-      <w:pPr>
-        <w:spacing w:after="0"/>
-        <w:ind w:right="0"/>
-        <w:jc w:val="both"/>
-        <w:rPr>
-          <w:rFonts w:ascii="Arial" w:eastAsia="Times New Roman" w:hAnsi="Arial" w:cs="Times New Roman"/>
-          <w:snapToGrid w:val="0"/>
-          <w:color w:val="auto"/>
-          <w:sz w:val="20"/>
-          <w:lang w:val="nl-NL" w:eastAsia="nl-NL"/>
-        </w:rPr>
-      </w:pPr>
-    </w:p>
-    <w:p>
-      <w:pPr>
-        <w:spacing w:after="0"/>
-        <w:ind w:left="1440" w:right="0" w:hanging="1440"/>
-        <w:jc w:val="both"/>
-        <w:rPr>
-          <w:rFonts w:ascii="Arial" w:eastAsia="Times New Roman" w:hAnsi="Arial" w:cs="Times New Roman"/>
-          <w:snapToGrid w:val="0"/>
-          <w:color w:val="auto"/>
-          <w:sz w:val="20"/>
-          <w:lang w:val="nl-NL" w:eastAsia="nl-NL"/>
-        </w:rPr>
-      </w:pPr>
-      <w:r>
-        <w:rPr>
-          <w:rFonts w:ascii="Arial" w:eastAsia="Times New Roman" w:hAnsi="Arial" w:cs="Times New Roman"/>
-          <w:snapToGrid w:val="0"/>
-          <w:color w:val="auto"/>
-          <w:sz w:val="20"/>
-          <w:lang w:val="nl-NL" w:eastAsia="nl-NL"/>
-        </w:rPr>
-        <w:t>2013 &amp; 2014</w:t>
-      </w:r>
-      <w:r>
-        <w:rPr>
-          <w:rFonts w:ascii="Arial" w:eastAsia="Times New Roman" w:hAnsi="Arial" w:cs="Times New Roman"/>
-          <w:snapToGrid w:val="0"/>
-          <w:color w:val="auto"/>
-          <w:sz w:val="20"/>
-          <w:lang w:val="nl-NL" w:eastAsia="nl-NL"/>
-        </w:rPr>
-        <w:tab/>
-        <w:t>Project &lt;Museum Easy for Us&gt;, Scuola Superiore Mediatori Linguistici di Vicenza, english translations for a linguistic university.</w:t>
-      </w:r>
-    </w:p>
-    <w:p>
-      <w:pPr>
-        <w:spacing w:after="0"/>
-        <w:ind w:right="0"/>
-        <w:jc w:val="both"/>
-        <w:rPr>
-          <w:rFonts w:ascii="Arial" w:eastAsia="Times New Roman" w:hAnsi="Arial" w:cs="Times New Roman"/>
-          <w:snapToGrid w:val="0"/>
-          <w:color w:val="auto"/>
-          <w:sz w:val="20"/>
-          <w:lang w:val="nl-NL" w:eastAsia="nl-NL"/>
-        </w:rPr>
-      </w:pPr>
-    </w:p>
-    <w:p>
-      <w:pPr>
-        <w:spacing w:after="0"/>
-        <w:ind w:right="0"/>
-        <w:jc w:val="both"/>
-        <w:rPr>
-          <w:rFonts w:ascii="Arial" w:eastAsia="Times New Roman" w:hAnsi="Arial" w:cs="Times New Roman"/>
-          <w:snapToGrid w:val="0"/>
-          <w:color w:val="auto"/>
-          <w:sz w:val="20"/>
-          <w:lang w:val="nl-NL" w:eastAsia="nl-NL"/>
-        </w:rPr>
-      </w:pPr>
-      <w:r>
-        <w:rPr>
-          <w:rFonts w:ascii="Arial" w:eastAsia="Times New Roman" w:hAnsi="Arial" w:cs="Times New Roman"/>
-          <w:snapToGrid w:val="0"/>
-          <w:color w:val="auto"/>
-          <w:sz w:val="20"/>
-          <w:lang w:val="nl-NL" w:eastAsia="nl-NL"/>
-        </w:rPr>
-        <w:t>2012 – 2014     Comenius Project  &lt;Solar One&gt;, I.T.I.S. Primo Levi (Italy) – ISOV Meslek Lisesi (Turkey).</w:t>
-      </w:r>
-    </w:p>
-    <w:p>
-      <w:pPr>
-        <w:spacing w:after="0"/>
-        <w:ind w:right="0"/>
-        <w:jc w:val="both"/>
-        <w:rPr>
-          <w:rFonts w:ascii="Arial" w:eastAsia="Times New Roman" w:hAnsi="Arial" w:cs="Times New Roman"/>
-          <w:snapToGrid w:val="0"/>
-          <w:color w:val="auto"/>
-          <w:sz w:val="20"/>
-          <w:lang w:val="nl-NL" w:eastAsia="nl-NL"/>
-        </w:rPr>
-      </w:pPr>
-    </w:p>
-    <w:p>
-      <w:pPr>
-        <w:spacing w:after="0"/>
-        <w:ind w:right="0"/>
-        <w:jc w:val="both"/>
-        <w:rPr>
-          <w:rFonts w:ascii="Arial" w:eastAsia="Times New Roman" w:hAnsi="Arial" w:cs="Times New Roman"/>
-          <w:snapToGrid w:val="0"/>
-          <w:color w:val="auto"/>
-          <w:sz w:val="20"/>
-          <w:lang w:val="nl-NL" w:eastAsia="nl-NL"/>
-        </w:rPr>
-      </w:pPr>
-      <w:r>
-        <w:rPr>
-          <w:rFonts w:ascii="Arial" w:eastAsia="Times New Roman" w:hAnsi="Arial" w:cs="Times New Roman"/>
-          <w:snapToGrid w:val="0"/>
-          <w:color w:val="auto"/>
-          <w:sz w:val="20"/>
-          <w:lang w:val="nl-NL" w:eastAsia="nl-NL"/>
-        </w:rPr>
-        <w:t>2012 – 2013</w:t>
-      </w:r>
-      <w:r>
-        <w:rPr>
-          <w:rFonts w:ascii="Arial" w:eastAsia="Times New Roman" w:hAnsi="Arial" w:cs="Times New Roman"/>
-          <w:snapToGrid w:val="0"/>
-          <w:color w:val="auto"/>
-          <w:sz w:val="20"/>
-          <w:lang w:val="nl-NL" w:eastAsia="nl-NL"/>
-        </w:rPr>
-        <w:tab/>
-        <w:t>Course &lt;Cisco CCNA 1&gt;. I.T.I.S. Primo Levi, acquired certificate.</w:t>
-      </w:r>
-    </w:p>
-    <w:p>
-      <w:pPr>
-        <w:spacing w:after="0"/>
-        <w:ind w:right="0"/>
-        <w:jc w:val="both"/>
-        <w:rPr>
-          <w:rFonts w:ascii="Arial" w:eastAsia="Times New Roman" w:hAnsi="Arial" w:cs="Times New Roman"/>
-          <w:snapToGrid w:val="0"/>
-          <w:color w:val="auto"/>
-          <w:sz w:val="20"/>
-          <w:lang w:val="nl-NL" w:eastAsia="nl-NL"/>
-        </w:rPr>
-      </w:pPr>
-    </w:p>
-    <w:p>
-      <w:pPr>
-        <w:spacing w:after="0"/>
-        <w:ind w:right="0"/>
-        <w:jc w:val="both"/>
-        <w:rPr>
-          <w:rFonts w:ascii="Arial" w:eastAsia="Times New Roman" w:hAnsi="Arial" w:cs="Times New Roman"/>
-          <w:snapToGrid w:val="0"/>
-          <w:color w:val="auto"/>
-          <w:sz w:val="20"/>
-          <w:lang w:val="nl-NL" w:eastAsia="nl-NL"/>
-        </w:rPr>
-      </w:pPr>
-      <w:r>
-        <w:rPr>
-          <w:rFonts w:ascii="Arial" w:eastAsia="Times New Roman" w:hAnsi="Arial" w:cs="Times New Roman"/>
-          <w:snapToGrid w:val="0"/>
-          <w:color w:val="auto"/>
-          <w:sz w:val="20"/>
-          <w:lang w:val="nl-NL" w:eastAsia="nl-NL"/>
-        </w:rPr>
-        <w:t>2012</w:t>
-      </w:r>
-      <w:r>
-        <w:rPr>
-          <w:rFonts w:ascii="Arial" w:eastAsia="Times New Roman" w:hAnsi="Arial" w:cs="Times New Roman"/>
-          <w:snapToGrid w:val="0"/>
-          <w:color w:val="auto"/>
-          <w:sz w:val="20"/>
-          <w:lang w:val="nl-NL" w:eastAsia="nl-NL"/>
-        </w:rPr>
-        <w:tab/>
-      </w:r>
-      <w:r>
-        <w:rPr>
-          <w:rFonts w:ascii="Arial" w:eastAsia="Times New Roman" w:hAnsi="Arial" w:cs="Times New Roman"/>
-          <w:snapToGrid w:val="0"/>
-          <w:color w:val="auto"/>
-          <w:sz w:val="20"/>
-          <w:lang w:val="nl-NL" w:eastAsia="nl-NL"/>
-        </w:rPr>
-        <w:tab/>
-        <w:t>Project &lt;Aushwitz Fra storia e memoria&gt;, I.T.I.S. Primo Levi.</w:t>
       </w:r>
     </w:p>
     <w:p>
@@ -4173,12 +3722,704 @@
         <w:ind w:right="0"/>
         <w:jc w:val="both"/>
         <w:rPr>
+          <w:rFonts w:ascii="Arial" w:eastAsia="Arial" w:hAnsi="Arial" w:cs="Arial"/>
+          <w:snapToGrid w:val="0"/>
+          <w:color w:val="000000"/>
+          <w:sz w:val="20"/>
+          <w:lang w:val="en-AU" w:eastAsia="nl-NL"/>
+        </w:rPr>
+      </w:pPr>
+      <w:r>
+        <w:rPr>
           <w:rFonts w:ascii="Arial" w:eastAsia="Times New Roman" w:hAnsi="Arial" w:cs="Times New Roman"/>
           <w:b/>
           <w:snapToGrid w:val="0"/>
           <w:color w:val="auto"/>
           <w:sz w:val="20"/>
           <w:lang w:val="nl-NL" w:eastAsia="nl-NL"/>
+        </w:rPr>
+        <w:t xml:space="preserve">UNIVERSITY </w:t>
+      </w:r>
+      <w:r>
+        <w:rPr>
+          <w:rFonts w:ascii="Arial" w:eastAsia="Times New Roman" w:hAnsi="Arial" w:cs="Times New Roman"/>
+          <w:b/>
+          <w:snapToGrid w:val="0"/>
+          <w:color w:val="auto"/>
+          <w:sz w:val="20"/>
+          <w:lang w:val="nl-NL" w:eastAsia="nl-NL"/>
+        </w:rPr>
+        <w:t>PROJECTS AND COURSES</w:t>
+      </w:r>
+    </w:p>
+    <w:p>
+      <w:pPr>
+        <w:spacing w:after="0"/>
+        <w:ind w:left="1440" w:right="0" w:hanging="1440"/>
+        <w:jc w:val="both"/>
+        <w:rPr>
+          <w:rFonts w:ascii="Arial" w:eastAsia="Times New Roman" w:hAnsi="Arial" w:cs="Times New Roman"/>
+          <w:snapToGrid w:val="0"/>
+          <w:color w:val="auto"/>
+          <w:sz w:val="20"/>
+          <w:lang w:val="nl-NL" w:eastAsia="nl-NL"/>
+        </w:rPr>
+      </w:pPr>
+    </w:p>
+    <w:p>
+      <w:pPr>
+        <w:spacing w:after="0"/>
+        <w:ind w:left="1440" w:right="0" w:hanging="1440"/>
+        <w:jc w:val="both"/>
+        <w:rPr>
+          <w:rFonts w:ascii="Arial" w:eastAsia="Times New Roman" w:hAnsi="Arial" w:cs="Times New Roman"/>
+          <w:color w:val="auto"/>
+          <w:sz w:val="20"/>
+          <w:lang w:val="nl-NL" w:eastAsia="nl-NL"/>
+        </w:rPr>
+      </w:pPr>
+      <w:r>
+        <w:rPr>
+          <w:rFonts w:ascii="Arial" w:eastAsia="Times New Roman" w:hAnsi="Arial" w:cs="Times New Roman"/>
+          <w:snapToGrid w:val="0"/>
+          <w:color w:val="auto"/>
+          <w:sz w:val="20"/>
+          <w:lang w:val="nl-NL" w:eastAsia="nl-NL"/>
+        </w:rPr>
+        <w:t>2018</w:t>
+      </w:r>
+      <w:r>
+        <w:rPr>
+          <w:rFonts w:ascii="Arial" w:eastAsia="Times New Roman" w:hAnsi="Arial" w:cs="Times New Roman"/>
+          <w:snapToGrid w:val="0"/>
+          <w:color w:val="auto"/>
+          <w:sz w:val="20"/>
+          <w:lang w:val="nl-NL" w:eastAsia="nl-NL"/>
+        </w:rPr>
+        <w:tab/>
+      </w:r>
+      <w:r>
+        <w:rPr>
+          <w:rFonts w:ascii="Arial" w:eastAsia="Times New Roman" w:hAnsi="Arial" w:cs="Times New Roman"/>
+          <w:snapToGrid w:val="0"/>
+          <w:color w:val="auto"/>
+          <w:sz w:val="20"/>
+          <w:lang w:val="nl-NL" w:eastAsia="nl-NL"/>
+        </w:rPr>
+        <w:t>Game Jam &lt; Ludum Dare 41 &gt;, Game name: Fintastic Escape (in Unreal).</w:t>
+      </w:r>
+    </w:p>
+    <w:p>
+      <w:pPr>
+        <w:spacing w:after="0"/>
+        <w:ind w:left="1440" w:right="0" w:hanging="1440"/>
+        <w:jc w:val="both"/>
+        <w:rPr>
+          <w:rFonts w:ascii="Arial" w:eastAsia="Times New Roman" w:hAnsi="Arial" w:cs="Times New Roman"/>
+          <w:snapToGrid w:val="0"/>
+          <w:color w:val="auto"/>
+          <w:sz w:val="20"/>
+          <w:lang w:val="nl-NL" w:eastAsia="nl-NL"/>
+        </w:rPr>
+      </w:pPr>
+    </w:p>
+    <w:p>
+      <w:pPr>
+        <w:spacing w:after="0"/>
+        <w:ind w:left="1440" w:right="0" w:hanging="1440"/>
+        <w:jc w:val="both"/>
+        <w:rPr>
+          <w:rFonts w:ascii="Arial" w:eastAsia="Times New Roman" w:hAnsi="Arial" w:cs="Times New Roman"/>
+          <w:color w:val="auto"/>
+          <w:sz w:val="20"/>
+          <w:lang w:val="nl-NL" w:eastAsia="nl-NL"/>
+        </w:rPr>
+      </w:pPr>
+      <w:r>
+        <w:rPr>
+          <w:rFonts w:ascii="Arial" w:eastAsia="Times New Roman" w:hAnsi="Arial" w:cs="Times New Roman"/>
+          <w:snapToGrid w:val="0"/>
+          <w:color w:val="auto"/>
+          <w:sz w:val="20"/>
+          <w:lang w:val="nl-NL" w:eastAsia="nl-NL"/>
+        </w:rPr>
+        <w:t>201</w:t>
+      </w:r>
+      <w:r>
+        <w:rPr>
+          <w:rFonts w:ascii="Arial" w:eastAsia="Times New Roman" w:hAnsi="Arial" w:cs="Times New Roman"/>
+          <w:snapToGrid w:val="0"/>
+          <w:color w:val="auto"/>
+          <w:sz w:val="20"/>
+          <w:lang w:val="nl-NL" w:eastAsia="nl-NL"/>
+        </w:rPr>
+        <w:t>8</w:t>
+      </w:r>
+      <w:r>
+        <w:rPr>
+          <w:rFonts w:ascii="Arial" w:eastAsia="Times New Roman" w:hAnsi="Arial" w:cs="Times New Roman"/>
+          <w:snapToGrid w:val="0"/>
+          <w:color w:val="auto"/>
+          <w:sz w:val="20"/>
+          <w:lang w:val="nl-NL" w:eastAsia="nl-NL"/>
+        </w:rPr>
+        <w:tab/>
+      </w:r>
+      <w:r>
+        <w:rPr>
+          <w:rFonts w:ascii="Arial" w:eastAsia="Times New Roman" w:hAnsi="Arial" w:cs="Times New Roman"/>
+          <w:snapToGrid w:val="0"/>
+          <w:color w:val="auto"/>
+          <w:sz w:val="20"/>
+          <w:lang w:val="nl-NL" w:eastAsia="nl-NL"/>
+        </w:rPr>
+        <w:t xml:space="preserve">Project &lt;The Survivors&gt;, NHTV, Team </w:t>
+      </w:r>
+      <w:r>
+        <w:rPr>
+          <w:rFonts w:ascii="Arial" w:eastAsia="Times New Roman" w:hAnsi="Arial" w:cs="Times New Roman"/>
+          <w:snapToGrid w:val="0"/>
+          <w:color w:val="auto"/>
+          <w:sz w:val="20"/>
+          <w:lang w:val="nl-NL" w:eastAsia="nl-NL"/>
+        </w:rPr>
+        <w:t>game project (in Unreal) with an external client.</w:t>
+      </w:r>
+    </w:p>
+    <w:p>
+      <w:pPr>
+        <w:spacing w:after="0"/>
+        <w:ind w:left="1440" w:right="0" w:hanging="1440"/>
+        <w:jc w:val="both"/>
+        <w:rPr>
+          <w:rFonts w:ascii="Arial" w:eastAsia="Times New Roman" w:hAnsi="Arial" w:cs="Times New Roman"/>
+          <w:snapToGrid w:val="0"/>
+          <w:color w:val="auto"/>
+          <w:sz w:val="20"/>
+          <w:lang w:eastAsia="nl-NL"/>
+        </w:rPr>
+      </w:pPr>
+    </w:p>
+    <w:p>
+      <w:pPr>
+        <w:spacing w:after="0"/>
+        <w:ind w:left="1440" w:right="0" w:hanging="1440"/>
+        <w:jc w:val="both"/>
+        <w:rPr>
+          <w:rFonts w:ascii="Arial" w:eastAsia="Times New Roman" w:hAnsi="Arial" w:cs="Times New Roman"/>
+          <w:snapToGrid w:val="0"/>
+          <w:color w:val="auto"/>
+          <w:sz w:val="20"/>
+          <w:lang w:eastAsia="nl-NL"/>
+        </w:rPr>
+      </w:pPr>
+      <w:r>
+        <w:rPr>
+          <w:rFonts w:ascii="Arial" w:eastAsia="Times New Roman" w:hAnsi="Arial" w:cs="Times New Roman"/>
+          <w:snapToGrid w:val="0"/>
+          <w:color w:val="auto"/>
+          <w:sz w:val="20"/>
+          <w:lang w:val="nl-NL" w:eastAsia="nl-NL"/>
+        </w:rPr>
+        <w:t xml:space="preserve">2017 – </w:t>
+      </w:r>
+      <w:r>
+        <w:rPr>
+          <w:rFonts w:ascii="Arial" w:eastAsia="Times New Roman" w:hAnsi="Arial" w:cs="Times New Roman"/>
+          <w:snapToGrid w:val="0"/>
+          <w:color w:val="auto"/>
+          <w:sz w:val="20"/>
+          <w:lang w:val="nl-NL" w:eastAsia="nl-NL"/>
+        </w:rPr>
+        <w:t>2018</w:t>
+      </w:r>
+      <w:r>
+        <w:rPr>
+          <w:rFonts w:ascii="Arial" w:eastAsia="Times New Roman" w:hAnsi="Arial" w:cs="Times New Roman"/>
+          <w:snapToGrid w:val="0"/>
+          <w:color w:val="auto"/>
+          <w:sz w:val="20"/>
+          <w:lang w:val="nl-NL" w:eastAsia="nl-NL"/>
+        </w:rPr>
+        <w:tab/>
+        <w:t>Project &lt;Homestead Settlers&gt;</w:t>
+      </w:r>
+      <w:r>
+        <w:rPr>
+          <w:rFonts w:ascii="Arial" w:eastAsia="Times New Roman" w:hAnsi="Arial" w:cs="Times New Roman"/>
+          <w:snapToGrid w:val="0"/>
+          <w:color w:val="auto"/>
+          <w:sz w:val="20"/>
+          <w:lang w:val="nl-NL" w:eastAsia="nl-NL"/>
+        </w:rPr>
+        <w:t xml:space="preserve">, </w:t>
+      </w:r>
+      <w:r>
+        <w:rPr>
+          <w:rFonts w:ascii="Arial" w:eastAsia="Times New Roman" w:hAnsi="Arial" w:cs="Times New Roman"/>
+          <w:snapToGrid w:val="0"/>
+          <w:color w:val="auto"/>
+          <w:sz w:val="20"/>
+          <w:lang w:val="nl-NL" w:eastAsia="nl-NL"/>
+        </w:rPr>
+        <w:t>NHTV</w:t>
+      </w:r>
+      <w:r>
+        <w:rPr>
+          <w:rFonts w:ascii="Arial" w:eastAsia="Times New Roman" w:hAnsi="Arial" w:cs="Times New Roman"/>
+          <w:snapToGrid w:val="0"/>
+          <w:color w:val="auto"/>
+          <w:sz w:val="20"/>
+          <w:lang w:val="nl-NL" w:eastAsia="nl-NL"/>
+        </w:rPr>
+        <w:t>, Team VR game project (in Unreal) with an external client: Ubisoft (this is an educational project).</w:t>
+      </w:r>
+    </w:p>
+    <w:p>
+      <w:pPr>
+        <w:spacing w:after="0"/>
+        <w:ind w:right="0"/>
+        <w:jc w:val="both"/>
+        <w:rPr>
+          <w:rFonts w:ascii="Arial" w:eastAsia="Times New Roman" w:hAnsi="Arial" w:cs="Times New Roman"/>
+          <w:snapToGrid w:val="0"/>
+          <w:color w:val="auto"/>
+          <w:sz w:val="20"/>
+          <w:lang w:val="nl-NL" w:eastAsia="nl-NL"/>
+        </w:rPr>
+      </w:pPr>
+    </w:p>
+    <w:p>
+      <w:pPr>
+        <w:spacing w:after="0"/>
+        <w:ind w:right="0"/>
+        <w:jc w:val="both"/>
+        <w:rPr>
+          <w:rFonts w:ascii="Arial" w:eastAsia="Times New Roman" w:hAnsi="Arial" w:cs="Times New Roman"/>
+          <w:snapToGrid w:val="0"/>
+          <w:color w:val="auto"/>
+          <w:sz w:val="20"/>
+          <w:lang w:val="nl-NL" w:eastAsia="nl-NL"/>
+        </w:rPr>
+      </w:pPr>
+      <w:r>
+        <w:rPr>
+          <w:rFonts w:ascii="Arial" w:eastAsia="Times New Roman" w:hAnsi="Arial" w:cs="Times New Roman"/>
+          <w:snapToGrid w:val="0"/>
+          <w:color w:val="auto"/>
+          <w:sz w:val="20"/>
+          <w:lang w:val="nl-NL" w:eastAsia="nl-NL"/>
+        </w:rPr>
+        <w:t>2017</w:t>
+      </w:r>
+      <w:r>
+        <w:rPr>
+          <w:rFonts w:ascii="Arial" w:eastAsia="Times New Roman" w:hAnsi="Arial" w:cs="Times New Roman"/>
+          <w:snapToGrid w:val="0"/>
+          <w:color w:val="auto"/>
+          <w:sz w:val="20"/>
+          <w:lang w:val="nl-NL" w:eastAsia="nl-NL"/>
+        </w:rPr>
+        <w:tab/>
+      </w:r>
+      <w:r>
+        <w:rPr>
+          <w:rFonts w:ascii="Arial" w:eastAsia="Times New Roman" w:hAnsi="Arial" w:cs="Times New Roman"/>
+          <w:snapToGrid w:val="0"/>
+          <w:color w:val="auto"/>
+          <w:sz w:val="20"/>
+          <w:lang w:val="nl-NL" w:eastAsia="nl-NL"/>
+        </w:rPr>
+        <w:tab/>
+        <w:t xml:space="preserve">Project &lt;Tumble Tree Tournament&gt;, </w:t>
+      </w:r>
+      <w:r>
+        <w:rPr>
+          <w:rFonts w:ascii="Arial" w:eastAsia="Times New Roman" w:hAnsi="Arial" w:cs="Times New Roman"/>
+          <w:snapToGrid w:val="0"/>
+          <w:color w:val="auto"/>
+          <w:sz w:val="20"/>
+          <w:lang w:val="nl-NL" w:eastAsia="nl-NL"/>
+        </w:rPr>
+        <w:t xml:space="preserve">NHTV, Team game project </w:t>
+      </w:r>
+      <w:r>
+        <w:rPr>
+          <w:rFonts w:ascii="Arial" w:eastAsia="Times New Roman" w:hAnsi="Arial" w:cs="Times New Roman"/>
+          <w:snapToGrid w:val="0"/>
+          <w:color w:val="auto"/>
+          <w:sz w:val="20"/>
+          <w:lang w:val="nl-NL" w:eastAsia="nl-NL"/>
+        </w:rPr>
+        <w:t xml:space="preserve">(in Unity) </w:t>
+      </w:r>
+      <w:r>
+        <w:rPr>
+          <w:rFonts w:ascii="Arial" w:eastAsia="Times New Roman" w:hAnsi="Arial" w:cs="Times New Roman"/>
+          <w:snapToGrid w:val="0"/>
+          <w:color w:val="auto"/>
+          <w:sz w:val="20"/>
+          <w:lang w:val="nl-NL" w:eastAsia="nl-NL"/>
+        </w:rPr>
+        <w:t>with an external client</w:t>
+      </w:r>
+      <w:r>
+        <w:rPr>
+          <w:rFonts w:ascii="Arial" w:eastAsia="Times New Roman" w:hAnsi="Arial" w:cs="Times New Roman"/>
+          <w:snapToGrid w:val="0"/>
+          <w:color w:val="auto"/>
+          <w:sz w:val="20"/>
+          <w:lang w:val="nl-NL" w:eastAsia="nl-NL"/>
+        </w:rPr>
+        <w:t>:</w:t>
+      </w:r>
+      <w:r>
+        <w:rPr>
+          <w:rFonts w:ascii="Arial" w:eastAsia="Times New Roman" w:hAnsi="Arial" w:cs="Times New Roman"/>
+          <w:snapToGrid w:val="0"/>
+          <w:color w:val="auto"/>
+          <w:sz w:val="20"/>
+          <w:lang w:val="nl-NL" w:eastAsia="nl-NL"/>
+        </w:rPr>
+        <w:t xml:space="preserve"> bitcraft</w:t>
+      </w:r>
+      <w:r>
+        <w:rPr>
+          <w:rFonts w:ascii="Arial" w:eastAsia="Times New Roman" w:hAnsi="Arial" w:cs="Times New Roman"/>
+          <w:snapToGrid w:val="0"/>
+          <w:color w:val="auto"/>
+          <w:sz w:val="20"/>
+          <w:lang w:val="nl-NL" w:eastAsia="nl-NL"/>
+        </w:rPr>
+        <w:tab/>
+      </w:r>
+      <w:r>
+        <w:rPr>
+          <w:rFonts w:ascii="Arial" w:eastAsia="Times New Roman" w:hAnsi="Arial" w:cs="Times New Roman"/>
+          <w:snapToGrid w:val="0"/>
+          <w:color w:val="auto"/>
+          <w:sz w:val="20"/>
+          <w:lang w:val="nl-NL" w:eastAsia="nl-NL"/>
+        </w:rPr>
+        <w:tab/>
+      </w:r>
+      <w:r>
+        <w:rPr>
+          <w:rFonts w:ascii="Arial" w:eastAsia="Times New Roman" w:hAnsi="Arial" w:cs="Times New Roman"/>
+          <w:snapToGrid w:val="0"/>
+          <w:color w:val="auto"/>
+          <w:sz w:val="20"/>
+          <w:lang w:val="nl-NL" w:eastAsia="nl-NL"/>
+        </w:rPr>
+        <w:tab/>
+      </w:r>
+      <w:r>
+        <w:rPr>
+          <w:rFonts w:ascii="Arial" w:eastAsia="Times New Roman" w:hAnsi="Arial" w:cs="Times New Roman"/>
+          <w:snapToGrid w:val="0"/>
+          <w:color w:val="auto"/>
+          <w:sz w:val="20"/>
+          <w:lang w:val="nl-NL" w:eastAsia="nl-NL"/>
+        </w:rPr>
+        <w:t>Co.ltd. (Company in Japan)</w:t>
+      </w:r>
+      <w:r>
+        <w:rPr>
+          <w:rFonts w:ascii="Arial" w:eastAsia="Times New Roman" w:hAnsi="Arial" w:cs="Times New Roman"/>
+          <w:snapToGrid w:val="0"/>
+          <w:color w:val="auto"/>
+          <w:sz w:val="20"/>
+          <w:lang w:val="nl-NL" w:eastAsia="nl-NL"/>
+        </w:rPr>
+        <w:t>.</w:t>
+      </w:r>
+    </w:p>
+    <w:p>
+      <w:pPr>
+        <w:spacing w:after="0"/>
+        <w:ind w:right="0"/>
+        <w:jc w:val="both"/>
+        <w:rPr>
+          <w:rFonts w:ascii="Arial" w:eastAsia="Times New Roman" w:hAnsi="Arial" w:cs="Times New Roman"/>
+          <w:snapToGrid w:val="0"/>
+          <w:color w:val="auto"/>
+          <w:sz w:val="20"/>
+          <w:lang w:val="nl-NL" w:eastAsia="nl-NL"/>
+        </w:rPr>
+      </w:pPr>
+    </w:p>
+    <w:p>
+      <w:pPr>
+        <w:spacing w:after="0"/>
+        <w:ind w:right="0"/>
+        <w:jc w:val="both"/>
+        <w:rPr>
+          <w:rFonts w:ascii="Arial" w:eastAsia="Times New Roman" w:hAnsi="Arial" w:cs="Times New Roman"/>
+          <w:snapToGrid w:val="0"/>
+          <w:color w:val="auto"/>
+          <w:sz w:val="20"/>
+          <w:lang w:val="nl-NL" w:eastAsia="nl-NL"/>
+        </w:rPr>
+      </w:pPr>
+      <w:r>
+        <w:rPr>
+          <w:rFonts w:ascii="Arial" w:eastAsia="Times New Roman" w:hAnsi="Arial" w:cs="Times New Roman"/>
+          <w:snapToGrid w:val="0"/>
+          <w:color w:val="auto"/>
+          <w:sz w:val="20"/>
+          <w:lang w:val="nl-NL" w:eastAsia="nl-NL"/>
+        </w:rPr>
+        <w:t>2014</w:t>
+      </w:r>
+      <w:r>
+        <w:rPr>
+          <w:rFonts w:ascii="Arial" w:eastAsia="Times New Roman" w:hAnsi="Arial" w:cs="Times New Roman"/>
+          <w:snapToGrid w:val="0"/>
+          <w:color w:val="auto"/>
+          <w:sz w:val="20"/>
+          <w:lang w:val="nl-NL" w:eastAsia="nl-NL"/>
+        </w:rPr>
+        <w:tab/>
+      </w:r>
+      <w:r>
+        <w:rPr>
+          <w:rFonts w:ascii="Arial" w:eastAsia="Times New Roman" w:hAnsi="Arial" w:cs="Times New Roman"/>
+          <w:snapToGrid w:val="0"/>
+          <w:color w:val="auto"/>
+          <w:sz w:val="20"/>
+          <w:lang w:val="nl-NL" w:eastAsia="nl-NL"/>
+        </w:rPr>
+        <w:tab/>
+        <w:t>Stage &lt;Alternanza scuola lavoro&gt;, I.T.I.S. Primo Levi (school) – GSI Group s.r.l. (Company).</w:t>
+      </w:r>
+    </w:p>
+    <w:p>
+      <w:pPr>
+        <w:spacing w:after="0"/>
+        <w:ind w:right="0"/>
+        <w:jc w:val="both"/>
+        <w:rPr>
+          <w:rFonts w:ascii="Arial" w:eastAsia="Times New Roman" w:hAnsi="Arial" w:cs="Times New Roman"/>
+          <w:snapToGrid w:val="0"/>
+          <w:color w:val="auto"/>
+          <w:sz w:val="20"/>
+          <w:lang w:val="nl-NL" w:eastAsia="nl-NL"/>
+        </w:rPr>
+      </w:pPr>
+    </w:p>
+    <w:p>
+      <w:pPr>
+        <w:spacing w:after="0"/>
+        <w:ind w:left="1440" w:right="0" w:hanging="1440"/>
+        <w:jc w:val="both"/>
+        <w:rPr>
+          <w:rFonts w:ascii="Arial" w:eastAsia="Times New Roman" w:hAnsi="Arial" w:cs="Times New Roman"/>
+          <w:snapToGrid w:val="0"/>
+          <w:color w:val="auto"/>
+          <w:sz w:val="20"/>
+          <w:lang w:val="nl-NL" w:eastAsia="nl-NL"/>
+        </w:rPr>
+      </w:pPr>
+      <w:r>
+        <w:rPr>
+          <w:rFonts w:ascii="Arial" w:eastAsia="Times New Roman" w:hAnsi="Arial" w:cs="Times New Roman"/>
+          <w:snapToGrid w:val="0"/>
+          <w:color w:val="auto"/>
+          <w:sz w:val="20"/>
+          <w:lang w:val="nl-NL" w:eastAsia="nl-NL"/>
+        </w:rPr>
+        <w:t>2013 &amp; 2014</w:t>
+      </w:r>
+      <w:r>
+        <w:rPr>
+          <w:rFonts w:ascii="Arial" w:eastAsia="Times New Roman" w:hAnsi="Arial" w:cs="Times New Roman"/>
+          <w:snapToGrid w:val="0"/>
+          <w:color w:val="auto"/>
+          <w:sz w:val="20"/>
+          <w:lang w:val="nl-NL" w:eastAsia="nl-NL"/>
+        </w:rPr>
+        <w:tab/>
+        <w:t>Project &lt;Museum Easy for Us&gt;, Scuola Superiore Mediatori Linguistici di Vicenza, english translations for a linguistic university.</w:t>
+      </w:r>
+    </w:p>
+    <w:p>
+      <w:pPr>
+        <w:spacing w:after="0"/>
+        <w:ind w:right="0"/>
+        <w:jc w:val="both"/>
+        <w:rPr>
+          <w:rFonts w:ascii="Arial" w:eastAsia="Times New Roman" w:hAnsi="Arial" w:cs="Times New Roman"/>
+          <w:snapToGrid w:val="0"/>
+          <w:color w:val="auto"/>
+          <w:sz w:val="20"/>
+          <w:lang w:val="nl-NL" w:eastAsia="nl-NL"/>
+        </w:rPr>
+      </w:pPr>
+    </w:p>
+    <w:p>
+      <w:pPr>
+        <w:spacing w:after="0"/>
+        <w:ind w:right="0"/>
+        <w:jc w:val="both"/>
+        <w:rPr>
+          <w:rFonts w:ascii="Arial" w:eastAsia="Times New Roman" w:hAnsi="Arial" w:cs="Times New Roman"/>
+          <w:snapToGrid w:val="0"/>
+          <w:color w:val="auto"/>
+          <w:sz w:val="20"/>
+          <w:lang w:val="nl-NL" w:eastAsia="nl-NL"/>
+        </w:rPr>
+      </w:pPr>
+      <w:r>
+        <w:rPr>
+          <w:rFonts w:ascii="Arial" w:eastAsia="Times New Roman" w:hAnsi="Arial" w:cs="Times New Roman"/>
+          <w:snapToGrid w:val="0"/>
+          <w:color w:val="auto"/>
+          <w:sz w:val="20"/>
+          <w:lang w:val="nl-NL" w:eastAsia="nl-NL"/>
+        </w:rPr>
+        <w:t>2012 – 2014     Comenius Project  &lt;Solar One&gt;, I.T.I.S. Primo Levi (Italy) – ISOV Meslek Lisesi (Turkey).</w:t>
+      </w:r>
+    </w:p>
+    <w:p>
+      <w:pPr>
+        <w:spacing w:after="0"/>
+        <w:ind w:right="0"/>
+        <w:jc w:val="both"/>
+        <w:rPr>
+          <w:rFonts w:ascii="Arial" w:eastAsia="Times New Roman" w:hAnsi="Arial" w:cs="Times New Roman"/>
+          <w:snapToGrid w:val="0"/>
+          <w:color w:val="auto"/>
+          <w:sz w:val="20"/>
+          <w:lang w:val="nl-NL" w:eastAsia="nl-NL"/>
+        </w:rPr>
+      </w:pPr>
+    </w:p>
+    <w:p>
+      <w:pPr>
+        <w:spacing w:after="0"/>
+        <w:ind w:right="0"/>
+        <w:jc w:val="both"/>
+        <w:rPr>
+          <w:rFonts w:ascii="Arial" w:eastAsia="Times New Roman" w:hAnsi="Arial" w:cs="Times New Roman"/>
+          <w:snapToGrid w:val="0"/>
+          <w:color w:val="auto"/>
+          <w:sz w:val="20"/>
+          <w:lang w:val="nl-NL" w:eastAsia="nl-NL"/>
+        </w:rPr>
+      </w:pPr>
+      <w:r>
+        <w:rPr>
+          <w:rFonts w:ascii="Arial" w:eastAsia="Times New Roman" w:hAnsi="Arial" w:cs="Times New Roman"/>
+          <w:snapToGrid w:val="0"/>
+          <w:color w:val="auto"/>
+          <w:sz w:val="20"/>
+          <w:lang w:val="nl-NL" w:eastAsia="nl-NL"/>
+        </w:rPr>
+        <w:t>2012 – 2013</w:t>
+      </w:r>
+      <w:r>
+        <w:rPr>
+          <w:rFonts w:ascii="Arial" w:eastAsia="Times New Roman" w:hAnsi="Arial" w:cs="Times New Roman"/>
+          <w:snapToGrid w:val="0"/>
+          <w:color w:val="auto"/>
+          <w:sz w:val="20"/>
+          <w:lang w:val="nl-NL" w:eastAsia="nl-NL"/>
+        </w:rPr>
+        <w:tab/>
+        <w:t>Course &lt;Cisco CCNA 1&gt;. I.T.I.S. Primo Levi, acquired certificate.</w:t>
+      </w:r>
+    </w:p>
+    <w:p>
+      <w:pPr>
+        <w:spacing w:after="0"/>
+        <w:ind w:right="0"/>
+        <w:jc w:val="both"/>
+        <w:rPr>
+          <w:rFonts w:ascii="Arial" w:eastAsia="Times New Roman" w:hAnsi="Arial" w:cs="Times New Roman"/>
+          <w:snapToGrid w:val="0"/>
+          <w:color w:val="auto"/>
+          <w:sz w:val="20"/>
+          <w:lang w:val="nl-NL" w:eastAsia="nl-NL"/>
+        </w:rPr>
+      </w:pPr>
+    </w:p>
+    <w:p>
+      <w:pPr>
+        <w:spacing w:after="0"/>
+        <w:ind w:right="0"/>
+        <w:jc w:val="both"/>
+        <w:rPr>
+          <w:rFonts w:ascii="Arial" w:eastAsia="Times New Roman" w:hAnsi="Arial" w:cs="Times New Roman"/>
+          <w:snapToGrid w:val="0"/>
+          <w:color w:val="auto"/>
+          <w:sz w:val="20"/>
+          <w:lang w:val="nl-NL" w:eastAsia="nl-NL"/>
+        </w:rPr>
+      </w:pPr>
+      <w:r>
+        <w:rPr>
+          <w:rFonts w:ascii="Arial" w:eastAsia="Times New Roman" w:hAnsi="Arial" w:cs="Times New Roman"/>
+          <w:snapToGrid w:val="0"/>
+          <w:color w:val="auto"/>
+          <w:sz w:val="20"/>
+          <w:lang w:val="nl-NL" w:eastAsia="nl-NL"/>
+        </w:rPr>
+        <w:t>2012</w:t>
+      </w:r>
+      <w:r>
+        <w:rPr>
+          <w:rFonts w:ascii="Arial" w:eastAsia="Times New Roman" w:hAnsi="Arial" w:cs="Times New Roman"/>
+          <w:snapToGrid w:val="0"/>
+          <w:color w:val="auto"/>
+          <w:sz w:val="20"/>
+          <w:lang w:val="nl-NL" w:eastAsia="nl-NL"/>
+        </w:rPr>
+        <w:tab/>
+      </w:r>
+      <w:r>
+        <w:rPr>
+          <w:rFonts w:ascii="Arial" w:eastAsia="Times New Roman" w:hAnsi="Arial" w:cs="Times New Roman"/>
+          <w:snapToGrid w:val="0"/>
+          <w:color w:val="auto"/>
+          <w:sz w:val="20"/>
+          <w:lang w:val="nl-NL" w:eastAsia="nl-NL"/>
+        </w:rPr>
+        <w:tab/>
+        <w:t>Project &lt;Aushwitz Fra storia e memoria&gt;, I.T.I.S. Primo Levi.</w:t>
+      </w:r>
+    </w:p>
+    <w:p>
+      <w:pPr>
+        <w:spacing w:after="0"/>
+        <w:ind w:right="0"/>
+        <w:jc w:val="both"/>
+        <w:rPr>
+          <w:rFonts w:ascii="Arial" w:eastAsia="Times New Roman" w:hAnsi="Arial" w:cs="Times New Roman"/>
+          <w:snapToGrid w:val="0"/>
+          <w:color w:val="auto"/>
+          <w:sz w:val="20"/>
+          <w:lang w:val="nl-NL" w:eastAsia="nl-NL"/>
+        </w:rPr>
+      </w:pPr>
+    </w:p>
+    <w:p>
+      <w:pPr>
+        <w:pBdr>
+          <w:top w:val="single" w:sz="4" w:space="1" w:color="auto"/>
+          <w:left w:val="single" w:sz="4" w:space="4" w:color="auto"/>
+          <w:bottom w:val="single" w:sz="4" w:space="1" w:color="auto"/>
+          <w:right w:val="single" w:sz="4" w:space="4" w:color="auto"/>
+        </w:pBdr>
+        <w:spacing w:after="0"/>
+        <w:ind w:right="0"/>
+        <w:jc w:val="both"/>
+        <w:rPr>
+          <w:rFonts w:ascii="Arial" w:eastAsia="Times New Roman" w:hAnsi="Arial" w:cs="Times New Roman"/>
+          <w:b/>
+          <w:snapToGrid w:val="0"/>
+          <w:color w:val="auto"/>
+          <w:sz w:val="20"/>
+          <w:lang w:val="en-AU" w:eastAsia="nl-NL"/>
         </w:rPr>
       </w:pPr>
       <w:r>
@@ -6302,10 +6543,6 @@
 </file>
 
 <file path=customXml/item1.xml><?xml version="1.0" encoding="utf-8"?>
-<b:Sources xmlns:b="http://schemas.openxmlformats.org/officeDocument/2006/bibliography" xmlns="http://schemas.openxmlformats.org/officeDocument/2006/bibliography" SelectedStyle="\APASixthEditionOfficeOnline.xsl" StyleName="APA" Version="6"/>
-</file>
-
-<file path=customXml/item2.xml><?xml version="1.0" encoding="utf-8"?>
 <?mso-contentType ?>
 <FormTemplates xmlns="http://schemas.microsoft.com/sharepoint/v3/contenttype/forms">
   <Display>DocumentLibraryForm</Display>
@@ -6314,18 +6551,22 @@
 </FormTemplates>
 </file>
 
+<file path=customXml/item2.xml><?xml version="1.0" encoding="utf-8"?>
+<b:Sources xmlns:b="http://schemas.openxmlformats.org/officeDocument/2006/bibliography" xmlns="http://schemas.openxmlformats.org/officeDocument/2006/bibliography" SelectedStyle="\APASixthEditionOfficeOnline.xsl" StyleName="APA" Version="6"/>
+</file>
+
 <file path=customXml/itemProps1.xml><?xml version="1.0" encoding="utf-8"?>
+<ds:datastoreItem xmlns:ds="http://schemas.openxmlformats.org/officeDocument/2006/customXml" ds:itemID="{D9047586-818A-42E7-8406-C090B9294F00}">
+  <ds:schemaRefs>
+    <ds:schemaRef ds:uri="http://schemas.microsoft.com/sharepoint/v3/contenttype/forms"/>
+  </ds:schemaRefs>
+</ds:datastoreItem>
+</file>
+
+<file path=customXml/itemProps2.xml><?xml version="1.0" encoding="utf-8"?>
 <ds:datastoreItem xmlns:ds="http://schemas.openxmlformats.org/officeDocument/2006/customXml" ds:itemID="{FD8AB3D0-07DB-4220-8CDC-E313BA466D80}">
   <ds:schemaRefs>
     <ds:schemaRef ds:uri="http://schemas.openxmlformats.org/officeDocument/2006/bibliography"/>
   </ds:schemaRefs>
 </ds:datastoreItem>
-</file>
-
-<file path=customXml/itemProps2.xml><?xml version="1.0" encoding="utf-8"?>
-<ds:datastoreItem xmlns:ds="http://schemas.openxmlformats.org/officeDocument/2006/customXml" ds:itemID="{D9047586-818A-42E7-8406-C090B9294F00}">
-  <ds:schemaRefs>
-    <ds:schemaRef ds:uri="http://schemas.microsoft.com/sharepoint/v3/contenttype/forms"/>
-  </ds:schemaRefs>
-</ds:datastoreItem>
 </file>
</xml_diff>

<commit_message>
Update old uncommited changes
</commit_message>
<xml_diff>
--- a/CV.docx
+++ b/CV.docx
@@ -1001,46 +1001,211 @@
           <w:szCs w:val="22"/>
           <w:lang w:val="nl-NL" w:eastAsia="nl-NL"/>
         </w:rPr>
-        <w:t>E</w:t>
-      </w:r>
-      <w:r>
+        <w:t>WORK EXPERIENCE</w:t>
+      </w:r>
+    </w:p>
+    <w:p>
+      <w:pPr>
+        <w:spacing w:after="0"/>
+        <w:ind w:right="0"/>
+        <w:jc w:val="both"/>
+        <w:rPr>
+          <w:rFonts w:ascii="Arial" w:eastAsia="Times New Roman" w:hAnsi="Arial" w:cs="Times New Roman"/>
+          <w:snapToGrid w:val="0"/>
+          <w:color w:val="auto"/>
+          <w:sz w:val="20"/>
+          <w:lang w:val="nl-NL" w:eastAsia="nl-NL"/>
+        </w:rPr>
+      </w:pPr>
+    </w:p>
+    <w:p>
+      <w:pPr>
+        <w:spacing w:after="0"/>
+        <w:ind w:right="0"/>
+        <w:jc w:val="both"/>
         <w:rPr>
           <w:rFonts w:ascii="Arial" w:eastAsia="Times New Roman" w:hAnsi="Arial" w:cs="Times New Roman"/>
           <w:b/>
           <w:snapToGrid w:val="0"/>
           <w:color w:val="auto"/>
-          <w:sz w:val="22"/>
-          <w:szCs w:val="22"/>
-          <w:lang w:val="nl-NL" w:eastAsia="nl-NL"/>
-        </w:rPr>
-        <w:t>DUCATION</w:t>
-      </w:r>
-    </w:p>
-    <w:p>
-      <w:pPr>
-        <w:spacing w:after="0"/>
-        <w:ind w:right="0"/>
-        <w:jc w:val="both"/>
-        <w:rPr>
-          <w:rFonts w:ascii="Arial" w:eastAsia="Times New Roman" w:hAnsi="Arial" w:cs="Times New Roman"/>
-          <w:snapToGrid w:val="0"/>
-          <w:color w:val="auto"/>
-          <w:sz w:val="20"/>
-          <w:lang w:val="nl-NL" w:eastAsia="nl-NL"/>
-        </w:rPr>
-      </w:pPr>
-    </w:p>
-    <w:p>
-      <w:pPr>
-        <w:spacing w:after="0"/>
-        <w:ind w:right="0"/>
-        <w:jc w:val="both"/>
+          <w:sz w:val="20"/>
+          <w:u w:val="single"/>
+          <w:lang w:val="nl-NL" w:eastAsia="nl-NL"/>
+        </w:rPr>
+      </w:pPr>
+      <w:r>
+        <w:rPr>
+          <w:rFonts w:ascii="Arial" w:eastAsia="Times New Roman" w:hAnsi="Arial" w:cs="Times New Roman"/>
+          <w:snapToGrid w:val="0"/>
+          <w:color w:val="auto"/>
+          <w:sz w:val="20"/>
+          <w:lang w:val="nl-NL" w:eastAsia="nl-NL"/>
+        </w:rPr>
+        <w:t>Dec 2019 – Sept 2020:</w:t>
+      </w:r>
+      <w:r>
+        <w:rPr>
+          <w:rFonts w:ascii="Arial" w:eastAsia="Times New Roman" w:hAnsi="Arial" w:cs="Times New Roman"/>
+          <w:snapToGrid w:val="0"/>
+          <w:color w:val="auto"/>
+          <w:sz w:val="20"/>
+          <w:lang w:val="nl-NL" w:eastAsia="nl-NL"/>
+        </w:rPr>
+        <w:tab/>
+      </w:r>
+      <w:r>
         <w:rPr>
           <w:rFonts w:ascii="Arial" w:eastAsia="Times New Roman" w:hAnsi="Arial" w:cs="Times New Roman"/>
           <w:b/>
           <w:snapToGrid w:val="0"/>
           <w:color w:val="auto"/>
           <w:sz w:val="20"/>
+          <w:lang w:val="nl-NL" w:eastAsia="nl-NL"/>
+        </w:rPr>
+        <w:t>BK Solutions</w:t>
+      </w:r>
+    </w:p>
+    <w:p>
+      <w:pPr>
+        <w:spacing w:after="0"/>
+        <w:ind w:right="0"/>
+        <w:jc w:val="both"/>
+        <w:rPr>
+          <w:rFonts w:ascii="Arial" w:eastAsia="Times New Roman" w:hAnsi="Arial" w:cs="Times New Roman"/>
+          <w:i/>
+          <w:snapToGrid w:val="0"/>
+          <w:color w:val="auto"/>
+          <w:sz w:val="20"/>
+          <w:lang w:val="nl-NL" w:eastAsia="nl-NL"/>
+        </w:rPr>
+      </w:pPr>
+      <w:r>
+        <w:rPr>
+          <w:rFonts w:ascii="Arial" w:eastAsia="Times New Roman" w:hAnsi="Arial" w:cs="Times New Roman"/>
+          <w:snapToGrid w:val="0"/>
+          <w:color w:val="auto"/>
+          <w:sz w:val="20"/>
+          <w:lang w:val="nl-NL" w:eastAsia="nl-NL"/>
+        </w:rPr>
+        <w:tab/>
+        <w:t xml:space="preserve">   </w:t>
+      </w:r>
+      <w:r>
+        <w:rPr>
+          <w:rFonts w:ascii="Arial" w:eastAsia="Times New Roman" w:hAnsi="Arial" w:cs="Times New Roman"/>
+          <w:snapToGrid w:val="0"/>
+          <w:color w:val="auto"/>
+          <w:sz w:val="20"/>
+          <w:lang w:val="nl-NL" w:eastAsia="nl-NL"/>
+        </w:rPr>
+        <w:tab/>
+      </w:r>
+      <w:r>
+        <w:rPr>
+          <w:rFonts w:ascii="Arial" w:eastAsia="Times New Roman" w:hAnsi="Arial" w:cs="Times New Roman"/>
+          <w:snapToGrid w:val="0"/>
+          <w:color w:val="auto"/>
+          <w:sz w:val="20"/>
+          <w:lang w:val="nl-NL" w:eastAsia="nl-NL"/>
+        </w:rPr>
+        <w:tab/>
+      </w:r>
+      <w:r>
+        <w:rPr>
+          <w:rFonts w:ascii="Arial" w:eastAsia="Times New Roman" w:hAnsi="Arial" w:cs="Times New Roman"/>
+          <w:snapToGrid w:val="0"/>
+          <w:color w:val="auto"/>
+          <w:sz w:val="20"/>
+          <w:lang w:val="nl-NL" w:eastAsia="nl-NL"/>
+        </w:rPr>
+        <w:t>Pianiga (VE), Italy</w:t>
+      </w:r>
+      <w:r>
+        <w:rPr>
+          <w:rFonts w:ascii="Arial" w:eastAsia="Times New Roman" w:hAnsi="Arial" w:cs="Times New Roman"/>
+          <w:snapToGrid w:val="0"/>
+          <w:color w:val="auto"/>
+          <w:sz w:val="20"/>
+          <w:lang w:val="nl-NL" w:eastAsia="nl-NL"/>
+        </w:rPr>
+        <w:t>.</w:t>
+      </w:r>
+    </w:p>
+    <w:p>
+      <w:pPr>
+        <w:spacing w:after="0"/>
+        <w:ind w:right="0"/>
+        <w:jc w:val="both"/>
+        <w:rPr>
+          <w:rFonts w:ascii="Arial" w:eastAsia="Times New Roman" w:hAnsi="Arial" w:cs="Times New Roman"/>
+          <w:i/>
+          <w:snapToGrid w:val="0"/>
+          <w:color w:val="auto"/>
+          <w:sz w:val="20"/>
+          <w:lang w:val="nl-NL" w:eastAsia="nl-NL"/>
+        </w:rPr>
+      </w:pPr>
+      <w:r>
+        <w:rPr>
+          <w:rFonts w:ascii="Arial" w:eastAsia="Times New Roman" w:hAnsi="Arial" w:cs="Times New Roman"/>
+          <w:i/>
+          <w:snapToGrid w:val="0"/>
+          <w:color w:val="auto"/>
+          <w:sz w:val="20"/>
+          <w:lang w:val="nl-NL" w:eastAsia="nl-NL"/>
+        </w:rPr>
+        <w:tab/>
+      </w:r>
+      <w:r>
+        <w:rPr>
+          <w:rFonts w:ascii="Arial" w:eastAsia="Times New Roman" w:hAnsi="Arial" w:cs="Times New Roman"/>
+          <w:i/>
+          <w:snapToGrid w:val="0"/>
+          <w:color w:val="auto"/>
+          <w:sz w:val="20"/>
+          <w:lang w:val="nl-NL" w:eastAsia="nl-NL"/>
+        </w:rPr>
+        <w:tab/>
+      </w:r>
+      <w:r>
+        <w:rPr>
+          <w:rFonts w:ascii="Arial" w:eastAsia="Times New Roman" w:hAnsi="Arial" w:cs="Times New Roman"/>
+          <w:i/>
+          <w:snapToGrid w:val="0"/>
+          <w:color w:val="auto"/>
+          <w:sz w:val="20"/>
+          <w:lang w:val="nl-NL" w:eastAsia="nl-NL"/>
+        </w:rPr>
+        <w:tab/>
+        <w:t>Typescript programmer using Angular.</w:t>
+      </w:r>
+    </w:p>
+    <w:p>
+      <w:pPr>
+        <w:spacing w:after="0"/>
+        <w:ind w:right="0"/>
+        <w:jc w:val="both"/>
+        <w:rPr>
+          <w:rFonts w:ascii="Arial" w:eastAsia="Times New Roman" w:hAnsi="Arial" w:cs="Times New Roman"/>
+          <w:i/>
+          <w:snapToGrid w:val="0"/>
+          <w:color w:val="auto"/>
+          <w:sz w:val="20"/>
+          <w:lang w:val="nl-NL" w:eastAsia="nl-NL"/>
+        </w:rPr>
+      </w:pPr>
+    </w:p>
+    <w:p>
+      <w:pPr>
+        <w:spacing w:after="0"/>
+        <w:ind w:right="0"/>
+        <w:jc w:val="both"/>
+        <w:rPr>
+          <w:rFonts w:ascii="Arial" w:eastAsia="Times New Roman" w:hAnsi="Arial" w:cs="Times New Roman"/>
+          <w:b/>
+          <w:snapToGrid w:val="0"/>
+          <w:color w:val="auto"/>
+          <w:sz w:val="20"/>
           <w:u w:val="single"/>
           <w:lang w:val="nl-NL" w:eastAsia="nl-NL"/>
         </w:rPr>
@@ -1053,27 +1218,7 @@
           <w:sz w:val="20"/>
           <w:lang w:val="nl-NL" w:eastAsia="nl-NL"/>
         </w:rPr>
-        <w:t>Dec 2019</w:t>
-      </w:r>
-      <w:r>
-        <w:rPr>
-          <w:rFonts w:ascii="Arial" w:eastAsia="Times New Roman" w:hAnsi="Arial" w:cs="Times New Roman"/>
-          <w:snapToGrid w:val="0"/>
-          <w:color w:val="auto"/>
-          <w:sz w:val="20"/>
-          <w:lang w:val="nl-NL" w:eastAsia="nl-NL"/>
-        </w:rPr>
-        <w:t xml:space="preserve"> – Sept 2020</w:t>
-      </w:r>
-      <w:r>
-        <w:rPr>
-          <w:rFonts w:ascii="Arial" w:eastAsia="Times New Roman" w:hAnsi="Arial" w:cs="Times New Roman"/>
-          <w:snapToGrid w:val="0"/>
-          <w:color w:val="auto"/>
-          <w:sz w:val="20"/>
-          <w:lang w:val="nl-NL" w:eastAsia="nl-NL"/>
-        </w:rPr>
-        <w:t>:</w:t>
+        <w:t>Sept 2018 – Jan 2019:</w:t>
       </w:r>
       <w:r>
         <w:rPr>
@@ -1094,7 +1239,7 @@
           <w:sz w:val="20"/>
           <w:lang w:val="nl-NL" w:eastAsia="nl-NL"/>
         </w:rPr>
-        <w:t>BK Solutions</w:t>
+        <w:t>Internship at Apollo Journey</w:t>
       </w:r>
     </w:p>
     <w:p>
@@ -1150,7 +1295,27 @@
           <w:sz w:val="20"/>
           <w:lang w:val="nl-NL" w:eastAsia="nl-NL"/>
         </w:rPr>
-        <w:t>Pianiga (VE), Italy</w:t>
+        <w:t>Breda</w:t>
+      </w:r>
+      <w:r>
+        <w:rPr>
+          <w:rFonts w:ascii="Arial" w:eastAsia="Times New Roman" w:hAnsi="Arial" w:cs="Times New Roman"/>
+          <w:snapToGrid w:val="0"/>
+          <w:color w:val="auto"/>
+          <w:sz w:val="20"/>
+          <w:lang w:val="nl-NL" w:eastAsia="nl-NL"/>
+        </w:rPr>
+        <w:t xml:space="preserve">, </w:t>
+      </w:r>
+      <w:r>
+        <w:rPr>
+          <w:rFonts w:ascii="Arial" w:eastAsia="Times New Roman" w:hAnsi="Arial" w:cs="Times New Roman"/>
+          <w:snapToGrid w:val="0"/>
+          <w:color w:val="auto"/>
+          <w:sz w:val="20"/>
+          <w:lang w:val="nl-NL" w:eastAsia="nl-NL"/>
+        </w:rPr>
+        <w:t>Netherlands</w:t>
       </w:r>
       <w:r>
         <w:rPr>
@@ -1209,7 +1374,7 @@
           <w:lang w:val="nl-NL" w:eastAsia="nl-NL"/>
         </w:rPr>
         <w:tab/>
-        <w:t>Typescript programmer using Angular.</w:t>
+        <w:t>VR programmer in Unreal and Unity.</w:t>
       </w:r>
     </w:p>
     <w:p>
@@ -1220,1145 +1385,6 @@
         <w:rPr>
           <w:rFonts w:ascii="Arial" w:eastAsia="Times New Roman" w:hAnsi="Arial" w:cs="Times New Roman"/>
           <w:i/>
-          <w:snapToGrid w:val="0"/>
-          <w:color w:val="auto"/>
-          <w:sz w:val="20"/>
-          <w:lang w:val="nl-NL" w:eastAsia="nl-NL"/>
-        </w:rPr>
-      </w:pPr>
-    </w:p>
-    <w:p>
-      <w:pPr>
-        <w:spacing w:after="0"/>
-        <w:ind w:right="0"/>
-        <w:jc w:val="both"/>
-        <w:rPr>
-          <w:rFonts w:ascii="Arial" w:eastAsia="Times New Roman" w:hAnsi="Arial" w:cs="Times New Roman"/>
-          <w:b/>
-          <w:snapToGrid w:val="0"/>
-          <w:color w:val="auto"/>
-          <w:sz w:val="20"/>
-          <w:u w:val="single"/>
-          <w:lang w:val="nl-NL" w:eastAsia="nl-NL"/>
-        </w:rPr>
-      </w:pPr>
-      <w:r>
-        <w:rPr>
-          <w:rFonts w:ascii="Arial" w:eastAsia="Times New Roman" w:hAnsi="Arial" w:cs="Times New Roman"/>
-          <w:snapToGrid w:val="0"/>
-          <w:color w:val="auto"/>
-          <w:sz w:val="20"/>
-          <w:lang w:val="nl-NL" w:eastAsia="nl-NL"/>
-        </w:rPr>
-        <w:t>Sept 2018 – Jan 2019:</w:t>
-      </w:r>
-      <w:r>
-        <w:rPr>
-          <w:rFonts w:ascii="Arial" w:eastAsia="Times New Roman" w:hAnsi="Arial" w:cs="Times New Roman"/>
-          <w:snapToGrid w:val="0"/>
-          <w:color w:val="auto"/>
-          <w:sz w:val="20"/>
-          <w:lang w:val="nl-NL" w:eastAsia="nl-NL"/>
-        </w:rPr>
-        <w:tab/>
-      </w:r>
-      <w:r>
-        <w:rPr>
-          <w:rFonts w:ascii="Arial" w:eastAsia="Times New Roman" w:hAnsi="Arial" w:cs="Times New Roman"/>
-          <w:b/>
-          <w:snapToGrid w:val="0"/>
-          <w:color w:val="auto"/>
-          <w:sz w:val="20"/>
-          <w:lang w:val="nl-NL" w:eastAsia="nl-NL"/>
-        </w:rPr>
-        <w:t>Internship at Apollo Journey</w:t>
-      </w:r>
-    </w:p>
-    <w:p>
-      <w:pPr>
-        <w:spacing w:after="0"/>
-        <w:ind w:right="0"/>
-        <w:jc w:val="both"/>
-        <w:rPr>
-          <w:rFonts w:ascii="Arial" w:eastAsia="Times New Roman" w:hAnsi="Arial" w:cs="Times New Roman"/>
-          <w:i/>
-          <w:snapToGrid w:val="0"/>
-          <w:color w:val="auto"/>
-          <w:sz w:val="20"/>
-          <w:lang w:val="nl-NL" w:eastAsia="nl-NL"/>
-        </w:rPr>
-      </w:pPr>
-      <w:r>
-        <w:rPr>
-          <w:rFonts w:ascii="Arial" w:eastAsia="Times New Roman" w:hAnsi="Arial" w:cs="Times New Roman"/>
-          <w:snapToGrid w:val="0"/>
-          <w:color w:val="auto"/>
-          <w:sz w:val="20"/>
-          <w:lang w:val="nl-NL" w:eastAsia="nl-NL"/>
-        </w:rPr>
-        <w:tab/>
-        <w:t xml:space="preserve">   </w:t>
-      </w:r>
-      <w:r>
-        <w:rPr>
-          <w:rFonts w:ascii="Arial" w:eastAsia="Times New Roman" w:hAnsi="Arial" w:cs="Times New Roman"/>
-          <w:snapToGrid w:val="0"/>
-          <w:color w:val="auto"/>
-          <w:sz w:val="20"/>
-          <w:lang w:val="nl-NL" w:eastAsia="nl-NL"/>
-        </w:rPr>
-        <w:tab/>
-      </w:r>
-      <w:r>
-        <w:rPr>
-          <w:rFonts w:ascii="Arial" w:eastAsia="Times New Roman" w:hAnsi="Arial" w:cs="Times New Roman"/>
-          <w:snapToGrid w:val="0"/>
-          <w:color w:val="auto"/>
-          <w:sz w:val="20"/>
-          <w:lang w:val="nl-NL" w:eastAsia="nl-NL"/>
-        </w:rPr>
-        <w:tab/>
-      </w:r>
-      <w:r>
-        <w:rPr>
-          <w:rFonts w:ascii="Arial" w:eastAsia="Times New Roman" w:hAnsi="Arial" w:cs="Times New Roman"/>
-          <w:snapToGrid w:val="0"/>
-          <w:color w:val="auto"/>
-          <w:sz w:val="20"/>
-          <w:lang w:val="nl-NL" w:eastAsia="nl-NL"/>
-        </w:rPr>
-        <w:t>Breda</w:t>
-      </w:r>
-      <w:r>
-        <w:rPr>
-          <w:rFonts w:ascii="Arial" w:eastAsia="Times New Roman" w:hAnsi="Arial" w:cs="Times New Roman"/>
-          <w:snapToGrid w:val="0"/>
-          <w:color w:val="auto"/>
-          <w:sz w:val="20"/>
-          <w:lang w:val="nl-NL" w:eastAsia="nl-NL"/>
-        </w:rPr>
-        <w:t xml:space="preserve">, </w:t>
-      </w:r>
-      <w:r>
-        <w:rPr>
-          <w:rFonts w:ascii="Arial" w:eastAsia="Times New Roman" w:hAnsi="Arial" w:cs="Times New Roman"/>
-          <w:snapToGrid w:val="0"/>
-          <w:color w:val="auto"/>
-          <w:sz w:val="20"/>
-          <w:lang w:val="nl-NL" w:eastAsia="nl-NL"/>
-        </w:rPr>
-        <w:t>Netherlands</w:t>
-      </w:r>
-      <w:r>
-        <w:rPr>
-          <w:rFonts w:ascii="Arial" w:eastAsia="Times New Roman" w:hAnsi="Arial" w:cs="Times New Roman"/>
-          <w:snapToGrid w:val="0"/>
-          <w:color w:val="auto"/>
-          <w:sz w:val="20"/>
-          <w:lang w:val="nl-NL" w:eastAsia="nl-NL"/>
-        </w:rPr>
-        <w:t>.</w:t>
-      </w:r>
-    </w:p>
-    <w:p>
-      <w:pPr>
-        <w:spacing w:after="0"/>
-        <w:ind w:right="0"/>
-        <w:jc w:val="both"/>
-        <w:rPr>
-          <w:rFonts w:ascii="Arial" w:eastAsia="Times New Roman" w:hAnsi="Arial" w:cs="Times New Roman"/>
-          <w:i/>
-          <w:snapToGrid w:val="0"/>
-          <w:color w:val="auto"/>
-          <w:sz w:val="20"/>
-          <w:lang w:val="nl-NL" w:eastAsia="nl-NL"/>
-        </w:rPr>
-      </w:pPr>
-      <w:r>
-        <w:rPr>
-          <w:rFonts w:ascii="Arial" w:eastAsia="Times New Roman" w:hAnsi="Arial" w:cs="Times New Roman"/>
-          <w:i/>
-          <w:snapToGrid w:val="0"/>
-          <w:color w:val="auto"/>
-          <w:sz w:val="20"/>
-          <w:lang w:val="nl-NL" w:eastAsia="nl-NL"/>
-        </w:rPr>
-        <w:tab/>
-      </w:r>
-      <w:r>
-        <w:rPr>
-          <w:rFonts w:ascii="Arial" w:eastAsia="Times New Roman" w:hAnsi="Arial" w:cs="Times New Roman"/>
-          <w:i/>
-          <w:snapToGrid w:val="0"/>
-          <w:color w:val="auto"/>
-          <w:sz w:val="20"/>
-          <w:lang w:val="nl-NL" w:eastAsia="nl-NL"/>
-        </w:rPr>
-        <w:tab/>
-      </w:r>
-      <w:r>
-        <w:rPr>
-          <w:rFonts w:ascii="Arial" w:eastAsia="Times New Roman" w:hAnsi="Arial" w:cs="Times New Roman"/>
-          <w:i/>
-          <w:snapToGrid w:val="0"/>
-          <w:color w:val="auto"/>
-          <w:sz w:val="20"/>
-          <w:lang w:val="nl-NL" w:eastAsia="nl-NL"/>
-        </w:rPr>
-        <w:tab/>
-        <w:t>VR programmer in Unreal and Unity.</w:t>
-      </w:r>
-    </w:p>
-    <w:p>
-      <w:pPr>
-        <w:spacing w:after="0"/>
-        <w:ind w:right="0"/>
-        <w:jc w:val="both"/>
-        <w:rPr>
-          <w:rFonts w:ascii="Arial" w:eastAsia="Times New Roman" w:hAnsi="Arial" w:cs="Times New Roman"/>
-          <w:i/>
-          <w:snapToGrid w:val="0"/>
-          <w:color w:val="auto"/>
-          <w:sz w:val="20"/>
-          <w:lang w:val="nl-NL" w:eastAsia="nl-NL"/>
-        </w:rPr>
-      </w:pPr>
-    </w:p>
-    <w:p>
-      <w:pPr>
-        <w:spacing w:after="0"/>
-        <w:ind w:right="0"/>
-        <w:jc w:val="both"/>
-        <w:rPr>
-          <w:rFonts w:ascii="Arial" w:eastAsia="Times New Roman" w:hAnsi="Arial" w:cs="Times New Roman"/>
-          <w:b/>
-          <w:snapToGrid w:val="0"/>
-          <w:color w:val="auto"/>
-          <w:sz w:val="20"/>
-          <w:u w:val="single"/>
-          <w:lang w:val="nl-NL" w:eastAsia="nl-NL"/>
-        </w:rPr>
-      </w:pPr>
-      <w:r>
-        <w:rPr>
-          <w:rFonts w:ascii="Arial" w:eastAsia="Times New Roman" w:hAnsi="Arial" w:cs="Times New Roman"/>
-          <w:snapToGrid w:val="0"/>
-          <w:color w:val="auto"/>
-          <w:sz w:val="20"/>
-          <w:lang w:val="nl-NL" w:eastAsia="nl-NL"/>
-        </w:rPr>
-        <w:t xml:space="preserve">2016 – </w:t>
-      </w:r>
-      <w:r>
-        <w:rPr>
-          <w:rFonts w:ascii="Arial" w:eastAsia="Times New Roman" w:hAnsi="Arial" w:cs="Times New Roman"/>
-          <w:snapToGrid w:val="0"/>
-          <w:color w:val="auto"/>
-          <w:sz w:val="20"/>
-          <w:lang w:val="nl-NL" w:eastAsia="nl-NL"/>
-        </w:rPr>
-        <w:t>2019</w:t>
-      </w:r>
-      <w:r>
-        <w:rPr>
-          <w:rFonts w:ascii="Arial" w:eastAsia="Times New Roman" w:hAnsi="Arial" w:cs="Times New Roman"/>
-          <w:snapToGrid w:val="0"/>
-          <w:color w:val="auto"/>
-          <w:sz w:val="20"/>
-          <w:lang w:val="nl-NL" w:eastAsia="nl-NL"/>
-        </w:rPr>
-        <w:t>:</w:t>
-      </w:r>
-      <w:r>
-        <w:rPr>
-          <w:rFonts w:ascii="Arial" w:eastAsia="Times New Roman" w:hAnsi="Arial" w:cs="Times New Roman"/>
-          <w:snapToGrid w:val="0"/>
-          <w:color w:val="auto"/>
-          <w:sz w:val="20"/>
-          <w:lang w:val="nl-NL" w:eastAsia="nl-NL"/>
-        </w:rPr>
-        <w:tab/>
-      </w:r>
-      <w:r>
-        <w:rPr>
-          <w:rFonts w:ascii="Arial" w:eastAsia="Times New Roman" w:hAnsi="Arial" w:cs="Times New Roman"/>
-          <w:snapToGrid w:val="0"/>
-          <w:color w:val="auto"/>
-          <w:sz w:val="20"/>
-          <w:lang w:val="nl-NL" w:eastAsia="nl-NL"/>
-        </w:rPr>
-        <w:tab/>
-      </w:r>
-      <w:r>
-        <w:rPr>
-          <w:rFonts w:ascii="Arial" w:eastAsia="Times New Roman" w:hAnsi="Arial" w:cs="Times New Roman"/>
-          <w:b/>
-          <w:snapToGrid w:val="0"/>
-          <w:color w:val="auto"/>
-          <w:sz w:val="20"/>
-          <w:lang w:val="nl-NL" w:eastAsia="nl-NL"/>
-        </w:rPr>
-        <w:t>Bachelor degree in International</w:t>
-      </w:r>
-      <w:r>
-        <w:rPr>
-          <w:rFonts w:ascii="Arial" w:eastAsia="Times New Roman" w:hAnsi="Arial" w:cs="Times New Roman"/>
-          <w:b/>
-          <w:snapToGrid w:val="0"/>
-          <w:color w:val="auto"/>
-          <w:sz w:val="20"/>
-          <w:lang w:val="nl-NL" w:eastAsia="nl-NL"/>
-        </w:rPr>
-        <w:t xml:space="preserve"> Game Architecture and Design</w:t>
-      </w:r>
-    </w:p>
-    <w:p>
-      <w:pPr>
-        <w:spacing w:after="0"/>
-        <w:ind w:right="0"/>
-        <w:jc w:val="both"/>
-        <w:rPr>
-          <w:rFonts w:ascii="Arial" w:eastAsia="Times New Roman" w:hAnsi="Arial" w:cs="Times New Roman"/>
-          <w:i/>
-          <w:snapToGrid w:val="0"/>
-          <w:color w:val="auto"/>
-          <w:sz w:val="20"/>
-          <w:lang w:val="nl-NL" w:eastAsia="nl-NL"/>
-        </w:rPr>
-      </w:pPr>
-      <w:r>
-        <w:rPr>
-          <w:rFonts w:ascii="Arial" w:eastAsia="Times New Roman" w:hAnsi="Arial" w:cs="Times New Roman"/>
-          <w:snapToGrid w:val="0"/>
-          <w:color w:val="auto"/>
-          <w:sz w:val="20"/>
-          <w:lang w:val="nl-NL" w:eastAsia="nl-NL"/>
-        </w:rPr>
-        <w:tab/>
-        <w:t xml:space="preserve">   </w:t>
-      </w:r>
-      <w:r>
-        <w:rPr>
-          <w:rFonts w:ascii="Arial" w:eastAsia="Times New Roman" w:hAnsi="Arial" w:cs="Times New Roman"/>
-          <w:snapToGrid w:val="0"/>
-          <w:color w:val="auto"/>
-          <w:sz w:val="20"/>
-          <w:lang w:val="nl-NL" w:eastAsia="nl-NL"/>
-        </w:rPr>
-        <w:tab/>
-      </w:r>
-      <w:r>
-        <w:rPr>
-          <w:rFonts w:ascii="Arial" w:eastAsia="Times New Roman" w:hAnsi="Arial" w:cs="Times New Roman"/>
-          <w:snapToGrid w:val="0"/>
-          <w:color w:val="auto"/>
-          <w:sz w:val="20"/>
-          <w:lang w:val="nl-NL" w:eastAsia="nl-NL"/>
-        </w:rPr>
-        <w:tab/>
-      </w:r>
-      <w:r>
-        <w:rPr>
-          <w:rFonts w:ascii="Arial" w:eastAsia="Times New Roman" w:hAnsi="Arial" w:cs="Times New Roman"/>
-          <w:snapToGrid w:val="0"/>
-          <w:color w:val="auto"/>
-          <w:sz w:val="20"/>
-          <w:lang w:val="nl-NL" w:eastAsia="nl-NL"/>
-        </w:rPr>
-        <w:t>NHTV, Breda</w:t>
-      </w:r>
-      <w:r>
-        <w:rPr>
-          <w:rFonts w:ascii="Arial" w:eastAsia="Times New Roman" w:hAnsi="Arial" w:cs="Times New Roman"/>
-          <w:snapToGrid w:val="0"/>
-          <w:color w:val="auto"/>
-          <w:sz w:val="20"/>
-          <w:lang w:val="nl-NL" w:eastAsia="nl-NL"/>
-        </w:rPr>
-        <w:t xml:space="preserve">, </w:t>
-      </w:r>
-      <w:r>
-        <w:rPr>
-          <w:rFonts w:ascii="Arial" w:eastAsia="Times New Roman" w:hAnsi="Arial" w:cs="Times New Roman"/>
-          <w:snapToGrid w:val="0"/>
-          <w:color w:val="auto"/>
-          <w:sz w:val="20"/>
-          <w:lang w:val="nl-NL" w:eastAsia="nl-NL"/>
-        </w:rPr>
-        <w:t>Netherlands</w:t>
-      </w:r>
-      <w:r>
-        <w:rPr>
-          <w:rFonts w:ascii="Arial" w:eastAsia="Times New Roman" w:hAnsi="Arial" w:cs="Times New Roman"/>
-          <w:snapToGrid w:val="0"/>
-          <w:color w:val="auto"/>
-          <w:sz w:val="20"/>
-          <w:lang w:val="nl-NL" w:eastAsia="nl-NL"/>
-        </w:rPr>
-        <w:t>.</w:t>
-      </w:r>
-    </w:p>
-    <w:p>
-      <w:pPr>
-        <w:spacing w:after="0"/>
-        <w:ind w:right="0"/>
-        <w:jc w:val="both"/>
-        <w:rPr>
-          <w:rFonts w:ascii="Arial" w:eastAsia="Times New Roman" w:hAnsi="Arial" w:cs="Times New Roman"/>
-          <w:i/>
-          <w:snapToGrid w:val="0"/>
-          <w:color w:val="auto"/>
-          <w:sz w:val="20"/>
-          <w:lang w:val="nl-NL" w:eastAsia="nl-NL"/>
-        </w:rPr>
-      </w:pPr>
-      <w:r>
-        <w:rPr>
-          <w:rFonts w:ascii="Arial" w:eastAsia="Times New Roman" w:hAnsi="Arial" w:cs="Times New Roman"/>
-          <w:i/>
-          <w:snapToGrid w:val="0"/>
-          <w:color w:val="auto"/>
-          <w:sz w:val="20"/>
-          <w:lang w:val="nl-NL" w:eastAsia="nl-NL"/>
-        </w:rPr>
-        <w:tab/>
-      </w:r>
-      <w:r>
-        <w:rPr>
-          <w:rFonts w:ascii="Arial" w:eastAsia="Times New Roman" w:hAnsi="Arial" w:cs="Times New Roman"/>
-          <w:i/>
-          <w:snapToGrid w:val="0"/>
-          <w:color w:val="auto"/>
-          <w:sz w:val="20"/>
-          <w:lang w:val="nl-NL" w:eastAsia="nl-NL"/>
-        </w:rPr>
-        <w:tab/>
-      </w:r>
-      <w:r>
-        <w:rPr>
-          <w:rFonts w:ascii="Arial" w:eastAsia="Times New Roman" w:hAnsi="Arial" w:cs="Times New Roman"/>
-          <w:i/>
-          <w:snapToGrid w:val="0"/>
-          <w:color w:val="auto"/>
-          <w:sz w:val="20"/>
-          <w:lang w:val="nl-NL" w:eastAsia="nl-NL"/>
-        </w:rPr>
-        <w:tab/>
-      </w:r>
-      <w:r>
-        <w:rPr>
-          <w:rFonts w:ascii="Arial" w:eastAsia="Times New Roman" w:hAnsi="Arial" w:cs="Times New Roman"/>
-          <w:i/>
-          <w:snapToGrid w:val="0"/>
-          <w:color w:val="auto"/>
-          <w:sz w:val="20"/>
-          <w:lang w:val="nl-NL" w:eastAsia="nl-NL"/>
-        </w:rPr>
-        <w:t>Bachelor's degree of Science</w:t>
-      </w:r>
-      <w:r>
-        <w:rPr>
-          <w:rFonts w:ascii="Arial" w:eastAsia="Times New Roman" w:hAnsi="Arial" w:cs="Times New Roman"/>
-          <w:i/>
-          <w:snapToGrid w:val="0"/>
-          <w:color w:val="auto"/>
-          <w:sz w:val="20"/>
-          <w:lang w:val="nl-NL" w:eastAsia="nl-NL"/>
-        </w:rPr>
-        <w:t>.</w:t>
-      </w:r>
-    </w:p>
-    <w:p>
-      <w:pPr>
-        <w:spacing w:after="0"/>
-        <w:ind w:right="0"/>
-        <w:jc w:val="both"/>
-        <w:rPr>
-          <w:rFonts w:ascii="Arial" w:eastAsia="Times New Roman" w:hAnsi="Arial" w:cs="Times New Roman"/>
-          <w:snapToGrid w:val="0"/>
-          <w:color w:val="auto"/>
-          <w:sz w:val="20"/>
-          <w:lang w:val="nl-NL" w:eastAsia="nl-NL"/>
-        </w:rPr>
-      </w:pPr>
-    </w:p>
-    <w:p>
-      <w:pPr>
-        <w:spacing w:after="0"/>
-        <w:ind w:right="0"/>
-        <w:jc w:val="both"/>
-        <w:rPr>
-          <w:rFonts w:ascii="Arial" w:eastAsia="Times New Roman" w:hAnsi="Arial" w:cs="Times New Roman"/>
-          <w:b/>
-          <w:snapToGrid w:val="0"/>
-          <w:color w:val="auto"/>
-          <w:sz w:val="20"/>
-          <w:u w:val="single"/>
-          <w:lang w:val="nl-NL" w:eastAsia="nl-NL"/>
-        </w:rPr>
-      </w:pPr>
-      <w:r>
-        <w:rPr>
-          <w:rFonts w:ascii="Arial" w:eastAsia="Times New Roman" w:hAnsi="Arial" w:cs="Times New Roman"/>
-          <w:snapToGrid w:val="0"/>
-          <w:color w:val="auto"/>
-          <w:sz w:val="20"/>
-          <w:lang w:val="nl-NL" w:eastAsia="nl-NL"/>
-        </w:rPr>
-        <w:t>2015 – 2016:</w:t>
-      </w:r>
-      <w:r>
-        <w:rPr>
-          <w:rFonts w:ascii="Arial" w:eastAsia="Times New Roman" w:hAnsi="Arial" w:cs="Times New Roman"/>
-          <w:snapToGrid w:val="0"/>
-          <w:color w:val="auto"/>
-          <w:sz w:val="20"/>
-          <w:lang w:val="nl-NL" w:eastAsia="nl-NL"/>
-        </w:rPr>
-        <w:tab/>
-      </w:r>
-      <w:r>
-        <w:rPr>
-          <w:rFonts w:ascii="Arial" w:eastAsia="Times New Roman" w:hAnsi="Arial" w:cs="Times New Roman"/>
-          <w:snapToGrid w:val="0"/>
-          <w:color w:val="auto"/>
-          <w:sz w:val="20"/>
-          <w:lang w:val="nl-NL" w:eastAsia="nl-NL"/>
-        </w:rPr>
-        <w:tab/>
-      </w:r>
-      <w:r>
-        <w:rPr>
-          <w:rFonts w:ascii="Arial" w:eastAsia="Times New Roman" w:hAnsi="Arial" w:cs="Times New Roman"/>
-          <w:b/>
-          <w:snapToGrid w:val="0"/>
-          <w:color w:val="auto"/>
-          <w:sz w:val="20"/>
-          <w:lang w:val="nl-NL" w:eastAsia="nl-NL"/>
-        </w:rPr>
-        <w:t xml:space="preserve">Propedeuse in </w:t>
-      </w:r>
-      <w:r>
-        <w:rPr>
-          <w:rFonts w:ascii="Arial" w:eastAsia="Times New Roman" w:hAnsi="Arial" w:cs="Times New Roman"/>
-          <w:b/>
-          <w:snapToGrid w:val="0"/>
-          <w:color w:val="auto"/>
-          <w:sz w:val="20"/>
-          <w:lang w:val="nl-NL" w:eastAsia="nl-NL"/>
-        </w:rPr>
-        <w:t>International Game Architecture and Design</w:t>
-      </w:r>
-    </w:p>
-    <w:p>
-      <w:pPr>
-        <w:spacing w:after="0"/>
-        <w:ind w:right="0"/>
-        <w:jc w:val="both"/>
-        <w:rPr>
-          <w:rFonts w:ascii="Arial" w:eastAsia="Times New Roman" w:hAnsi="Arial" w:cs="Times New Roman"/>
-          <w:i/>
-          <w:snapToGrid w:val="0"/>
-          <w:color w:val="auto"/>
-          <w:sz w:val="20"/>
-          <w:lang w:val="nl-NL" w:eastAsia="nl-NL"/>
-        </w:rPr>
-      </w:pPr>
-      <w:r>
-        <w:rPr>
-          <w:rFonts w:ascii="Arial" w:eastAsia="Times New Roman" w:hAnsi="Arial" w:cs="Times New Roman"/>
-          <w:snapToGrid w:val="0"/>
-          <w:color w:val="auto"/>
-          <w:sz w:val="20"/>
-          <w:lang w:val="nl-NL" w:eastAsia="nl-NL"/>
-        </w:rPr>
-        <w:tab/>
-        <w:t xml:space="preserve">   </w:t>
-      </w:r>
-      <w:r>
-        <w:rPr>
-          <w:rFonts w:ascii="Arial" w:eastAsia="Times New Roman" w:hAnsi="Arial" w:cs="Times New Roman"/>
-          <w:snapToGrid w:val="0"/>
-          <w:color w:val="auto"/>
-          <w:sz w:val="20"/>
-          <w:lang w:val="nl-NL" w:eastAsia="nl-NL"/>
-        </w:rPr>
-        <w:tab/>
-      </w:r>
-      <w:r>
-        <w:rPr>
-          <w:rFonts w:ascii="Arial" w:eastAsia="Times New Roman" w:hAnsi="Arial" w:cs="Times New Roman"/>
-          <w:snapToGrid w:val="0"/>
-          <w:color w:val="auto"/>
-          <w:sz w:val="20"/>
-          <w:lang w:val="nl-NL" w:eastAsia="nl-NL"/>
-        </w:rPr>
-        <w:tab/>
-      </w:r>
-      <w:r>
-        <w:rPr>
-          <w:rFonts w:ascii="Arial" w:eastAsia="Times New Roman" w:hAnsi="Arial" w:cs="Times New Roman"/>
-          <w:snapToGrid w:val="0"/>
-          <w:color w:val="auto"/>
-          <w:sz w:val="20"/>
-          <w:lang w:val="nl-NL" w:eastAsia="nl-NL"/>
-        </w:rPr>
-        <w:t>NHTV, Breda</w:t>
-      </w:r>
-      <w:r>
-        <w:rPr>
-          <w:rFonts w:ascii="Arial" w:eastAsia="Times New Roman" w:hAnsi="Arial" w:cs="Times New Roman"/>
-          <w:snapToGrid w:val="0"/>
-          <w:color w:val="auto"/>
-          <w:sz w:val="20"/>
-          <w:lang w:val="nl-NL" w:eastAsia="nl-NL"/>
-        </w:rPr>
-        <w:t xml:space="preserve">, </w:t>
-      </w:r>
-      <w:r>
-        <w:rPr>
-          <w:rFonts w:ascii="Arial" w:eastAsia="Times New Roman" w:hAnsi="Arial" w:cs="Times New Roman"/>
-          <w:snapToGrid w:val="0"/>
-          <w:color w:val="auto"/>
-          <w:sz w:val="20"/>
-          <w:lang w:val="nl-NL" w:eastAsia="nl-NL"/>
-        </w:rPr>
-        <w:t>Netherlands</w:t>
-      </w:r>
-      <w:r>
-        <w:rPr>
-          <w:rFonts w:ascii="Arial" w:eastAsia="Times New Roman" w:hAnsi="Arial" w:cs="Times New Roman"/>
-          <w:snapToGrid w:val="0"/>
-          <w:color w:val="auto"/>
-          <w:sz w:val="20"/>
-          <w:lang w:val="nl-NL" w:eastAsia="nl-NL"/>
-        </w:rPr>
-        <w:t>.</w:t>
-      </w:r>
-    </w:p>
-    <w:p>
-      <w:pPr>
-        <w:spacing w:after="0"/>
-        <w:ind w:right="0"/>
-        <w:jc w:val="both"/>
-        <w:rPr>
-          <w:rFonts w:ascii="Arial" w:eastAsia="Times New Roman" w:hAnsi="Arial" w:cs="Times New Roman"/>
-          <w:i/>
-          <w:snapToGrid w:val="0"/>
-          <w:color w:val="auto"/>
-          <w:sz w:val="20"/>
-          <w:lang w:val="nl-NL" w:eastAsia="nl-NL"/>
-        </w:rPr>
-      </w:pPr>
-      <w:r>
-        <w:rPr>
-          <w:rFonts w:ascii="Arial" w:eastAsia="Times New Roman" w:hAnsi="Arial" w:cs="Times New Roman"/>
-          <w:i/>
-          <w:snapToGrid w:val="0"/>
-          <w:color w:val="auto"/>
-          <w:sz w:val="20"/>
-          <w:lang w:val="nl-NL" w:eastAsia="nl-NL"/>
-        </w:rPr>
-        <w:tab/>
-      </w:r>
-      <w:r>
-        <w:rPr>
-          <w:rFonts w:ascii="Arial" w:eastAsia="Times New Roman" w:hAnsi="Arial" w:cs="Times New Roman"/>
-          <w:i/>
-          <w:snapToGrid w:val="0"/>
-          <w:color w:val="auto"/>
-          <w:sz w:val="20"/>
-          <w:lang w:val="nl-NL" w:eastAsia="nl-NL"/>
-        </w:rPr>
-        <w:tab/>
-      </w:r>
-      <w:r>
-        <w:rPr>
-          <w:rFonts w:ascii="Arial" w:eastAsia="Times New Roman" w:hAnsi="Arial" w:cs="Times New Roman"/>
-          <w:i/>
-          <w:snapToGrid w:val="0"/>
-          <w:color w:val="auto"/>
-          <w:sz w:val="20"/>
-          <w:lang w:val="nl-NL" w:eastAsia="nl-NL"/>
-        </w:rPr>
-        <w:tab/>
-        <w:t>Propaedeutic Diploma.</w:t>
-      </w:r>
-    </w:p>
-    <w:p>
-      <w:pPr>
-        <w:spacing w:after="0"/>
-        <w:ind w:right="0"/>
-        <w:jc w:val="both"/>
-        <w:rPr>
-          <w:rFonts w:ascii="Arial" w:eastAsia="Times New Roman" w:hAnsi="Arial" w:cs="Times New Roman"/>
-          <w:snapToGrid w:val="0"/>
-          <w:color w:val="auto"/>
-          <w:sz w:val="20"/>
-          <w:lang w:val="nl-NL" w:eastAsia="nl-NL"/>
-        </w:rPr>
-      </w:pPr>
-    </w:p>
-    <w:p>
-      <w:pPr>
-        <w:spacing w:after="0"/>
-        <w:ind w:right="0"/>
-        <w:jc w:val="both"/>
-        <w:rPr>
-          <w:rFonts w:ascii="Arial" w:eastAsia="Times New Roman" w:hAnsi="Arial" w:cs="Times New Roman"/>
-          <w:b/>
-          <w:snapToGrid w:val="0"/>
-          <w:color w:val="auto"/>
-          <w:sz w:val="20"/>
-          <w:u w:val="single"/>
-          <w:lang w:val="nl-NL" w:eastAsia="nl-NL"/>
-        </w:rPr>
-      </w:pPr>
-      <w:r>
-        <w:rPr>
-          <w:rFonts w:ascii="Arial" w:eastAsia="Times New Roman" w:hAnsi="Arial" w:cs="Times New Roman"/>
-          <w:snapToGrid w:val="0"/>
-          <w:color w:val="auto"/>
-          <w:sz w:val="20"/>
-          <w:lang w:val="nl-NL" w:eastAsia="nl-NL"/>
-        </w:rPr>
-        <w:t>2010 – 2015:</w:t>
-      </w:r>
-      <w:r>
-        <w:rPr>
-          <w:rFonts w:ascii="Arial" w:eastAsia="Times New Roman" w:hAnsi="Arial" w:cs="Times New Roman"/>
-          <w:snapToGrid w:val="0"/>
-          <w:color w:val="auto"/>
-          <w:sz w:val="20"/>
-          <w:lang w:val="nl-NL" w:eastAsia="nl-NL"/>
-        </w:rPr>
-        <w:tab/>
-      </w:r>
-      <w:r>
-        <w:rPr>
-          <w:rFonts w:ascii="Arial" w:eastAsia="Times New Roman" w:hAnsi="Arial" w:cs="Times New Roman"/>
-          <w:snapToGrid w:val="0"/>
-          <w:color w:val="auto"/>
-          <w:sz w:val="20"/>
-          <w:lang w:val="nl-NL" w:eastAsia="nl-NL"/>
-        </w:rPr>
-        <w:tab/>
-      </w:r>
-      <w:r>
-        <w:rPr>
-          <w:rFonts w:ascii="Arial" w:eastAsia="Times New Roman" w:hAnsi="Arial" w:cs="Times New Roman"/>
-          <w:b/>
-          <w:snapToGrid w:val="0"/>
-          <w:color w:val="auto"/>
-          <w:sz w:val="20"/>
-          <w:lang w:val="nl-NL" w:eastAsia="nl-NL"/>
-        </w:rPr>
-        <w:t>Diploma di Scuola Secondaria di Secondo Grado</w:t>
-      </w:r>
-    </w:p>
-    <w:p>
-      <w:pPr>
-        <w:spacing w:after="0"/>
-        <w:ind w:right="0"/>
-        <w:jc w:val="both"/>
-        <w:rPr>
-          <w:rFonts w:ascii="Arial" w:eastAsia="Times New Roman" w:hAnsi="Arial" w:cs="Times New Roman"/>
-          <w:i/>
-          <w:snapToGrid w:val="0"/>
-          <w:color w:val="auto"/>
-          <w:sz w:val="20"/>
-          <w:lang w:val="nl-NL" w:eastAsia="nl-NL"/>
-        </w:rPr>
-      </w:pPr>
-      <w:r>
-        <w:rPr>
-          <w:rFonts w:ascii="Arial" w:eastAsia="Times New Roman" w:hAnsi="Arial" w:cs="Times New Roman"/>
-          <w:snapToGrid w:val="0"/>
-          <w:color w:val="auto"/>
-          <w:sz w:val="20"/>
-          <w:lang w:val="nl-NL" w:eastAsia="nl-NL"/>
-        </w:rPr>
-        <w:tab/>
-        <w:t xml:space="preserve">   </w:t>
-      </w:r>
-      <w:r>
-        <w:rPr>
-          <w:rFonts w:ascii="Arial" w:eastAsia="Times New Roman" w:hAnsi="Arial" w:cs="Times New Roman"/>
-          <w:snapToGrid w:val="0"/>
-          <w:color w:val="auto"/>
-          <w:sz w:val="20"/>
-          <w:lang w:val="nl-NL" w:eastAsia="nl-NL"/>
-        </w:rPr>
-        <w:tab/>
-      </w:r>
-      <w:r>
-        <w:rPr>
-          <w:rFonts w:ascii="Arial" w:eastAsia="Times New Roman" w:hAnsi="Arial" w:cs="Times New Roman"/>
-          <w:snapToGrid w:val="0"/>
-          <w:color w:val="auto"/>
-          <w:sz w:val="20"/>
-          <w:lang w:val="nl-NL" w:eastAsia="nl-NL"/>
-        </w:rPr>
-        <w:tab/>
-      </w:r>
-      <w:r>
-        <w:rPr>
-          <w:rFonts w:ascii="Arial" w:eastAsia="Times New Roman" w:hAnsi="Arial" w:cs="Times New Roman"/>
-          <w:snapToGrid w:val="0"/>
-          <w:color w:val="auto"/>
-          <w:sz w:val="20"/>
-          <w:lang w:val="nl-NL" w:eastAsia="nl-NL"/>
-        </w:rPr>
-        <w:t>I.I.S. Levi-Ponti, Mirano (VE)</w:t>
-      </w:r>
-      <w:r>
-        <w:rPr>
-          <w:rFonts w:ascii="Arial" w:eastAsia="Times New Roman" w:hAnsi="Arial" w:cs="Times New Roman"/>
-          <w:snapToGrid w:val="0"/>
-          <w:color w:val="auto"/>
-          <w:sz w:val="20"/>
-          <w:lang w:val="nl-NL" w:eastAsia="nl-NL"/>
-        </w:rPr>
-        <w:t xml:space="preserve">, </w:t>
-      </w:r>
-      <w:r>
-        <w:rPr>
-          <w:rFonts w:ascii="Arial" w:eastAsia="Times New Roman" w:hAnsi="Arial" w:cs="Times New Roman"/>
-          <w:snapToGrid w:val="0"/>
-          <w:color w:val="auto"/>
-          <w:sz w:val="20"/>
-          <w:lang w:val="nl-NL" w:eastAsia="nl-NL"/>
-        </w:rPr>
-        <w:t>Italy</w:t>
-      </w:r>
-      <w:r>
-        <w:rPr>
-          <w:rFonts w:ascii="Arial" w:eastAsia="Times New Roman" w:hAnsi="Arial" w:cs="Times New Roman"/>
-          <w:snapToGrid w:val="0"/>
-          <w:color w:val="auto"/>
-          <w:sz w:val="20"/>
-          <w:lang w:val="nl-NL" w:eastAsia="nl-NL"/>
-        </w:rPr>
-        <w:t>.</w:t>
-      </w:r>
-    </w:p>
-    <w:p>
-      <w:pPr>
-        <w:spacing w:after="0"/>
-        <w:ind w:right="0"/>
-        <w:jc w:val="both"/>
-        <w:rPr>
-          <w:rFonts w:ascii="Arial" w:eastAsia="Times New Roman" w:hAnsi="Arial" w:cs="Times New Roman"/>
-          <w:i/>
-          <w:snapToGrid w:val="0"/>
-          <w:color w:val="auto"/>
-          <w:sz w:val="20"/>
-          <w:lang w:val="nl-NL" w:eastAsia="nl-NL"/>
-        </w:rPr>
-      </w:pPr>
-      <w:r>
-        <w:rPr>
-          <w:rFonts w:ascii="Arial" w:eastAsia="Times New Roman" w:hAnsi="Arial" w:cs="Times New Roman"/>
-          <w:i/>
-          <w:snapToGrid w:val="0"/>
-          <w:color w:val="auto"/>
-          <w:sz w:val="20"/>
-          <w:lang w:val="nl-NL" w:eastAsia="nl-NL"/>
-        </w:rPr>
-        <w:tab/>
-      </w:r>
-      <w:r>
-        <w:rPr>
-          <w:rFonts w:ascii="Arial" w:eastAsia="Times New Roman" w:hAnsi="Arial" w:cs="Times New Roman"/>
-          <w:i/>
-          <w:snapToGrid w:val="0"/>
-          <w:color w:val="auto"/>
-          <w:sz w:val="20"/>
-          <w:lang w:val="nl-NL" w:eastAsia="nl-NL"/>
-        </w:rPr>
-        <w:tab/>
-      </w:r>
-      <w:r>
-        <w:rPr>
-          <w:rFonts w:ascii="Arial" w:eastAsia="Times New Roman" w:hAnsi="Arial" w:cs="Times New Roman"/>
-          <w:i/>
-          <w:snapToGrid w:val="0"/>
-          <w:color w:val="auto"/>
-          <w:sz w:val="20"/>
-          <w:lang w:val="nl-NL" w:eastAsia="nl-NL"/>
-        </w:rPr>
-        <w:tab/>
-        <w:t>High School Diploma.</w:t>
-      </w:r>
-    </w:p>
-    <w:p>
-      <w:pPr>
-        <w:spacing w:after="0"/>
-        <w:ind w:right="0"/>
-        <w:jc w:val="both"/>
-        <w:rPr>
-          <w:rFonts w:ascii="Arial" w:eastAsia="Times New Roman" w:hAnsi="Arial" w:cs="Times New Roman"/>
-          <w:snapToGrid w:val="0"/>
-          <w:color w:val="auto"/>
-          <w:sz w:val="20"/>
-          <w:lang w:val="nl-NL" w:eastAsia="nl-NL"/>
-        </w:rPr>
-      </w:pPr>
-    </w:p>
-    <w:p>
-      <w:pPr>
-        <w:spacing w:after="0"/>
-        <w:ind w:right="0"/>
-        <w:jc w:val="both"/>
-        <w:rPr>
-          <w:rFonts w:ascii="Arial" w:eastAsia="Times New Roman" w:hAnsi="Arial" w:cs="Times New Roman"/>
-          <w:b/>
-          <w:snapToGrid w:val="0"/>
-          <w:color w:val="auto"/>
-          <w:sz w:val="20"/>
-          <w:u w:val="single"/>
-          <w:lang w:val="nl-NL" w:eastAsia="nl-NL"/>
-        </w:rPr>
-      </w:pPr>
-      <w:r>
-        <w:rPr>
-          <w:rFonts w:ascii="Arial" w:eastAsia="Times New Roman" w:hAnsi="Arial" w:cs="Times New Roman"/>
-          <w:snapToGrid w:val="0"/>
-          <w:color w:val="auto"/>
-          <w:sz w:val="20"/>
-          <w:lang w:val="nl-NL" w:eastAsia="nl-NL"/>
-        </w:rPr>
-        <w:t>2007 – 2010:</w:t>
-      </w:r>
-      <w:r>
-        <w:rPr>
-          <w:rFonts w:ascii="Arial" w:eastAsia="Times New Roman" w:hAnsi="Arial" w:cs="Times New Roman"/>
-          <w:snapToGrid w:val="0"/>
-          <w:color w:val="auto"/>
-          <w:sz w:val="20"/>
-          <w:lang w:val="nl-NL" w:eastAsia="nl-NL"/>
-        </w:rPr>
-        <w:t xml:space="preserve"> </w:t>
-      </w:r>
-      <w:r>
-        <w:rPr>
-          <w:rFonts w:ascii="Arial" w:eastAsia="Times New Roman" w:hAnsi="Arial" w:cs="Times New Roman"/>
-          <w:snapToGrid w:val="0"/>
-          <w:color w:val="auto"/>
-          <w:sz w:val="20"/>
-          <w:lang w:val="nl-NL" w:eastAsia="nl-NL"/>
-        </w:rPr>
-        <w:tab/>
-      </w:r>
-      <w:r>
-        <w:rPr>
-          <w:rFonts w:ascii="Arial" w:eastAsia="Times New Roman" w:hAnsi="Arial" w:cs="Times New Roman"/>
-          <w:snapToGrid w:val="0"/>
-          <w:color w:val="auto"/>
-          <w:sz w:val="20"/>
-          <w:lang w:val="nl-NL" w:eastAsia="nl-NL"/>
-        </w:rPr>
-        <w:tab/>
-      </w:r>
-      <w:r>
-        <w:rPr>
-          <w:rFonts w:ascii="Arial" w:eastAsia="Times New Roman" w:hAnsi="Arial" w:cs="Times New Roman"/>
-          <w:b/>
-          <w:snapToGrid w:val="0"/>
-          <w:color w:val="auto"/>
-          <w:sz w:val="20"/>
-          <w:lang w:val="nl-NL" w:eastAsia="nl-NL"/>
-        </w:rPr>
-        <w:t>Diploma di Scuola Secondaria di Primo Grado</w:t>
-      </w:r>
-    </w:p>
-    <w:p>
-      <w:pPr>
-        <w:spacing w:after="0"/>
-        <w:ind w:right="0"/>
-        <w:jc w:val="both"/>
-        <w:rPr>
-          <w:rFonts w:ascii="Arial" w:eastAsia="Times New Roman" w:hAnsi="Arial" w:cs="Times New Roman"/>
-          <w:i/>
-          <w:snapToGrid w:val="0"/>
-          <w:color w:val="auto"/>
-          <w:sz w:val="20"/>
-          <w:lang w:val="nl-NL" w:eastAsia="nl-NL"/>
-        </w:rPr>
-      </w:pPr>
-      <w:r>
-        <w:rPr>
-          <w:rFonts w:ascii="Arial" w:eastAsia="Times New Roman" w:hAnsi="Arial" w:cs="Times New Roman"/>
-          <w:snapToGrid w:val="0"/>
-          <w:color w:val="auto"/>
-          <w:sz w:val="20"/>
-          <w:lang w:val="nl-NL" w:eastAsia="nl-NL"/>
-        </w:rPr>
-        <w:tab/>
-        <w:t xml:space="preserve">   </w:t>
-      </w:r>
-      <w:r>
-        <w:rPr>
-          <w:rFonts w:ascii="Arial" w:eastAsia="Times New Roman" w:hAnsi="Arial" w:cs="Times New Roman"/>
-          <w:snapToGrid w:val="0"/>
-          <w:color w:val="auto"/>
-          <w:sz w:val="20"/>
-          <w:lang w:val="nl-NL" w:eastAsia="nl-NL"/>
-        </w:rPr>
-        <w:tab/>
-      </w:r>
-      <w:r>
-        <w:rPr>
-          <w:rFonts w:ascii="Arial" w:eastAsia="Times New Roman" w:hAnsi="Arial" w:cs="Times New Roman"/>
-          <w:snapToGrid w:val="0"/>
-          <w:color w:val="auto"/>
-          <w:sz w:val="20"/>
-          <w:lang w:val="nl-NL" w:eastAsia="nl-NL"/>
-        </w:rPr>
-        <w:tab/>
-      </w:r>
-      <w:r>
-        <w:rPr>
-          <w:rFonts w:ascii="Arial" w:eastAsia="Times New Roman" w:hAnsi="Arial" w:cs="Times New Roman"/>
-          <w:snapToGrid w:val="0"/>
-          <w:color w:val="auto"/>
-          <w:sz w:val="20"/>
-          <w:lang w:val="nl-NL" w:eastAsia="nl-NL"/>
-        </w:rPr>
-        <w:t>Villa Grimani</w:t>
-      </w:r>
-      <w:r>
-        <w:rPr>
-          <w:rFonts w:ascii="Arial" w:eastAsia="Times New Roman" w:hAnsi="Arial" w:cs="Times New Roman"/>
-          <w:snapToGrid w:val="0"/>
-          <w:color w:val="auto"/>
-          <w:sz w:val="20"/>
-          <w:lang w:val="nl-NL" w:eastAsia="nl-NL"/>
-        </w:rPr>
-        <w:t xml:space="preserve">, </w:t>
-      </w:r>
-      <w:r>
-        <w:rPr>
-          <w:rFonts w:ascii="Arial" w:eastAsia="Times New Roman" w:hAnsi="Arial" w:cs="Times New Roman"/>
-          <w:snapToGrid w:val="0"/>
-          <w:color w:val="auto"/>
-          <w:sz w:val="20"/>
-          <w:lang w:val="nl-NL" w:eastAsia="nl-NL"/>
-        </w:rPr>
-        <w:t>Noventa Padovana (PD)</w:t>
-      </w:r>
-      <w:r>
-        <w:rPr>
-          <w:rFonts w:ascii="Arial" w:eastAsia="Times New Roman" w:hAnsi="Arial" w:cs="Times New Roman"/>
-          <w:snapToGrid w:val="0"/>
-          <w:color w:val="auto"/>
-          <w:sz w:val="20"/>
-          <w:lang w:val="nl-NL" w:eastAsia="nl-NL"/>
-        </w:rPr>
-        <w:t xml:space="preserve">, </w:t>
-      </w:r>
-      <w:r>
-        <w:rPr>
-          <w:rFonts w:ascii="Arial" w:eastAsia="Times New Roman" w:hAnsi="Arial" w:cs="Times New Roman"/>
-          <w:snapToGrid w:val="0"/>
-          <w:color w:val="auto"/>
-          <w:sz w:val="20"/>
-          <w:lang w:val="nl-NL" w:eastAsia="nl-NL"/>
-        </w:rPr>
-        <w:t>Italy</w:t>
-      </w:r>
-      <w:r>
-        <w:rPr>
-          <w:rFonts w:ascii="Arial" w:eastAsia="Times New Roman" w:hAnsi="Arial" w:cs="Times New Roman"/>
-          <w:snapToGrid w:val="0"/>
-          <w:color w:val="auto"/>
-          <w:sz w:val="20"/>
-          <w:lang w:val="nl-NL" w:eastAsia="nl-NL"/>
-        </w:rPr>
-        <w:t>.</w:t>
-      </w:r>
-    </w:p>
-    <w:p>
-      <w:pPr>
-        <w:spacing w:after="0"/>
-        <w:ind w:right="0"/>
-        <w:jc w:val="both"/>
-        <w:rPr>
-          <w:rFonts w:ascii="Arial" w:eastAsia="Times New Roman" w:hAnsi="Arial" w:cs="Times New Roman"/>
-          <w:i/>
-          <w:snapToGrid w:val="0"/>
-          <w:color w:val="auto"/>
-          <w:sz w:val="20"/>
-          <w:lang w:val="nl-NL" w:eastAsia="nl-NL"/>
-        </w:rPr>
-      </w:pPr>
-      <w:r>
-        <w:rPr>
-          <w:rFonts w:ascii="Arial" w:eastAsia="Times New Roman" w:hAnsi="Arial" w:cs="Times New Roman"/>
-          <w:i/>
-          <w:snapToGrid w:val="0"/>
-          <w:color w:val="auto"/>
-          <w:sz w:val="20"/>
-          <w:lang w:val="nl-NL" w:eastAsia="nl-NL"/>
-        </w:rPr>
-        <w:tab/>
-      </w:r>
-      <w:r>
-        <w:rPr>
-          <w:rFonts w:ascii="Arial" w:eastAsia="Times New Roman" w:hAnsi="Arial" w:cs="Times New Roman"/>
-          <w:i/>
-          <w:snapToGrid w:val="0"/>
-          <w:color w:val="auto"/>
-          <w:sz w:val="20"/>
-          <w:lang w:val="nl-NL" w:eastAsia="nl-NL"/>
-        </w:rPr>
-        <w:tab/>
-      </w:r>
-      <w:r>
-        <w:rPr>
-          <w:rFonts w:ascii="Arial" w:eastAsia="Times New Roman" w:hAnsi="Arial" w:cs="Times New Roman"/>
-          <w:i/>
-          <w:snapToGrid w:val="0"/>
-          <w:color w:val="auto"/>
-          <w:sz w:val="20"/>
-          <w:lang w:val="nl-NL" w:eastAsia="nl-NL"/>
-        </w:rPr>
-        <w:tab/>
-        <w:t>Middle School Diploma</w:t>
-      </w:r>
-      <w:r>
-        <w:rPr>
-          <w:rFonts w:ascii="Arial" w:eastAsia="Times New Roman" w:hAnsi="Arial" w:cs="Times New Roman"/>
-          <w:i/>
-          <w:snapToGrid w:val="0"/>
-          <w:color w:val="auto"/>
-          <w:sz w:val="20"/>
-          <w:lang w:val="nl-NL" w:eastAsia="nl-NL"/>
-        </w:rPr>
-        <w:t>.</w:t>
-      </w:r>
-    </w:p>
-    <w:p>
-      <w:pPr>
-        <w:spacing w:after="0"/>
-        <w:ind w:right="0"/>
-        <w:jc w:val="both"/>
-        <w:rPr>
-          <w:rFonts w:ascii="Arial" w:eastAsia="Times New Roman" w:hAnsi="Arial" w:cs="Times New Roman"/>
-          <w:snapToGrid w:val="0"/>
-          <w:color w:val="auto"/>
-          <w:sz w:val="20"/>
-          <w:lang w:val="nl-NL" w:eastAsia="nl-NL"/>
-        </w:rPr>
-      </w:pPr>
-    </w:p>
-    <w:p>
-      <w:pPr>
-        <w:spacing w:after="0"/>
-        <w:ind w:right="0"/>
-        <w:jc w:val="both"/>
-        <w:rPr>
-          <w:rFonts w:ascii="Arial" w:eastAsia="Times New Roman" w:hAnsi="Arial" w:cs="Times New Roman"/>
           <w:snapToGrid w:val="0"/>
           <w:color w:val="auto"/>
           <w:sz w:val="20"/>
@@ -2382,7 +1408,8 @@
           <w:b/>
           <w:snapToGrid w:val="0"/>
           <w:color w:val="auto"/>
-          <w:sz w:val="20"/>
+          <w:sz w:val="22"/>
+          <w:szCs w:val="22"/>
           <w:lang w:val="en-AU" w:eastAsia="nl-NL"/>
         </w:rPr>
       </w:pPr>
@@ -2392,10 +1419,11 @@
           <w:b/>
           <w:snapToGrid w:val="0"/>
           <w:color w:val="auto"/>
-          <w:sz w:val="20"/>
-          <w:lang w:val="nl-NL" w:eastAsia="nl-NL"/>
-        </w:rPr>
-        <w:t xml:space="preserve">SKILLS AND </w:t>
+          <w:sz w:val="22"/>
+          <w:szCs w:val="22"/>
+          <w:lang w:val="nl-NL" w:eastAsia="nl-NL"/>
+        </w:rPr>
+        <w:t>E</w:t>
       </w:r>
       <w:r>
         <w:rPr>
@@ -2403,11 +1431,26 @@
           <w:b/>
           <w:snapToGrid w:val="0"/>
           <w:color w:val="auto"/>
-          <w:sz w:val="20"/>
-          <w:lang w:val="nl-NL" w:eastAsia="nl-NL"/>
-        </w:rPr>
-        <w:t>COMPETENCES</w:t>
-      </w:r>
+          <w:sz w:val="22"/>
+          <w:szCs w:val="22"/>
+          <w:lang w:val="nl-NL" w:eastAsia="nl-NL"/>
+        </w:rPr>
+        <w:t>DUCATION</w:t>
+      </w:r>
+    </w:p>
+    <w:p>
+      <w:pPr>
+        <w:spacing w:after="0"/>
+        <w:ind w:right="0"/>
+        <w:jc w:val="both"/>
+        <w:rPr>
+          <w:rFonts w:ascii="Arial" w:eastAsia="Times New Roman" w:hAnsi="Arial" w:cs="Times New Roman"/>
+          <w:snapToGrid w:val="0"/>
+          <w:color w:val="auto"/>
+          <w:sz w:val="20"/>
+          <w:lang w:val="nl-NL" w:eastAsia="nl-NL"/>
+        </w:rPr>
+      </w:pPr>
     </w:p>
     <w:p>
       <w:pPr>
@@ -2420,15 +1463,61 @@
           <w:snapToGrid w:val="0"/>
           <w:color w:val="auto"/>
           <w:sz w:val="20"/>
-          <w:lang w:val="nl-NL" w:eastAsia="nl-NL"/>
-        </w:rPr>
-      </w:pPr>
-    </w:p>
-    <w:p>
-      <w:pPr>
-        <w:spacing w:after="0"/>
-        <w:ind w:right="0"/>
-        <w:jc w:val="both"/>
+          <w:u w:val="single"/>
+          <w:lang w:val="nl-NL" w:eastAsia="nl-NL"/>
+        </w:rPr>
+      </w:pPr>
+      <w:r>
+        <w:rPr>
+          <w:rFonts w:ascii="Arial" w:eastAsia="Times New Roman" w:hAnsi="Arial" w:cs="Times New Roman"/>
+          <w:snapToGrid w:val="0"/>
+          <w:color w:val="auto"/>
+          <w:sz w:val="20"/>
+          <w:lang w:val="nl-NL" w:eastAsia="nl-NL"/>
+        </w:rPr>
+        <w:t xml:space="preserve">2016 – </w:t>
+      </w:r>
+      <w:r>
+        <w:rPr>
+          <w:rFonts w:ascii="Arial" w:eastAsia="Times New Roman" w:hAnsi="Arial" w:cs="Times New Roman"/>
+          <w:snapToGrid w:val="0"/>
+          <w:color w:val="auto"/>
+          <w:sz w:val="20"/>
+          <w:lang w:val="nl-NL" w:eastAsia="nl-NL"/>
+        </w:rPr>
+        <w:t>2019</w:t>
+      </w:r>
+      <w:r>
+        <w:rPr>
+          <w:rFonts w:ascii="Arial" w:eastAsia="Times New Roman" w:hAnsi="Arial" w:cs="Times New Roman"/>
+          <w:snapToGrid w:val="0"/>
+          <w:color w:val="auto"/>
+          <w:sz w:val="20"/>
+          <w:lang w:val="nl-NL" w:eastAsia="nl-NL"/>
+        </w:rPr>
+        <w:t>:</w:t>
+      </w:r>
+      <w:r>
+        <w:rPr>
+          <w:rFonts w:ascii="Arial" w:eastAsia="Times New Roman" w:hAnsi="Arial" w:cs="Times New Roman"/>
+          <w:snapToGrid w:val="0"/>
+          <w:color w:val="auto"/>
+          <w:sz w:val="20"/>
+          <w:lang w:val="nl-NL" w:eastAsia="nl-NL"/>
+        </w:rPr>
+        <w:tab/>
+      </w:r>
+      <w:r>
+        <w:rPr>
+          <w:rFonts w:ascii="Arial" w:eastAsia="Times New Roman" w:hAnsi="Arial" w:cs="Times New Roman"/>
+          <w:snapToGrid w:val="0"/>
+          <w:color w:val="auto"/>
+          <w:sz w:val="20"/>
+          <w:lang w:val="nl-NL" w:eastAsia="nl-NL"/>
+        </w:rPr>
+        <w:tab/>
+      </w:r>
+      <w:r>
         <w:rPr>
           <w:rFonts w:ascii="Arial" w:eastAsia="Times New Roman" w:hAnsi="Arial" w:cs="Times New Roman"/>
           <w:b/>
@@ -2437,7 +1526,8 @@
           <w:sz w:val="20"/>
           <w:lang w:val="nl-NL" w:eastAsia="nl-NL"/>
         </w:rPr>
-      </w:pPr>
+        <w:t>Bachelor degree in International</w:t>
+      </w:r>
       <w:r>
         <w:rPr>
           <w:rFonts w:ascii="Arial" w:eastAsia="Times New Roman" w:hAnsi="Arial" w:cs="Times New Roman"/>
@@ -2447,18 +1537,223 @@
           <w:sz w:val="20"/>
           <w:lang w:val="nl-NL" w:eastAsia="nl-NL"/>
         </w:rPr>
-        <w:t>Programming and Gamedev</w:t>
-      </w:r>
-      <w:r>
+        <w:t xml:space="preserve"> Game Architecture and Design</w:t>
+      </w:r>
+    </w:p>
+    <w:p>
+      <w:pPr>
+        <w:spacing w:after="0"/>
+        <w:ind w:right="0"/>
+        <w:jc w:val="both"/>
+        <w:rPr>
+          <w:rFonts w:ascii="Arial" w:eastAsia="Times New Roman" w:hAnsi="Arial" w:cs="Times New Roman"/>
+          <w:i/>
+          <w:snapToGrid w:val="0"/>
+          <w:color w:val="auto"/>
+          <w:sz w:val="20"/>
+          <w:lang w:val="nl-NL" w:eastAsia="nl-NL"/>
+        </w:rPr>
+      </w:pPr>
+      <w:r>
+        <w:rPr>
+          <w:rFonts w:ascii="Arial" w:eastAsia="Times New Roman" w:hAnsi="Arial" w:cs="Times New Roman"/>
+          <w:snapToGrid w:val="0"/>
+          <w:color w:val="auto"/>
+          <w:sz w:val="20"/>
+          <w:lang w:val="nl-NL" w:eastAsia="nl-NL"/>
+        </w:rPr>
+        <w:tab/>
+        <w:t xml:space="preserve">   </w:t>
+      </w:r>
+      <w:r>
+        <w:rPr>
+          <w:rFonts w:ascii="Arial" w:eastAsia="Times New Roman" w:hAnsi="Arial" w:cs="Times New Roman"/>
+          <w:snapToGrid w:val="0"/>
+          <w:color w:val="auto"/>
+          <w:sz w:val="20"/>
+          <w:lang w:val="nl-NL" w:eastAsia="nl-NL"/>
+        </w:rPr>
+        <w:tab/>
+      </w:r>
+      <w:r>
+        <w:rPr>
+          <w:rFonts w:ascii="Arial" w:eastAsia="Times New Roman" w:hAnsi="Arial" w:cs="Times New Roman"/>
+          <w:snapToGrid w:val="0"/>
+          <w:color w:val="auto"/>
+          <w:sz w:val="20"/>
+          <w:lang w:val="nl-NL" w:eastAsia="nl-NL"/>
+        </w:rPr>
+        <w:tab/>
+      </w:r>
+      <w:r>
+        <w:rPr>
+          <w:rFonts w:ascii="Arial" w:eastAsia="Times New Roman" w:hAnsi="Arial" w:cs="Times New Roman"/>
+          <w:snapToGrid w:val="0"/>
+          <w:color w:val="auto"/>
+          <w:sz w:val="20"/>
+          <w:lang w:val="nl-NL" w:eastAsia="nl-NL"/>
+        </w:rPr>
+        <w:t>NHTV, Breda</w:t>
+      </w:r>
+      <w:r>
+        <w:rPr>
+          <w:rFonts w:ascii="Arial" w:eastAsia="Times New Roman" w:hAnsi="Arial" w:cs="Times New Roman"/>
+          <w:snapToGrid w:val="0"/>
+          <w:color w:val="auto"/>
+          <w:sz w:val="20"/>
+          <w:lang w:val="nl-NL" w:eastAsia="nl-NL"/>
+        </w:rPr>
+        <w:t xml:space="preserve">, </w:t>
+      </w:r>
+      <w:r>
+        <w:rPr>
+          <w:rFonts w:ascii="Arial" w:eastAsia="Times New Roman" w:hAnsi="Arial" w:cs="Times New Roman"/>
+          <w:snapToGrid w:val="0"/>
+          <w:color w:val="auto"/>
+          <w:sz w:val="20"/>
+          <w:lang w:val="nl-NL" w:eastAsia="nl-NL"/>
+        </w:rPr>
+        <w:t>Netherlands</w:t>
+      </w:r>
+      <w:r>
+        <w:rPr>
+          <w:rFonts w:ascii="Arial" w:eastAsia="Times New Roman" w:hAnsi="Arial" w:cs="Times New Roman"/>
+          <w:snapToGrid w:val="0"/>
+          <w:color w:val="auto"/>
+          <w:sz w:val="20"/>
+          <w:lang w:val="nl-NL" w:eastAsia="nl-NL"/>
+        </w:rPr>
+        <w:t>.</w:t>
+      </w:r>
+    </w:p>
+    <w:p>
+      <w:pPr>
+        <w:spacing w:after="0"/>
+        <w:ind w:right="0"/>
+        <w:jc w:val="both"/>
+        <w:rPr>
+          <w:rFonts w:ascii="Arial" w:eastAsia="Times New Roman" w:hAnsi="Arial" w:cs="Times New Roman"/>
+          <w:i/>
+          <w:snapToGrid w:val="0"/>
+          <w:color w:val="auto"/>
+          <w:sz w:val="20"/>
+          <w:lang w:val="nl-NL" w:eastAsia="nl-NL"/>
+        </w:rPr>
+      </w:pPr>
+      <w:r>
+        <w:rPr>
+          <w:rFonts w:ascii="Arial" w:eastAsia="Times New Roman" w:hAnsi="Arial" w:cs="Times New Roman"/>
+          <w:i/>
+          <w:snapToGrid w:val="0"/>
+          <w:color w:val="auto"/>
+          <w:sz w:val="20"/>
+          <w:lang w:val="nl-NL" w:eastAsia="nl-NL"/>
+        </w:rPr>
+        <w:tab/>
+      </w:r>
+      <w:r>
+        <w:rPr>
+          <w:rFonts w:ascii="Arial" w:eastAsia="Times New Roman" w:hAnsi="Arial" w:cs="Times New Roman"/>
+          <w:i/>
+          <w:snapToGrid w:val="0"/>
+          <w:color w:val="auto"/>
+          <w:sz w:val="20"/>
+          <w:lang w:val="nl-NL" w:eastAsia="nl-NL"/>
+        </w:rPr>
+        <w:tab/>
+      </w:r>
+      <w:r>
+        <w:rPr>
+          <w:rFonts w:ascii="Arial" w:eastAsia="Times New Roman" w:hAnsi="Arial" w:cs="Times New Roman"/>
+          <w:i/>
+          <w:snapToGrid w:val="0"/>
+          <w:color w:val="auto"/>
+          <w:sz w:val="20"/>
+          <w:lang w:val="nl-NL" w:eastAsia="nl-NL"/>
+        </w:rPr>
+        <w:tab/>
+      </w:r>
+      <w:r>
+        <w:rPr>
+          <w:rFonts w:ascii="Arial" w:eastAsia="Times New Roman" w:hAnsi="Arial" w:cs="Times New Roman"/>
+          <w:i/>
+          <w:snapToGrid w:val="0"/>
+          <w:color w:val="auto"/>
+          <w:sz w:val="20"/>
+          <w:lang w:val="nl-NL" w:eastAsia="nl-NL"/>
+        </w:rPr>
+        <w:t>Bachelor's degree of Science</w:t>
+      </w:r>
+      <w:r>
+        <w:rPr>
+          <w:rFonts w:ascii="Arial" w:eastAsia="Times New Roman" w:hAnsi="Arial" w:cs="Times New Roman"/>
+          <w:i/>
+          <w:snapToGrid w:val="0"/>
+          <w:color w:val="auto"/>
+          <w:sz w:val="20"/>
+          <w:lang w:val="nl-NL" w:eastAsia="nl-NL"/>
+        </w:rPr>
+        <w:t>.</w:t>
+      </w:r>
+    </w:p>
+    <w:p>
+      <w:pPr>
+        <w:spacing w:after="0"/>
+        <w:ind w:right="0"/>
+        <w:jc w:val="both"/>
+        <w:rPr>
+          <w:rFonts w:ascii="Arial" w:eastAsia="Times New Roman" w:hAnsi="Arial" w:cs="Times New Roman"/>
+          <w:snapToGrid w:val="0"/>
+          <w:color w:val="auto"/>
+          <w:sz w:val="20"/>
+          <w:lang w:val="nl-NL" w:eastAsia="nl-NL"/>
+        </w:rPr>
+      </w:pPr>
+    </w:p>
+    <w:p>
+      <w:pPr>
+        <w:spacing w:after="0"/>
+        <w:ind w:right="0"/>
+        <w:jc w:val="both"/>
         <w:rPr>
           <w:rFonts w:ascii="Arial" w:eastAsia="Times New Roman" w:hAnsi="Arial" w:cs="Times New Roman"/>
           <w:b/>
           <w:snapToGrid w:val="0"/>
           <w:color w:val="auto"/>
           <w:sz w:val="20"/>
-          <w:lang w:val="nl-NL" w:eastAsia="nl-NL"/>
-        </w:rPr>
-        <w:t xml:space="preserve"> skills</w:t>
+          <w:u w:val="single"/>
+          <w:lang w:val="nl-NL" w:eastAsia="nl-NL"/>
+        </w:rPr>
+      </w:pPr>
+      <w:r>
+        <w:rPr>
+          <w:rFonts w:ascii="Arial" w:eastAsia="Times New Roman" w:hAnsi="Arial" w:cs="Times New Roman"/>
+          <w:snapToGrid w:val="0"/>
+          <w:color w:val="auto"/>
+          <w:sz w:val="20"/>
+          <w:lang w:val="nl-NL" w:eastAsia="nl-NL"/>
+        </w:rPr>
+        <w:t>2015 – 2016:</w:t>
+      </w:r>
+      <w:r>
+        <w:rPr>
+          <w:rFonts w:ascii="Arial" w:eastAsia="Times New Roman" w:hAnsi="Arial" w:cs="Times New Roman"/>
+          <w:snapToGrid w:val="0"/>
+          <w:color w:val="auto"/>
+          <w:sz w:val="20"/>
+          <w:lang w:val="nl-NL" w:eastAsia="nl-NL"/>
+        </w:rPr>
+        <w:tab/>
+      </w:r>
+      <w:r>
+        <w:rPr>
+          <w:rFonts w:ascii="Arial" w:eastAsia="Times New Roman" w:hAnsi="Arial" w:cs="Times New Roman"/>
+          <w:snapToGrid w:val="0"/>
+          <w:color w:val="auto"/>
+          <w:sz w:val="20"/>
+          <w:lang w:val="nl-NL" w:eastAsia="nl-NL"/>
+        </w:rPr>
+        <w:tab/>
       </w:r>
       <w:r>
         <w:rPr>
@@ -2469,546 +1764,407 @@
           <w:sz w:val="20"/>
           <w:lang w:val="nl-NL" w:eastAsia="nl-NL"/>
         </w:rPr>
-        <w:t>:</w:t>
-      </w:r>
-    </w:p>
-    <w:p>
-      <w:pPr>
-        <w:numPr>
-          <w:ilvl w:val="0"/>
-          <w:numId w:val="6"/>
-        </w:numPr>
-        <w:spacing w:after="0"/>
-        <w:ind w:right="0"/>
-        <w:jc w:val="both"/>
-        <w:rPr>
-          <w:rFonts w:ascii="Arial" w:eastAsia="Times New Roman" w:hAnsi="Arial" w:cs="Times New Roman"/>
-          <w:snapToGrid w:val="0"/>
-          <w:color w:val="auto"/>
-          <w:sz w:val="20"/>
-          <w:lang w:val="en-GB" w:eastAsia="nl-NL"/>
-        </w:rPr>
-      </w:pPr>
-      <w:r>
-        <w:rPr>
-          <w:rFonts w:ascii="Arial" w:eastAsia="Times New Roman" w:hAnsi="Arial" w:cs="Times New Roman"/>
-          <w:snapToGrid w:val="0"/>
-          <w:color w:val="auto"/>
-          <w:sz w:val="20"/>
-          <w:lang w:val="en-GB" w:eastAsia="nl-NL"/>
-        </w:rPr>
-        <w:t>C</w:t>
-      </w:r>
-      <w:r>
-        <w:rPr>
-          <w:rFonts w:ascii="Arial" w:eastAsia="Times New Roman" w:hAnsi="Arial" w:cs="Times New Roman"/>
-          <w:snapToGrid w:val="0"/>
-          <w:color w:val="auto"/>
-          <w:sz w:val="20"/>
-          <w:lang w:val="en-GB" w:eastAsia="nl-NL"/>
-        </w:rPr>
-        <w:t>/</w:t>
-      </w:r>
-      <w:r>
-        <w:rPr>
-          <w:rFonts w:ascii="Arial" w:eastAsia="Times New Roman" w:hAnsi="Arial" w:cs="Times New Roman"/>
-          <w:snapToGrid w:val="0"/>
-          <w:color w:val="auto"/>
-          <w:sz w:val="20"/>
-          <w:lang w:val="en-GB" w:eastAsia="nl-NL"/>
-        </w:rPr>
-        <w:t>C++</w:t>
-      </w:r>
-      <w:r>
-        <w:rPr>
-          <w:rFonts w:ascii="Arial" w:eastAsia="Times New Roman" w:hAnsi="Arial" w:cs="Times New Roman"/>
-          <w:snapToGrid w:val="0"/>
-          <w:color w:val="auto"/>
-          <w:sz w:val="20"/>
-          <w:lang w:val="en-GB" w:eastAsia="nl-NL"/>
-        </w:rPr>
-        <w:t xml:space="preserve"> (Advanced)</w:t>
-      </w:r>
-    </w:p>
-    <w:p>
-      <w:pPr>
-        <w:numPr>
-          <w:ilvl w:val="0"/>
-          <w:numId w:val="6"/>
-        </w:numPr>
-        <w:spacing w:after="0"/>
-        <w:ind w:right="0"/>
-        <w:jc w:val="both"/>
-        <w:rPr>
-          <w:rFonts w:ascii="Arial" w:eastAsia="Times New Roman" w:hAnsi="Arial" w:cs="Times New Roman"/>
-          <w:snapToGrid w:val="0"/>
-          <w:color w:val="auto"/>
-          <w:sz w:val="20"/>
-          <w:lang w:val="en-GB" w:eastAsia="nl-NL"/>
-        </w:rPr>
-      </w:pPr>
-      <w:r>
-        <w:rPr>
-          <w:rFonts w:ascii="Arial" w:eastAsia="Times New Roman" w:hAnsi="Arial" w:cs="Times New Roman"/>
-          <w:snapToGrid w:val="0"/>
-          <w:color w:val="auto"/>
-          <w:sz w:val="20"/>
-          <w:lang w:val="en-GB" w:eastAsia="nl-NL"/>
-        </w:rPr>
-        <w:t>C#</w:t>
-      </w:r>
-      <w:r>
-        <w:rPr>
-          <w:rFonts w:ascii="Arial" w:eastAsia="Times New Roman" w:hAnsi="Arial" w:cs="Times New Roman"/>
-          <w:snapToGrid w:val="0"/>
-          <w:color w:val="auto"/>
-          <w:sz w:val="20"/>
-          <w:lang w:val="en-GB" w:eastAsia="nl-NL"/>
-        </w:rPr>
-        <w:t xml:space="preserve"> (Advanced)</w:t>
-      </w:r>
-    </w:p>
-    <w:p>
-      <w:pPr>
-        <w:numPr>
-          <w:ilvl w:val="0"/>
-          <w:numId w:val="6"/>
-        </w:numPr>
-        <w:spacing w:after="0"/>
-        <w:ind w:right="0"/>
-        <w:jc w:val="both"/>
-        <w:rPr>
-          <w:rFonts w:ascii="Arial" w:eastAsia="Times New Roman" w:hAnsi="Arial" w:cs="Times New Roman"/>
-          <w:snapToGrid w:val="0"/>
-          <w:color w:val="auto"/>
-          <w:sz w:val="20"/>
-          <w:lang w:val="en-GB" w:eastAsia="nl-NL"/>
-        </w:rPr>
-      </w:pPr>
-      <w:r>
-        <w:rPr>
-          <w:rFonts w:ascii="Arial" w:eastAsia="Times New Roman" w:hAnsi="Arial" w:cs="Times New Roman"/>
-          <w:snapToGrid w:val="0"/>
-          <w:color w:val="auto"/>
-          <w:sz w:val="20"/>
-          <w:lang w:val="en-GB" w:eastAsia="nl-NL"/>
-        </w:rPr>
-        <w:t>Unity</w:t>
-      </w:r>
-      <w:r>
-        <w:rPr>
-          <w:rFonts w:ascii="Arial" w:eastAsia="Times New Roman" w:hAnsi="Arial" w:cs="Times New Roman"/>
-          <w:snapToGrid w:val="0"/>
-          <w:color w:val="auto"/>
-          <w:sz w:val="20"/>
-          <w:lang w:val="en-GB" w:eastAsia="nl-NL"/>
-        </w:rPr>
-        <w:t xml:space="preserve"> (Advanced)</w:t>
-      </w:r>
-    </w:p>
-    <w:p>
-      <w:pPr>
-        <w:numPr>
-          <w:ilvl w:val="0"/>
-          <w:numId w:val="6"/>
-        </w:numPr>
-        <w:spacing w:after="0"/>
-        <w:ind w:right="0"/>
-        <w:jc w:val="both"/>
-        <w:rPr>
-          <w:rFonts w:ascii="Arial" w:eastAsia="Times New Roman" w:hAnsi="Arial" w:cs="Times New Roman"/>
-          <w:snapToGrid w:val="0"/>
-          <w:color w:val="auto"/>
-          <w:sz w:val="20"/>
-          <w:lang w:val="en-GB" w:eastAsia="nl-NL"/>
-        </w:rPr>
-      </w:pPr>
-      <w:r>
-        <w:rPr>
-          <w:rFonts w:ascii="Arial" w:eastAsia="Times New Roman" w:hAnsi="Arial" w:cs="Times New Roman"/>
-          <w:snapToGrid w:val="0"/>
-          <w:color w:val="auto"/>
-          <w:sz w:val="20"/>
-          <w:lang w:val="en-GB" w:eastAsia="nl-NL"/>
-        </w:rPr>
-        <w:t>Unreal</w:t>
-      </w:r>
-      <w:r>
-        <w:rPr>
-          <w:rFonts w:ascii="Arial" w:eastAsia="Times New Roman" w:hAnsi="Arial" w:cs="Times New Roman"/>
-          <w:snapToGrid w:val="0"/>
-          <w:color w:val="auto"/>
-          <w:sz w:val="20"/>
-          <w:lang w:val="en-GB" w:eastAsia="nl-NL"/>
-        </w:rPr>
-        <w:t xml:space="preserve"> (</w:t>
-      </w:r>
-      <w:r>
-        <w:rPr>
-          <w:rFonts w:ascii="Arial" w:eastAsia="Times New Roman" w:hAnsi="Arial" w:cs="Times New Roman"/>
-          <w:snapToGrid w:val="0"/>
-          <w:color w:val="auto"/>
-          <w:sz w:val="20"/>
-          <w:lang w:val="en-GB" w:eastAsia="nl-NL"/>
-        </w:rPr>
-        <w:t>Advanced</w:t>
-      </w:r>
-      <w:r>
-        <w:rPr>
-          <w:rFonts w:ascii="Arial" w:eastAsia="Times New Roman" w:hAnsi="Arial" w:cs="Times New Roman"/>
-          <w:snapToGrid w:val="0"/>
-          <w:color w:val="auto"/>
-          <w:sz w:val="20"/>
-          <w:lang w:val="en-GB" w:eastAsia="nl-NL"/>
-        </w:rPr>
-        <w:t>)</w:t>
-      </w:r>
-    </w:p>
-    <w:p>
-      <w:pPr>
-        <w:numPr>
-          <w:ilvl w:val="0"/>
-          <w:numId w:val="6"/>
-        </w:numPr>
-        <w:spacing w:after="0"/>
-        <w:ind w:right="0"/>
-        <w:jc w:val="both"/>
-        <w:rPr>
-          <w:rFonts w:ascii="Arial" w:eastAsia="Times New Roman" w:hAnsi="Arial" w:cs="Times New Roman"/>
-          <w:snapToGrid w:val="0"/>
-          <w:color w:val="auto"/>
-          <w:sz w:val="20"/>
-          <w:lang w:val="en-GB" w:eastAsia="nl-NL"/>
-        </w:rPr>
-      </w:pPr>
-      <w:r>
-        <w:rPr>
-          <w:rFonts w:ascii="Arial" w:eastAsia="Times New Roman" w:hAnsi="Arial" w:cs="Times New Roman"/>
-          <w:snapToGrid w:val="0"/>
-          <w:color w:val="auto"/>
-          <w:sz w:val="20"/>
-          <w:lang w:val="en-GB" w:eastAsia="nl-NL"/>
-        </w:rPr>
-        <w:t>Blueprinting</w:t>
-      </w:r>
-      <w:r>
-        <w:rPr>
-          <w:rFonts w:ascii="Arial" w:eastAsia="Times New Roman" w:hAnsi="Arial" w:cs="Times New Roman"/>
-          <w:snapToGrid w:val="0"/>
-          <w:color w:val="auto"/>
-          <w:sz w:val="20"/>
-          <w:lang w:val="en-GB" w:eastAsia="nl-NL"/>
-        </w:rPr>
-        <w:t xml:space="preserve"> (Advanced)</w:t>
-      </w:r>
-    </w:p>
-    <w:p>
-      <w:pPr>
-        <w:numPr>
-          <w:ilvl w:val="0"/>
-          <w:numId w:val="6"/>
-        </w:numPr>
-        <w:spacing w:after="0"/>
-        <w:ind w:right="0"/>
-        <w:jc w:val="both"/>
-        <w:rPr>
-          <w:rFonts w:ascii="Arial" w:eastAsia="Times New Roman" w:hAnsi="Arial" w:cs="Times New Roman"/>
-          <w:snapToGrid w:val="0"/>
-          <w:color w:val="auto"/>
-          <w:sz w:val="20"/>
-          <w:lang w:val="en-GB" w:eastAsia="nl-NL"/>
-        </w:rPr>
-      </w:pPr>
-      <w:r>
-        <w:rPr>
-          <w:rFonts w:ascii="Arial" w:eastAsia="Times New Roman" w:hAnsi="Arial" w:cs="Times New Roman"/>
-          <w:snapToGrid w:val="0"/>
-          <w:color w:val="auto"/>
-          <w:sz w:val="20"/>
-          <w:lang w:val="en-GB" w:eastAsia="nl-NL"/>
-        </w:rPr>
-        <w:t>Gameplay</w:t>
-      </w:r>
-      <w:r>
-        <w:rPr>
-          <w:rFonts w:ascii="Arial" w:eastAsia="Times New Roman" w:hAnsi="Arial" w:cs="Times New Roman"/>
-          <w:snapToGrid w:val="0"/>
-          <w:color w:val="auto"/>
-          <w:sz w:val="20"/>
-          <w:lang w:val="en-GB" w:eastAsia="nl-NL"/>
-        </w:rPr>
-        <w:t xml:space="preserve"> (</w:t>
-      </w:r>
-      <w:r>
-        <w:rPr>
-          <w:rFonts w:ascii="Arial" w:eastAsia="Times New Roman" w:hAnsi="Arial" w:cs="Times New Roman"/>
-          <w:snapToGrid w:val="0"/>
-          <w:color w:val="auto"/>
-          <w:sz w:val="20"/>
-          <w:lang w:val="en-GB" w:eastAsia="nl-NL"/>
-        </w:rPr>
-        <w:t>Advanced)</w:t>
-      </w:r>
-    </w:p>
-    <w:p>
-      <w:pPr>
-        <w:numPr>
-          <w:ilvl w:val="0"/>
-          <w:numId w:val="6"/>
-        </w:numPr>
-        <w:spacing w:after="0"/>
-        <w:ind w:right="0"/>
-        <w:jc w:val="both"/>
-        <w:rPr>
-          <w:rFonts w:ascii="Arial" w:eastAsia="Times New Roman" w:hAnsi="Arial" w:cs="Times New Roman"/>
-          <w:snapToGrid w:val="0"/>
-          <w:color w:val="auto"/>
-          <w:sz w:val="20"/>
-          <w:lang w:val="en-GB" w:eastAsia="nl-NL"/>
-        </w:rPr>
-      </w:pPr>
-      <w:r>
-        <w:rPr>
-          <w:rFonts w:ascii="Arial" w:eastAsia="Times New Roman" w:hAnsi="Arial" w:cs="Times New Roman"/>
-          <w:snapToGrid w:val="0"/>
-          <w:color w:val="auto"/>
-          <w:sz w:val="20"/>
-          <w:lang w:val="en-GB" w:eastAsia="nl-NL"/>
-        </w:rPr>
-        <w:t>AI</w:t>
-      </w:r>
-      <w:r>
-        <w:rPr>
-          <w:rFonts w:ascii="Arial" w:eastAsia="Times New Roman" w:hAnsi="Arial" w:cs="Times New Roman"/>
-          <w:snapToGrid w:val="0"/>
-          <w:color w:val="auto"/>
-          <w:sz w:val="20"/>
-          <w:lang w:val="en-GB" w:eastAsia="nl-NL"/>
-        </w:rPr>
-        <w:t xml:space="preserve"> (Advanced)</w:t>
-      </w:r>
-    </w:p>
-    <w:p>
-      <w:pPr>
-        <w:numPr>
-          <w:ilvl w:val="0"/>
-          <w:numId w:val="6"/>
-        </w:numPr>
-        <w:spacing w:after="0"/>
-        <w:ind w:right="0"/>
-        <w:jc w:val="both"/>
-        <w:rPr>
-          <w:rFonts w:ascii="Arial" w:eastAsia="Times New Roman" w:hAnsi="Arial" w:cs="Times New Roman"/>
-          <w:snapToGrid w:val="0"/>
-          <w:color w:val="auto"/>
-          <w:sz w:val="20"/>
-          <w:lang w:val="en-GB" w:eastAsia="nl-NL"/>
-        </w:rPr>
-      </w:pPr>
-      <w:r>
-        <w:rPr>
-          <w:rFonts w:ascii="Arial" w:eastAsia="Times New Roman" w:hAnsi="Arial" w:cs="Times New Roman"/>
-          <w:snapToGrid w:val="0"/>
-          <w:color w:val="auto"/>
-          <w:sz w:val="20"/>
-          <w:lang w:val="en-GB" w:eastAsia="nl-NL"/>
-        </w:rPr>
-        <w:t>Networking</w:t>
-      </w:r>
-      <w:r>
-        <w:rPr>
-          <w:rFonts w:ascii="Arial" w:eastAsia="Times New Roman" w:hAnsi="Arial" w:cs="Times New Roman"/>
-          <w:snapToGrid w:val="0"/>
-          <w:color w:val="auto"/>
-          <w:sz w:val="20"/>
-          <w:lang w:val="en-GB" w:eastAsia="nl-NL"/>
-        </w:rPr>
-        <w:t xml:space="preserve"> (Intermediate)</w:t>
-      </w:r>
-    </w:p>
-    <w:p>
-      <w:pPr>
-        <w:numPr>
-          <w:ilvl w:val="0"/>
-          <w:numId w:val="6"/>
-        </w:numPr>
-        <w:spacing w:after="0"/>
-        <w:ind w:right="0"/>
-        <w:jc w:val="both"/>
-        <w:rPr>
-          <w:rFonts w:ascii="Arial" w:eastAsia="Times New Roman" w:hAnsi="Arial" w:cs="Times New Roman"/>
-          <w:snapToGrid w:val="0"/>
-          <w:color w:val="auto"/>
-          <w:sz w:val="20"/>
-          <w:lang w:val="en-GB" w:eastAsia="nl-NL"/>
-        </w:rPr>
-      </w:pPr>
-      <w:r>
-        <w:rPr>
-          <w:rFonts w:ascii="Arial" w:eastAsia="Times New Roman" w:hAnsi="Arial" w:cs="Times New Roman"/>
-          <w:snapToGrid w:val="0"/>
-          <w:color w:val="auto"/>
-          <w:sz w:val="20"/>
-          <w:lang w:val="en-GB" w:eastAsia="nl-NL"/>
-        </w:rPr>
-        <w:t>Engine, Physics Engine</w:t>
-      </w:r>
-      <w:r>
-        <w:rPr>
-          <w:rFonts w:ascii="Arial" w:eastAsia="Times New Roman" w:hAnsi="Arial" w:cs="Times New Roman"/>
-          <w:snapToGrid w:val="0"/>
-          <w:color w:val="auto"/>
-          <w:sz w:val="20"/>
-          <w:lang w:val="en-GB" w:eastAsia="nl-NL"/>
-        </w:rPr>
-        <w:t xml:space="preserve"> (Intermediate)</w:t>
-      </w:r>
-    </w:p>
-    <w:p>
-      <w:pPr>
-        <w:numPr>
-          <w:ilvl w:val="0"/>
-          <w:numId w:val="6"/>
-        </w:numPr>
-        <w:spacing w:after="0"/>
-        <w:ind w:right="0"/>
-        <w:jc w:val="both"/>
-        <w:rPr>
-          <w:rFonts w:ascii="Arial" w:eastAsia="Times New Roman" w:hAnsi="Arial" w:cs="Times New Roman"/>
-          <w:snapToGrid w:val="0"/>
-          <w:color w:val="auto"/>
-          <w:sz w:val="20"/>
-          <w:lang w:val="en-GB" w:eastAsia="nl-NL"/>
-        </w:rPr>
-      </w:pPr>
-      <w:r>
-        <w:rPr>
-          <w:rFonts w:ascii="Arial" w:eastAsia="Times New Roman" w:hAnsi="Arial" w:cs="Times New Roman"/>
-          <w:snapToGrid w:val="0"/>
-          <w:color w:val="auto"/>
-          <w:sz w:val="20"/>
-          <w:lang w:val="en-GB" w:eastAsia="nl-NL"/>
-        </w:rPr>
-        <w:t>VR</w:t>
-      </w:r>
-      <w:r>
-        <w:rPr>
-          <w:rFonts w:ascii="Arial" w:eastAsia="Times New Roman" w:hAnsi="Arial" w:cs="Times New Roman"/>
-          <w:snapToGrid w:val="0"/>
-          <w:color w:val="auto"/>
-          <w:sz w:val="20"/>
-          <w:lang w:val="en-GB" w:eastAsia="nl-NL"/>
-        </w:rPr>
-        <w:t xml:space="preserve"> (Intermediate)</w:t>
-      </w:r>
-    </w:p>
-    <w:p>
-      <w:pPr>
-        <w:numPr>
-          <w:ilvl w:val="0"/>
-          <w:numId w:val="6"/>
-        </w:numPr>
-        <w:spacing w:after="0"/>
-        <w:ind w:right="0"/>
-        <w:jc w:val="both"/>
-        <w:rPr>
-          <w:rFonts w:ascii="Arial" w:eastAsia="Times New Roman" w:hAnsi="Arial" w:cs="Times New Roman"/>
-          <w:snapToGrid w:val="0"/>
-          <w:color w:val="auto"/>
-          <w:sz w:val="20"/>
-          <w:lang w:val="en-GB" w:eastAsia="nl-NL"/>
-        </w:rPr>
-      </w:pPr>
-      <w:r>
-        <w:rPr>
-          <w:rFonts w:ascii="Arial" w:eastAsia="Times New Roman" w:hAnsi="Arial" w:cs="Times New Roman"/>
-          <w:snapToGrid w:val="0"/>
-          <w:color w:val="auto"/>
-          <w:sz w:val="20"/>
-          <w:lang w:val="en-GB" w:eastAsia="nl-NL"/>
-        </w:rPr>
-        <w:t xml:space="preserve">Typescript (Angular, Ionic, </w:t>
-      </w:r>
-      <w:proofErr w:type="spellStart"/>
-      <w:r>
-        <w:rPr>
-          <w:rFonts w:ascii="Arial" w:eastAsia="Times New Roman" w:hAnsi="Arial" w:cs="Times New Roman"/>
-          <w:snapToGrid w:val="0"/>
-          <w:color w:val="auto"/>
-          <w:sz w:val="20"/>
-          <w:lang w:val="en-GB" w:eastAsia="nl-NL"/>
-        </w:rPr>
-        <w:t>KendoUI</w:t>
-      </w:r>
-      <w:proofErr w:type="spellEnd"/>
-      <w:r>
-        <w:rPr>
-          <w:rFonts w:ascii="Arial" w:eastAsia="Times New Roman" w:hAnsi="Arial" w:cs="Times New Roman"/>
-          <w:snapToGrid w:val="0"/>
-          <w:color w:val="auto"/>
-          <w:sz w:val="20"/>
-          <w:lang w:val="en-GB" w:eastAsia="nl-NL"/>
+        <w:t xml:space="preserve">Propedeuse in </w:t>
+      </w:r>
+      <w:r>
+        <w:rPr>
+          <w:rFonts w:ascii="Arial" w:eastAsia="Times New Roman" w:hAnsi="Arial" w:cs="Times New Roman"/>
+          <w:b/>
+          <w:snapToGrid w:val="0"/>
+          <w:color w:val="auto"/>
+          <w:sz w:val="20"/>
+          <w:lang w:val="nl-NL" w:eastAsia="nl-NL"/>
+        </w:rPr>
+        <w:t>International Game Architecture and Design</w:t>
+      </w:r>
+    </w:p>
+    <w:p>
+      <w:pPr>
+        <w:spacing w:after="0"/>
+        <w:ind w:right="0"/>
+        <w:jc w:val="both"/>
+        <w:rPr>
+          <w:rFonts w:ascii="Arial" w:eastAsia="Times New Roman" w:hAnsi="Arial" w:cs="Times New Roman"/>
+          <w:i/>
+          <w:snapToGrid w:val="0"/>
+          <w:color w:val="auto"/>
+          <w:sz w:val="20"/>
+          <w:lang w:val="nl-NL" w:eastAsia="nl-NL"/>
+        </w:rPr>
+      </w:pPr>
+      <w:r>
+        <w:rPr>
+          <w:rFonts w:ascii="Arial" w:eastAsia="Times New Roman" w:hAnsi="Arial" w:cs="Times New Roman"/>
+          <w:snapToGrid w:val="0"/>
+          <w:color w:val="auto"/>
+          <w:sz w:val="20"/>
+          <w:lang w:val="nl-NL" w:eastAsia="nl-NL"/>
+        </w:rPr>
+        <w:tab/>
+        <w:t xml:space="preserve">   </w:t>
+      </w:r>
+      <w:r>
+        <w:rPr>
+          <w:rFonts w:ascii="Arial" w:eastAsia="Times New Roman" w:hAnsi="Arial" w:cs="Times New Roman"/>
+          <w:snapToGrid w:val="0"/>
+          <w:color w:val="auto"/>
+          <w:sz w:val="20"/>
+          <w:lang w:val="nl-NL" w:eastAsia="nl-NL"/>
+        </w:rPr>
+        <w:tab/>
+      </w:r>
+      <w:r>
+        <w:rPr>
+          <w:rFonts w:ascii="Arial" w:eastAsia="Times New Roman" w:hAnsi="Arial" w:cs="Times New Roman"/>
+          <w:snapToGrid w:val="0"/>
+          <w:color w:val="auto"/>
+          <w:sz w:val="20"/>
+          <w:lang w:val="nl-NL" w:eastAsia="nl-NL"/>
+        </w:rPr>
+        <w:tab/>
+      </w:r>
+      <w:r>
+        <w:rPr>
+          <w:rFonts w:ascii="Arial" w:eastAsia="Times New Roman" w:hAnsi="Arial" w:cs="Times New Roman"/>
+          <w:snapToGrid w:val="0"/>
+          <w:color w:val="auto"/>
+          <w:sz w:val="20"/>
+          <w:lang w:val="nl-NL" w:eastAsia="nl-NL"/>
+        </w:rPr>
+        <w:t>NHTV, Breda</w:t>
+      </w:r>
+      <w:r>
+        <w:rPr>
+          <w:rFonts w:ascii="Arial" w:eastAsia="Times New Roman" w:hAnsi="Arial" w:cs="Times New Roman"/>
+          <w:snapToGrid w:val="0"/>
+          <w:color w:val="auto"/>
+          <w:sz w:val="20"/>
+          <w:lang w:val="nl-NL" w:eastAsia="nl-NL"/>
         </w:rPr>
         <w:t xml:space="preserve">, </w:t>
       </w:r>
-      <w:proofErr w:type="spellStart"/>
-      <w:r>
-        <w:rPr>
-          <w:rFonts w:ascii="Arial" w:eastAsia="Times New Roman" w:hAnsi="Arial" w:cs="Times New Roman"/>
-          <w:snapToGrid w:val="0"/>
-          <w:color w:val="auto"/>
-          <w:sz w:val="20"/>
-          <w:lang w:val="en-GB" w:eastAsia="nl-NL"/>
-        </w:rPr>
-        <w:t>Syncfusion</w:t>
-      </w:r>
-      <w:proofErr w:type="spellEnd"/>
-      <w:r>
-        <w:rPr>
-          <w:rFonts w:ascii="Arial" w:eastAsia="Times New Roman" w:hAnsi="Arial" w:cs="Times New Roman"/>
-          <w:snapToGrid w:val="0"/>
-          <w:color w:val="auto"/>
-          <w:sz w:val="20"/>
-          <w:lang w:val="en-GB" w:eastAsia="nl-NL"/>
-        </w:rPr>
-        <w:t>) (Intermediate)</w:t>
-      </w:r>
-    </w:p>
-    <w:p>
-      <w:pPr>
-        <w:numPr>
-          <w:ilvl w:val="0"/>
-          <w:numId w:val="6"/>
-        </w:numPr>
-        <w:spacing w:after="0"/>
-        <w:ind w:right="0"/>
-        <w:jc w:val="both"/>
-        <w:rPr>
-          <w:rFonts w:ascii="Arial" w:eastAsia="Times New Roman" w:hAnsi="Arial" w:cs="Times New Roman"/>
-          <w:snapToGrid w:val="0"/>
-          <w:color w:val="auto"/>
-          <w:sz w:val="20"/>
-          <w:lang w:val="en-GB" w:eastAsia="nl-NL"/>
-        </w:rPr>
-      </w:pPr>
-      <w:r>
-        <w:rPr>
-          <w:rFonts w:ascii="Arial" w:eastAsia="Times New Roman" w:hAnsi="Arial" w:cs="Times New Roman"/>
-          <w:snapToGrid w:val="0"/>
-          <w:color w:val="auto"/>
-          <w:sz w:val="20"/>
-          <w:lang w:val="en-GB" w:eastAsia="nl-NL"/>
-        </w:rPr>
-        <w:lastRenderedPageBreak/>
-        <w:t>I have</w:t>
-      </w:r>
-      <w:r>
-        <w:rPr>
-          <w:rFonts w:ascii="Arial" w:eastAsia="Times New Roman" w:hAnsi="Arial" w:cs="Times New Roman"/>
-          <w:snapToGrid w:val="0"/>
-          <w:color w:val="auto"/>
-          <w:sz w:val="20"/>
-          <w:lang w:val="en-GB" w:eastAsia="nl-NL"/>
+      <w:r>
+        <w:rPr>
+          <w:rFonts w:ascii="Arial" w:eastAsia="Times New Roman" w:hAnsi="Arial" w:cs="Times New Roman"/>
+          <w:snapToGrid w:val="0"/>
+          <w:color w:val="auto"/>
+          <w:sz w:val="20"/>
+          <w:lang w:val="nl-NL" w:eastAsia="nl-NL"/>
+        </w:rPr>
+        <w:t>Netherlands</w:t>
+      </w:r>
+      <w:r>
+        <w:rPr>
+          <w:rFonts w:ascii="Arial" w:eastAsia="Times New Roman" w:hAnsi="Arial" w:cs="Times New Roman"/>
+          <w:snapToGrid w:val="0"/>
+          <w:color w:val="auto"/>
+          <w:sz w:val="20"/>
+          <w:lang w:val="nl-NL" w:eastAsia="nl-NL"/>
+        </w:rPr>
+        <w:t>.</w:t>
+      </w:r>
+    </w:p>
+    <w:p>
+      <w:pPr>
+        <w:spacing w:after="0"/>
+        <w:ind w:right="0"/>
+        <w:jc w:val="both"/>
+        <w:rPr>
+          <w:rFonts w:ascii="Arial" w:eastAsia="Times New Roman" w:hAnsi="Arial" w:cs="Times New Roman"/>
+          <w:i/>
+          <w:snapToGrid w:val="0"/>
+          <w:color w:val="auto"/>
+          <w:sz w:val="20"/>
+          <w:lang w:val="nl-NL" w:eastAsia="nl-NL"/>
+        </w:rPr>
+      </w:pPr>
+      <w:r>
+        <w:rPr>
+          <w:rFonts w:ascii="Arial" w:eastAsia="Times New Roman" w:hAnsi="Arial" w:cs="Times New Roman"/>
+          <w:i/>
+          <w:snapToGrid w:val="0"/>
+          <w:color w:val="auto"/>
+          <w:sz w:val="20"/>
+          <w:lang w:val="nl-NL" w:eastAsia="nl-NL"/>
+        </w:rPr>
+        <w:tab/>
+      </w:r>
+      <w:r>
+        <w:rPr>
+          <w:rFonts w:ascii="Arial" w:eastAsia="Times New Roman" w:hAnsi="Arial" w:cs="Times New Roman"/>
+          <w:i/>
+          <w:snapToGrid w:val="0"/>
+          <w:color w:val="auto"/>
+          <w:sz w:val="20"/>
+          <w:lang w:val="nl-NL" w:eastAsia="nl-NL"/>
+        </w:rPr>
+        <w:tab/>
+      </w:r>
+      <w:r>
+        <w:rPr>
+          <w:rFonts w:ascii="Arial" w:eastAsia="Times New Roman" w:hAnsi="Arial" w:cs="Times New Roman"/>
+          <w:i/>
+          <w:snapToGrid w:val="0"/>
+          <w:color w:val="auto"/>
+          <w:sz w:val="20"/>
+          <w:lang w:val="nl-NL" w:eastAsia="nl-NL"/>
+        </w:rPr>
+        <w:tab/>
+        <w:t>Propaedeutic Diploma.</w:t>
+      </w:r>
+    </w:p>
+    <w:p>
+      <w:pPr>
+        <w:spacing w:after="0"/>
+        <w:ind w:right="0"/>
+        <w:jc w:val="both"/>
+        <w:rPr>
+          <w:rFonts w:ascii="Arial" w:eastAsia="Times New Roman" w:hAnsi="Arial" w:cs="Times New Roman"/>
+          <w:snapToGrid w:val="0"/>
+          <w:color w:val="auto"/>
+          <w:sz w:val="20"/>
+          <w:lang w:val="nl-NL" w:eastAsia="nl-NL"/>
+        </w:rPr>
+      </w:pPr>
+    </w:p>
+    <w:p>
+      <w:pPr>
+        <w:spacing w:after="0"/>
+        <w:ind w:right="0"/>
+        <w:jc w:val="both"/>
+        <w:rPr>
+          <w:rFonts w:ascii="Arial" w:eastAsia="Times New Roman" w:hAnsi="Arial" w:cs="Times New Roman"/>
+          <w:b/>
+          <w:snapToGrid w:val="0"/>
+          <w:color w:val="auto"/>
+          <w:sz w:val="20"/>
+          <w:u w:val="single"/>
+          <w:lang w:val="nl-NL" w:eastAsia="nl-NL"/>
+        </w:rPr>
+      </w:pPr>
+      <w:r>
+        <w:rPr>
+          <w:rFonts w:ascii="Arial" w:eastAsia="Times New Roman" w:hAnsi="Arial" w:cs="Times New Roman"/>
+          <w:snapToGrid w:val="0"/>
+          <w:color w:val="auto"/>
+          <w:sz w:val="20"/>
+          <w:lang w:val="nl-NL" w:eastAsia="nl-NL"/>
+        </w:rPr>
+        <w:t>2010 – 2015:</w:t>
+      </w:r>
+      <w:r>
+        <w:rPr>
+          <w:rFonts w:ascii="Arial" w:eastAsia="Times New Roman" w:hAnsi="Arial" w:cs="Times New Roman"/>
+          <w:snapToGrid w:val="0"/>
+          <w:color w:val="auto"/>
+          <w:sz w:val="20"/>
+          <w:lang w:val="nl-NL" w:eastAsia="nl-NL"/>
+        </w:rPr>
+        <w:tab/>
+      </w:r>
+      <w:r>
+        <w:rPr>
+          <w:rFonts w:ascii="Arial" w:eastAsia="Times New Roman" w:hAnsi="Arial" w:cs="Times New Roman"/>
+          <w:snapToGrid w:val="0"/>
+          <w:color w:val="auto"/>
+          <w:sz w:val="20"/>
+          <w:lang w:val="nl-NL" w:eastAsia="nl-NL"/>
+        </w:rPr>
+        <w:tab/>
+      </w:r>
+      <w:r>
+        <w:rPr>
+          <w:rFonts w:ascii="Arial" w:eastAsia="Times New Roman" w:hAnsi="Arial" w:cs="Times New Roman"/>
+          <w:b/>
+          <w:snapToGrid w:val="0"/>
+          <w:color w:val="auto"/>
+          <w:sz w:val="20"/>
+          <w:lang w:val="nl-NL" w:eastAsia="nl-NL"/>
+        </w:rPr>
+        <w:t>Diploma di Scuola Secondaria di Secondo Grado</w:t>
+      </w:r>
+    </w:p>
+    <w:p>
+      <w:pPr>
+        <w:spacing w:after="0"/>
+        <w:ind w:right="0"/>
+        <w:jc w:val="both"/>
+        <w:rPr>
+          <w:rFonts w:ascii="Arial" w:eastAsia="Times New Roman" w:hAnsi="Arial" w:cs="Times New Roman"/>
+          <w:i/>
+          <w:snapToGrid w:val="0"/>
+          <w:color w:val="auto"/>
+          <w:sz w:val="20"/>
+          <w:lang w:val="nl-NL" w:eastAsia="nl-NL"/>
+        </w:rPr>
+      </w:pPr>
+      <w:r>
+        <w:rPr>
+          <w:rFonts w:ascii="Arial" w:eastAsia="Times New Roman" w:hAnsi="Arial" w:cs="Times New Roman"/>
+          <w:snapToGrid w:val="0"/>
+          <w:color w:val="auto"/>
+          <w:sz w:val="20"/>
+          <w:lang w:val="nl-NL" w:eastAsia="nl-NL"/>
+        </w:rPr>
+        <w:tab/>
+        <w:t xml:space="preserve">   </w:t>
+      </w:r>
+      <w:r>
+        <w:rPr>
+          <w:rFonts w:ascii="Arial" w:eastAsia="Times New Roman" w:hAnsi="Arial" w:cs="Times New Roman"/>
+          <w:snapToGrid w:val="0"/>
+          <w:color w:val="auto"/>
+          <w:sz w:val="20"/>
+          <w:lang w:val="nl-NL" w:eastAsia="nl-NL"/>
+        </w:rPr>
+        <w:tab/>
+      </w:r>
+      <w:r>
+        <w:rPr>
+          <w:rFonts w:ascii="Arial" w:eastAsia="Times New Roman" w:hAnsi="Arial" w:cs="Times New Roman"/>
+          <w:snapToGrid w:val="0"/>
+          <w:color w:val="auto"/>
+          <w:sz w:val="20"/>
+          <w:lang w:val="nl-NL" w:eastAsia="nl-NL"/>
+        </w:rPr>
+        <w:tab/>
+      </w:r>
+      <w:r>
+        <w:rPr>
+          <w:rFonts w:ascii="Arial" w:eastAsia="Times New Roman" w:hAnsi="Arial" w:cs="Times New Roman"/>
+          <w:snapToGrid w:val="0"/>
+          <w:color w:val="auto"/>
+          <w:sz w:val="20"/>
+          <w:lang w:val="nl-NL" w:eastAsia="nl-NL"/>
+        </w:rPr>
+        <w:t>I.I.S. Levi-Ponti, Mirano (VE)</w:t>
+      </w:r>
+      <w:r>
+        <w:rPr>
+          <w:rFonts w:ascii="Arial" w:eastAsia="Times New Roman" w:hAnsi="Arial" w:cs="Times New Roman"/>
+          <w:snapToGrid w:val="0"/>
+          <w:color w:val="auto"/>
+          <w:sz w:val="20"/>
+          <w:lang w:val="nl-NL" w:eastAsia="nl-NL"/>
+        </w:rPr>
+        <w:t xml:space="preserve">, </w:t>
+      </w:r>
+      <w:r>
+        <w:rPr>
+          <w:rFonts w:ascii="Arial" w:eastAsia="Times New Roman" w:hAnsi="Arial" w:cs="Times New Roman"/>
+          <w:snapToGrid w:val="0"/>
+          <w:color w:val="auto"/>
+          <w:sz w:val="20"/>
+          <w:lang w:val="nl-NL" w:eastAsia="nl-NL"/>
+        </w:rPr>
+        <w:t>Italy</w:t>
+      </w:r>
+      <w:r>
+        <w:rPr>
+          <w:rFonts w:ascii="Arial" w:eastAsia="Times New Roman" w:hAnsi="Arial" w:cs="Times New Roman"/>
+          <w:snapToGrid w:val="0"/>
+          <w:color w:val="auto"/>
+          <w:sz w:val="20"/>
+          <w:lang w:val="nl-NL" w:eastAsia="nl-NL"/>
+        </w:rPr>
+        <w:t>.</w:t>
+      </w:r>
+    </w:p>
+    <w:p>
+      <w:pPr>
+        <w:spacing w:after="0"/>
+        <w:ind w:right="0"/>
+        <w:jc w:val="both"/>
+        <w:rPr>
+          <w:rFonts w:ascii="Arial" w:eastAsia="Times New Roman" w:hAnsi="Arial" w:cs="Times New Roman"/>
+          <w:i/>
+          <w:snapToGrid w:val="0"/>
+          <w:color w:val="auto"/>
+          <w:sz w:val="20"/>
+          <w:lang w:val="nl-NL" w:eastAsia="nl-NL"/>
+        </w:rPr>
+      </w:pPr>
+      <w:r>
+        <w:rPr>
+          <w:rFonts w:ascii="Arial" w:eastAsia="Times New Roman" w:hAnsi="Arial" w:cs="Times New Roman"/>
+          <w:i/>
+          <w:snapToGrid w:val="0"/>
+          <w:color w:val="auto"/>
+          <w:sz w:val="20"/>
+          <w:lang w:val="nl-NL" w:eastAsia="nl-NL"/>
+        </w:rPr>
+        <w:tab/>
+      </w:r>
+      <w:r>
+        <w:rPr>
+          <w:rFonts w:ascii="Arial" w:eastAsia="Times New Roman" w:hAnsi="Arial" w:cs="Times New Roman"/>
+          <w:i/>
+          <w:snapToGrid w:val="0"/>
+          <w:color w:val="auto"/>
+          <w:sz w:val="20"/>
+          <w:lang w:val="nl-NL" w:eastAsia="nl-NL"/>
+        </w:rPr>
+        <w:tab/>
+      </w:r>
+      <w:r>
+        <w:rPr>
+          <w:rFonts w:ascii="Arial" w:eastAsia="Times New Roman" w:hAnsi="Arial" w:cs="Times New Roman"/>
+          <w:i/>
+          <w:snapToGrid w:val="0"/>
+          <w:color w:val="auto"/>
+          <w:sz w:val="20"/>
+          <w:lang w:val="nl-NL" w:eastAsia="nl-NL"/>
+        </w:rPr>
+        <w:tab/>
+        <w:t>High School Diploma.</w:t>
+      </w:r>
+    </w:p>
+    <w:p>
+      <w:pPr>
+        <w:spacing w:after="0"/>
+        <w:ind w:right="0"/>
+        <w:jc w:val="both"/>
+        <w:rPr>
+          <w:rFonts w:ascii="Arial" w:eastAsia="Times New Roman" w:hAnsi="Arial" w:cs="Times New Roman"/>
+          <w:snapToGrid w:val="0"/>
+          <w:color w:val="auto"/>
+          <w:sz w:val="20"/>
+          <w:lang w:val="nl-NL" w:eastAsia="nl-NL"/>
+        </w:rPr>
+      </w:pPr>
+    </w:p>
+    <w:p>
+      <w:pPr>
+        <w:spacing w:after="0"/>
+        <w:ind w:right="0"/>
+        <w:jc w:val="both"/>
+        <w:rPr>
+          <w:rFonts w:ascii="Arial" w:eastAsia="Times New Roman" w:hAnsi="Arial" w:cs="Times New Roman"/>
+          <w:b/>
+          <w:snapToGrid w:val="0"/>
+          <w:color w:val="auto"/>
+          <w:sz w:val="20"/>
+          <w:u w:val="single"/>
+          <w:lang w:val="nl-NL" w:eastAsia="nl-NL"/>
+        </w:rPr>
+      </w:pPr>
+      <w:r>
+        <w:rPr>
+          <w:rFonts w:ascii="Arial" w:eastAsia="Times New Roman" w:hAnsi="Arial" w:cs="Times New Roman"/>
+          <w:snapToGrid w:val="0"/>
+          <w:color w:val="auto"/>
+          <w:sz w:val="20"/>
+          <w:lang w:val="nl-NL" w:eastAsia="nl-NL"/>
+        </w:rPr>
+        <w:t>2007 – 2010:</w:t>
+      </w:r>
+      <w:r>
+        <w:rPr>
+          <w:rFonts w:ascii="Arial" w:eastAsia="Times New Roman" w:hAnsi="Arial" w:cs="Times New Roman"/>
+          <w:snapToGrid w:val="0"/>
+          <w:color w:val="auto"/>
+          <w:sz w:val="20"/>
+          <w:lang w:val="nl-NL" w:eastAsia="nl-NL"/>
         </w:rPr>
         <w:t xml:space="preserve"> </w:t>
       </w:r>
@@ -3018,428 +2174,126 @@
           <w:snapToGrid w:val="0"/>
           <w:color w:val="auto"/>
           <w:sz w:val="20"/>
-          <w:lang w:val="en-GB" w:eastAsia="nl-NL"/>
-        </w:rPr>
-        <w:t xml:space="preserve">worked in: </w:t>
-      </w:r>
-      <w:r>
-        <w:rPr>
-          <w:rFonts w:ascii="Arial" w:eastAsia="Times New Roman" w:hAnsi="Arial" w:cs="Times New Roman"/>
-          <w:snapToGrid w:val="0"/>
-          <w:color w:val="auto"/>
-          <w:sz w:val="20"/>
-          <w:lang w:val="en-GB" w:eastAsia="nl-NL"/>
-        </w:rPr>
-        <w:t>Java,</w:t>
-      </w:r>
-      <w:r>
-        <w:rPr>
-          <w:rFonts w:ascii="Arial" w:eastAsia="Times New Roman" w:hAnsi="Arial" w:cs="Times New Roman"/>
-          <w:snapToGrid w:val="0"/>
-          <w:color w:val="auto"/>
-          <w:sz w:val="20"/>
-          <w:lang w:val="en-GB" w:eastAsia="nl-NL"/>
-        </w:rPr>
-        <w:t xml:space="preserve"> </w:t>
-      </w:r>
-      <w:r>
-        <w:rPr>
-          <w:rFonts w:ascii="Arial" w:eastAsia="Times New Roman" w:hAnsi="Arial" w:cs="Times New Roman"/>
-          <w:snapToGrid w:val="0"/>
-          <w:color w:val="auto"/>
-          <w:sz w:val="20"/>
-          <w:lang w:val="en-GB" w:eastAsia="nl-NL"/>
-        </w:rPr>
-        <w:t>SQL</w:t>
-      </w:r>
-      <w:r>
-        <w:rPr>
-          <w:rFonts w:ascii="Arial" w:eastAsia="Times New Roman" w:hAnsi="Arial" w:cs="Times New Roman"/>
-          <w:snapToGrid w:val="0"/>
-          <w:color w:val="auto"/>
-          <w:sz w:val="20"/>
-          <w:lang w:val="en-GB" w:eastAsia="nl-NL"/>
-        </w:rPr>
-        <w:t xml:space="preserve"> (Intermediate) and</w:t>
-      </w:r>
-      <w:r>
-        <w:rPr>
-          <w:rFonts w:ascii="Arial" w:eastAsia="Times New Roman" w:hAnsi="Arial" w:cs="Times New Roman"/>
-          <w:snapToGrid w:val="0"/>
-          <w:color w:val="auto"/>
-          <w:sz w:val="20"/>
-          <w:lang w:val="en-GB" w:eastAsia="nl-NL"/>
-        </w:rPr>
-        <w:t xml:space="preserve"> </w:t>
-      </w:r>
-      <w:r>
-        <w:rPr>
-          <w:rFonts w:ascii="Arial" w:eastAsia="Times New Roman" w:hAnsi="Arial" w:cs="Times New Roman"/>
-          <w:snapToGrid w:val="0"/>
-          <w:color w:val="auto"/>
-          <w:sz w:val="20"/>
-          <w:lang w:val="en-GB" w:eastAsia="nl-NL"/>
-        </w:rPr>
-        <w:t>JS</w:t>
-      </w:r>
-      <w:r>
-        <w:rPr>
-          <w:rFonts w:ascii="Arial" w:eastAsia="Times New Roman" w:hAnsi="Arial" w:cs="Times New Roman"/>
-          <w:snapToGrid w:val="0"/>
-          <w:color w:val="auto"/>
-          <w:sz w:val="20"/>
-          <w:lang w:val="en-GB" w:eastAsia="nl-NL"/>
-        </w:rPr>
-        <w:t>,</w:t>
-      </w:r>
-      <w:r>
-        <w:rPr>
-          <w:rFonts w:ascii="Arial" w:eastAsia="Times New Roman" w:hAnsi="Arial" w:cs="Times New Roman"/>
-          <w:snapToGrid w:val="0"/>
-          <w:color w:val="auto"/>
-          <w:sz w:val="20"/>
-          <w:lang w:val="en-GB" w:eastAsia="nl-NL"/>
-        </w:rPr>
-        <w:t xml:space="preserve"> </w:t>
-      </w:r>
-      <w:r>
-        <w:rPr>
-          <w:rFonts w:ascii="Arial" w:eastAsia="Times New Roman" w:hAnsi="Arial" w:cs="Times New Roman"/>
-          <w:snapToGrid w:val="0"/>
-          <w:color w:val="auto"/>
-          <w:sz w:val="20"/>
-          <w:lang w:val="en-GB" w:eastAsia="nl-NL"/>
-        </w:rPr>
-        <w:t>PHP,</w:t>
-      </w:r>
-      <w:r>
-        <w:rPr>
-          <w:rFonts w:ascii="Arial" w:eastAsia="Times New Roman" w:hAnsi="Arial" w:cs="Times New Roman"/>
-          <w:snapToGrid w:val="0"/>
-          <w:color w:val="auto"/>
-          <w:sz w:val="20"/>
-          <w:lang w:val="en-GB" w:eastAsia="nl-NL"/>
-        </w:rPr>
-        <w:t xml:space="preserve"> HTML</w:t>
-      </w:r>
-    </w:p>
-    <w:p>
-      <w:pPr>
-        <w:numPr>
-          <w:ilvl w:val="0"/>
-          <w:numId w:val="6"/>
-        </w:numPr>
-        <w:spacing w:after="0"/>
-        <w:ind w:right="0"/>
-        <w:jc w:val="both"/>
-        <w:rPr>
-          <w:color w:val="auto"/>
-          <w:sz w:val="20"/>
-          <w:lang w:val="en-GB" w:eastAsia="nl-NL"/>
-        </w:rPr>
-      </w:pPr>
-      <w:r>
-        <w:rPr>
-          <w:rFonts w:ascii="Arial" w:eastAsia="Times New Roman" w:hAnsi="Arial" w:cs="Times New Roman"/>
-          <w:color w:val="auto"/>
-          <w:sz w:val="20"/>
-          <w:lang w:val="en-GB" w:eastAsia="nl-NL"/>
-        </w:rPr>
-        <w:t>Agile, Scrum</w:t>
-      </w:r>
-    </w:p>
-    <w:p>
-      <w:pPr>
-        <w:numPr>
-          <w:ilvl w:val="0"/>
-          <w:numId w:val="6"/>
-        </w:numPr>
-        <w:spacing w:after="0"/>
-        <w:ind w:right="0"/>
-        <w:jc w:val="both"/>
-        <w:rPr>
-          <w:color w:val="auto"/>
-          <w:sz w:val="20"/>
-          <w:lang w:val="en-GB" w:eastAsia="nl-NL"/>
-        </w:rPr>
-      </w:pPr>
-      <w:r>
-        <w:rPr>
-          <w:rFonts w:ascii="Arial" w:eastAsia="Times New Roman" w:hAnsi="Arial" w:cs="Times New Roman"/>
-          <w:color w:val="auto"/>
-          <w:sz w:val="20"/>
-          <w:lang w:val="en-GB" w:eastAsia="nl-NL"/>
-        </w:rPr>
-        <w:t>Perforce</w:t>
-      </w:r>
-      <w:r>
-        <w:rPr>
-          <w:rFonts w:ascii="Arial" w:eastAsia="Times New Roman" w:hAnsi="Arial" w:cs="Times New Roman"/>
-          <w:color w:val="auto"/>
-          <w:sz w:val="20"/>
-          <w:lang w:val="en-GB" w:eastAsia="nl-NL"/>
-        </w:rPr>
-        <w:t>, GIT</w:t>
-      </w:r>
-    </w:p>
-    <w:p>
-      <w:pPr>
-        <w:spacing w:after="0"/>
-        <w:ind w:right="0"/>
-        <w:jc w:val="both"/>
-        <w:rPr>
-          <w:color w:val="auto"/>
-          <w:sz w:val="20"/>
-          <w:lang w:val="en-GB" w:eastAsia="nl-NL"/>
-        </w:rPr>
-      </w:pPr>
-    </w:p>
-    <w:p>
-      <w:pPr>
-        <w:spacing w:after="0"/>
-        <w:ind w:right="0"/>
-        <w:jc w:val="both"/>
+          <w:lang w:val="nl-NL" w:eastAsia="nl-NL"/>
+        </w:rPr>
+        <w:tab/>
+      </w:r>
+      <w:r>
+        <w:rPr>
+          <w:rFonts w:ascii="Arial" w:eastAsia="Times New Roman" w:hAnsi="Arial" w:cs="Times New Roman"/>
+          <w:snapToGrid w:val="0"/>
+          <w:color w:val="auto"/>
+          <w:sz w:val="20"/>
+          <w:lang w:val="nl-NL" w:eastAsia="nl-NL"/>
+        </w:rPr>
+        <w:tab/>
+      </w:r>
+      <w:r>
         <w:rPr>
           <w:rFonts w:ascii="Arial" w:eastAsia="Times New Roman" w:hAnsi="Arial" w:cs="Times New Roman"/>
           <w:b/>
           <w:snapToGrid w:val="0"/>
           <w:color w:val="auto"/>
           <w:sz w:val="20"/>
-          <w:u w:val="single"/>
-          <w:lang w:val="nl-NL" w:eastAsia="nl-NL"/>
-        </w:rPr>
-      </w:pPr>
-      <w:r>
-        <w:rPr>
-          <w:rFonts w:ascii="Arial" w:eastAsia="Times New Roman" w:hAnsi="Arial" w:cs="Times New Roman"/>
-          <w:b/>
-          <w:snapToGrid w:val="0"/>
-          <w:color w:val="auto"/>
-          <w:sz w:val="20"/>
-          <w:lang w:val="nl-NL" w:eastAsia="nl-NL"/>
-        </w:rPr>
-        <w:t>PC skills</w:t>
-      </w:r>
-      <w:r>
-        <w:rPr>
-          <w:rFonts w:ascii="Arial" w:eastAsia="Times New Roman" w:hAnsi="Arial" w:cs="Times New Roman"/>
-          <w:b/>
-          <w:snapToGrid w:val="0"/>
-          <w:color w:val="auto"/>
-          <w:sz w:val="20"/>
-          <w:lang w:val="nl-NL" w:eastAsia="nl-NL"/>
-        </w:rPr>
-        <w:t>:</w:t>
-      </w:r>
-    </w:p>
-    <w:p>
-      <w:pPr>
-        <w:numPr>
-          <w:ilvl w:val="0"/>
-          <w:numId w:val="6"/>
-        </w:numPr>
-        <w:spacing w:after="0"/>
-        <w:ind w:right="0"/>
-        <w:jc w:val="both"/>
-        <w:rPr>
-          <w:rFonts w:ascii="Arial" w:eastAsia="Times New Roman" w:hAnsi="Arial" w:cs="Times New Roman"/>
-          <w:snapToGrid w:val="0"/>
-          <w:color w:val="auto"/>
-          <w:sz w:val="20"/>
-          <w:lang w:val="en-GB" w:eastAsia="nl-NL"/>
-        </w:rPr>
-      </w:pPr>
-      <w:bookmarkStart w:id="0" w:name="_Hlk502779792"/>
-      <w:r>
-        <w:rPr>
-          <w:rFonts w:ascii="Arial" w:eastAsia="Times New Roman" w:hAnsi="Arial" w:cs="Times New Roman"/>
-          <w:snapToGrid w:val="0"/>
-          <w:color w:val="auto"/>
-          <w:sz w:val="20"/>
-          <w:lang w:val="en-GB" w:eastAsia="nl-NL"/>
-        </w:rPr>
-        <w:t>MS-Excel</w:t>
-      </w:r>
-      <w:bookmarkEnd w:id="0"/>
-      <w:r>
-        <w:rPr>
-          <w:rFonts w:ascii="Arial" w:eastAsia="Times New Roman" w:hAnsi="Arial" w:cs="Times New Roman"/>
-          <w:snapToGrid w:val="0"/>
-          <w:color w:val="auto"/>
-          <w:sz w:val="20"/>
-          <w:lang w:val="en-GB" w:eastAsia="nl-NL"/>
-        </w:rPr>
-        <w:t>, MS-Word, MS-PowerPoint</w:t>
-      </w:r>
-    </w:p>
-    <w:p>
-      <w:pPr>
-        <w:numPr>
-          <w:ilvl w:val="0"/>
-          <w:numId w:val="6"/>
-        </w:numPr>
-        <w:spacing w:after="0"/>
-        <w:ind w:right="0"/>
-        <w:jc w:val="both"/>
-        <w:rPr>
-          <w:rFonts w:ascii="Arial" w:eastAsia="Times New Roman" w:hAnsi="Arial" w:cs="Times New Roman"/>
-          <w:snapToGrid w:val="0"/>
-          <w:color w:val="auto"/>
-          <w:sz w:val="20"/>
-          <w:lang w:val="en-GB" w:eastAsia="nl-NL"/>
-        </w:rPr>
-      </w:pPr>
-      <w:r>
-        <w:rPr>
-          <w:rFonts w:ascii="Arial" w:eastAsia="Times New Roman" w:hAnsi="Arial" w:cs="Times New Roman"/>
-          <w:snapToGrid w:val="0"/>
-          <w:color w:val="auto"/>
-          <w:sz w:val="20"/>
-          <w:lang w:val="en-GB" w:eastAsia="nl-NL"/>
-        </w:rPr>
-        <w:t>Cisco Packet Tracer</w:t>
-      </w:r>
-      <w:r>
-        <w:rPr>
-          <w:rFonts w:ascii="Arial" w:eastAsia="Times New Roman" w:hAnsi="Arial" w:cs="Times New Roman"/>
-          <w:snapToGrid w:val="0"/>
-          <w:color w:val="auto"/>
-          <w:sz w:val="20"/>
-          <w:lang w:val="en-GB" w:eastAsia="nl-NL"/>
-        </w:rPr>
-        <w:t>, Networking</w:t>
-      </w:r>
-      <w:r>
-        <w:rPr>
-          <w:rFonts w:ascii="Arial" w:eastAsia="Times New Roman" w:hAnsi="Arial" w:cs="Times New Roman"/>
-          <w:snapToGrid w:val="0"/>
-          <w:color w:val="auto"/>
-          <w:sz w:val="20"/>
-          <w:lang w:val="en-GB" w:eastAsia="nl-NL"/>
-        </w:rPr>
-        <w:t xml:space="preserve"> </w:t>
-      </w:r>
-    </w:p>
-    <w:p>
-      <w:pPr>
-        <w:spacing w:after="0"/>
-        <w:ind w:right="0"/>
-        <w:jc w:val="both"/>
-        <w:rPr>
-          <w:rFonts w:ascii="Arial" w:eastAsia="Times New Roman" w:hAnsi="Arial" w:cs="Times New Roman"/>
-          <w:snapToGrid w:val="0"/>
-          <w:color w:val="auto"/>
-          <w:sz w:val="20"/>
-          <w:lang w:val="en-GB" w:eastAsia="nl-NL"/>
-        </w:rPr>
-      </w:pPr>
-    </w:p>
-    <w:p>
-      <w:pPr>
-        <w:spacing w:after="0"/>
-        <w:ind w:right="0"/>
-        <w:jc w:val="both"/>
-        <w:rPr>
-          <w:rFonts w:ascii="Arial" w:eastAsia="Times New Roman" w:hAnsi="Arial" w:cs="Times New Roman"/>
-          <w:b/>
-          <w:snapToGrid w:val="0"/>
-          <w:color w:val="auto"/>
-          <w:sz w:val="20"/>
-          <w:lang w:val="nl-NL" w:eastAsia="nl-NL"/>
-        </w:rPr>
-      </w:pPr>
-    </w:p>
-    <w:p>
-      <w:pPr>
-        <w:spacing w:after="0"/>
-        <w:ind w:right="0"/>
-        <w:jc w:val="both"/>
-        <w:rPr>
-          <w:rFonts w:ascii="Arial" w:eastAsia="Times New Roman" w:hAnsi="Arial" w:cs="Times New Roman"/>
-          <w:snapToGrid w:val="0"/>
-          <w:color w:val="auto"/>
-          <w:sz w:val="20"/>
-          <w:lang w:val="nl-NL" w:eastAsia="nl-NL"/>
-        </w:rPr>
-      </w:pPr>
-      <w:r>
-        <w:rPr>
-          <w:rFonts w:ascii="Arial" w:eastAsia="Times New Roman" w:hAnsi="Arial" w:cs="Times New Roman"/>
-          <w:b/>
-          <w:snapToGrid w:val="0"/>
-          <w:color w:val="auto"/>
-          <w:sz w:val="20"/>
-          <w:lang w:val="nl-NL" w:eastAsia="nl-NL"/>
-        </w:rPr>
-        <w:t>Known Languages</w:t>
-      </w:r>
-      <w:r>
-        <w:rPr>
-          <w:rFonts w:ascii="Arial" w:eastAsia="Times New Roman" w:hAnsi="Arial" w:cs="Times New Roman"/>
-          <w:snapToGrid w:val="0"/>
-          <w:color w:val="auto"/>
-          <w:sz w:val="20"/>
-          <w:lang w:val="nl-NL" w:eastAsia="nl-NL"/>
-        </w:rPr>
-        <w:t xml:space="preserve">: </w:t>
-      </w:r>
-    </w:p>
-    <w:p>
-      <w:pPr>
-        <w:numPr>
-          <w:ilvl w:val="0"/>
-          <w:numId w:val="6"/>
-        </w:numPr>
-        <w:spacing w:after="0"/>
-        <w:ind w:right="0"/>
-        <w:jc w:val="both"/>
-        <w:rPr>
-          <w:rFonts w:ascii="Arial" w:eastAsia="Times New Roman" w:hAnsi="Arial" w:cs="Times New Roman"/>
-          <w:snapToGrid w:val="0"/>
-          <w:color w:val="auto"/>
-          <w:sz w:val="20"/>
-          <w:lang w:val="nl-NL" w:eastAsia="nl-NL"/>
-        </w:rPr>
-      </w:pPr>
-      <w:r>
-        <w:rPr>
-          <w:rFonts w:ascii="Arial" w:eastAsia="Times New Roman" w:hAnsi="Arial" w:cs="Times New Roman"/>
-          <w:snapToGrid w:val="0"/>
-          <w:color w:val="auto"/>
-          <w:sz w:val="20"/>
-          <w:lang w:val="nl-NL" w:eastAsia="nl-NL"/>
-        </w:rPr>
-        <w:t>English: Mother ton</w:t>
-      </w:r>
-      <w:r>
-        <w:rPr>
-          <w:rFonts w:ascii="Arial" w:eastAsia="Times New Roman" w:hAnsi="Arial" w:cs="Times New Roman"/>
-          <w:snapToGrid w:val="0"/>
-          <w:color w:val="auto"/>
-          <w:sz w:val="20"/>
-          <w:lang w:val="nl-NL" w:eastAsia="nl-NL"/>
-        </w:rPr>
-        <w:t>g</w:t>
-      </w:r>
-      <w:r>
-        <w:rPr>
-          <w:rFonts w:ascii="Arial" w:eastAsia="Times New Roman" w:hAnsi="Arial" w:cs="Times New Roman"/>
-          <w:snapToGrid w:val="0"/>
-          <w:color w:val="auto"/>
-          <w:sz w:val="20"/>
-          <w:lang w:val="nl-NL" w:eastAsia="nl-NL"/>
-        </w:rPr>
-        <w:t>u</w:t>
-      </w:r>
-      <w:r>
-        <w:rPr>
-          <w:rFonts w:ascii="Arial" w:eastAsia="Times New Roman" w:hAnsi="Arial" w:cs="Times New Roman"/>
-          <w:snapToGrid w:val="0"/>
-          <w:color w:val="auto"/>
-          <w:sz w:val="20"/>
-          <w:lang w:val="nl-NL" w:eastAsia="nl-NL"/>
-        </w:rPr>
-        <w:t>e</w:t>
+          <w:lang w:val="nl-NL" w:eastAsia="nl-NL"/>
+        </w:rPr>
+        <w:t>Diploma di Scuola Secondaria di Primo Grado</w:t>
+      </w:r>
+    </w:p>
+    <w:p>
+      <w:pPr>
+        <w:spacing w:after="0"/>
+        <w:ind w:right="0"/>
+        <w:jc w:val="both"/>
+        <w:rPr>
+          <w:rFonts w:ascii="Arial" w:eastAsia="Times New Roman" w:hAnsi="Arial" w:cs="Times New Roman"/>
+          <w:i/>
+          <w:snapToGrid w:val="0"/>
+          <w:color w:val="auto"/>
+          <w:sz w:val="20"/>
+          <w:lang w:val="nl-NL" w:eastAsia="nl-NL"/>
+        </w:rPr>
+      </w:pPr>
+      <w:r>
+        <w:rPr>
+          <w:rFonts w:ascii="Arial" w:eastAsia="Times New Roman" w:hAnsi="Arial" w:cs="Times New Roman"/>
+          <w:snapToGrid w:val="0"/>
+          <w:color w:val="auto"/>
+          <w:sz w:val="20"/>
+          <w:lang w:val="nl-NL" w:eastAsia="nl-NL"/>
+        </w:rPr>
+        <w:tab/>
+        <w:t xml:space="preserve">   </w:t>
+      </w:r>
+      <w:r>
+        <w:rPr>
+          <w:rFonts w:ascii="Arial" w:eastAsia="Times New Roman" w:hAnsi="Arial" w:cs="Times New Roman"/>
+          <w:snapToGrid w:val="0"/>
+          <w:color w:val="auto"/>
+          <w:sz w:val="20"/>
+          <w:lang w:val="nl-NL" w:eastAsia="nl-NL"/>
+        </w:rPr>
+        <w:tab/>
+      </w:r>
+      <w:r>
+        <w:rPr>
+          <w:rFonts w:ascii="Arial" w:eastAsia="Times New Roman" w:hAnsi="Arial" w:cs="Times New Roman"/>
+          <w:snapToGrid w:val="0"/>
+          <w:color w:val="auto"/>
+          <w:sz w:val="20"/>
+          <w:lang w:val="nl-NL" w:eastAsia="nl-NL"/>
+        </w:rPr>
+        <w:tab/>
+      </w:r>
+      <w:r>
+        <w:rPr>
+          <w:rFonts w:ascii="Arial" w:eastAsia="Times New Roman" w:hAnsi="Arial" w:cs="Times New Roman"/>
+          <w:snapToGrid w:val="0"/>
+          <w:color w:val="auto"/>
+          <w:sz w:val="20"/>
+          <w:lang w:val="nl-NL" w:eastAsia="nl-NL"/>
+        </w:rPr>
+        <w:t>Villa Grimani</w:t>
+      </w:r>
+      <w:r>
+        <w:rPr>
+          <w:rFonts w:ascii="Arial" w:eastAsia="Times New Roman" w:hAnsi="Arial" w:cs="Times New Roman"/>
+          <w:snapToGrid w:val="0"/>
+          <w:color w:val="auto"/>
+          <w:sz w:val="20"/>
+          <w:lang w:val="nl-NL" w:eastAsia="nl-NL"/>
+        </w:rPr>
+        <w:t xml:space="preserve">, </w:t>
+      </w:r>
+      <w:r>
+        <w:rPr>
+          <w:rFonts w:ascii="Arial" w:eastAsia="Times New Roman" w:hAnsi="Arial" w:cs="Times New Roman"/>
+          <w:snapToGrid w:val="0"/>
+          <w:color w:val="auto"/>
+          <w:sz w:val="20"/>
+          <w:lang w:val="nl-NL" w:eastAsia="nl-NL"/>
+        </w:rPr>
+        <w:t>Noventa Padovana (PD)</w:t>
+      </w:r>
+      <w:r>
+        <w:rPr>
+          <w:rFonts w:ascii="Arial" w:eastAsia="Times New Roman" w:hAnsi="Arial" w:cs="Times New Roman"/>
+          <w:snapToGrid w:val="0"/>
+          <w:color w:val="auto"/>
+          <w:sz w:val="20"/>
+          <w:lang w:val="nl-NL" w:eastAsia="nl-NL"/>
+        </w:rPr>
+        <w:t xml:space="preserve">, </w:t>
+      </w:r>
+      <w:r>
+        <w:rPr>
+          <w:rFonts w:ascii="Arial" w:eastAsia="Times New Roman" w:hAnsi="Arial" w:cs="Times New Roman"/>
+          <w:snapToGrid w:val="0"/>
+          <w:color w:val="auto"/>
+          <w:sz w:val="20"/>
+          <w:lang w:val="nl-NL" w:eastAsia="nl-NL"/>
+        </w:rPr>
+        <w:t>Italy</w:t>
       </w:r>
       <w:r>
         <w:rPr>
@@ -3454,40 +2308,62 @@
     </w:p>
     <w:p>
       <w:pPr>
-        <w:numPr>
-          <w:ilvl w:val="0"/>
-          <w:numId w:val="6"/>
-        </w:numPr>
-        <w:spacing w:after="0"/>
-        <w:ind w:right="0"/>
-        <w:jc w:val="both"/>
-        <w:rPr>
-          <w:rFonts w:ascii="Arial" w:eastAsia="Times New Roman" w:hAnsi="Arial" w:cs="Times New Roman"/>
-          <w:snapToGrid w:val="0"/>
-          <w:color w:val="auto"/>
-          <w:sz w:val="20"/>
-          <w:lang w:val="nl-NL" w:eastAsia="nl-NL"/>
-        </w:rPr>
-      </w:pPr>
-      <w:r>
-        <w:rPr>
-          <w:rFonts w:ascii="Arial" w:eastAsia="Times New Roman" w:hAnsi="Arial" w:cs="Times New Roman"/>
-          <w:snapToGrid w:val="0"/>
-          <w:color w:val="auto"/>
-          <w:sz w:val="20"/>
-          <w:lang w:val="nl-NL" w:eastAsia="nl-NL"/>
-        </w:rPr>
-        <w:t xml:space="preserve">Italian: </w:t>
-      </w:r>
-      <w:r>
-        <w:rPr>
-          <w:rFonts w:ascii="Arial" w:eastAsia="Times New Roman" w:hAnsi="Arial" w:cs="Times New Roman"/>
-          <w:snapToGrid w:val="0"/>
-          <w:color w:val="auto"/>
-          <w:sz w:val="20"/>
-          <w:lang w:val="nl-NL" w:eastAsia="nl-NL"/>
-        </w:rPr>
-        <w:t>2nd language, complete fluency in speaking, reading and writing</w:t>
+        <w:spacing w:after="0"/>
+        <w:ind w:right="0"/>
+        <w:jc w:val="both"/>
+        <w:rPr>
+          <w:rFonts w:ascii="Arial" w:eastAsia="Times New Roman" w:hAnsi="Arial" w:cs="Times New Roman"/>
+          <w:i/>
+          <w:snapToGrid w:val="0"/>
+          <w:color w:val="auto"/>
+          <w:sz w:val="20"/>
+          <w:lang w:val="nl-NL" w:eastAsia="nl-NL"/>
+        </w:rPr>
+      </w:pPr>
+      <w:r>
+        <w:rPr>
+          <w:rFonts w:ascii="Arial" w:eastAsia="Times New Roman" w:hAnsi="Arial" w:cs="Times New Roman"/>
+          <w:i/>
+          <w:snapToGrid w:val="0"/>
+          <w:color w:val="auto"/>
+          <w:sz w:val="20"/>
+          <w:lang w:val="nl-NL" w:eastAsia="nl-NL"/>
+        </w:rPr>
+        <w:tab/>
+      </w:r>
+      <w:r>
+        <w:rPr>
+          <w:rFonts w:ascii="Arial" w:eastAsia="Times New Roman" w:hAnsi="Arial" w:cs="Times New Roman"/>
+          <w:i/>
+          <w:snapToGrid w:val="0"/>
+          <w:color w:val="auto"/>
+          <w:sz w:val="20"/>
+          <w:lang w:val="nl-NL" w:eastAsia="nl-NL"/>
+        </w:rPr>
+        <w:tab/>
+      </w:r>
+      <w:r>
+        <w:rPr>
+          <w:rFonts w:ascii="Arial" w:eastAsia="Times New Roman" w:hAnsi="Arial" w:cs="Times New Roman"/>
+          <w:i/>
+          <w:snapToGrid w:val="0"/>
+          <w:color w:val="auto"/>
+          <w:sz w:val="20"/>
+          <w:lang w:val="nl-NL" w:eastAsia="nl-NL"/>
+        </w:rPr>
+        <w:tab/>
+        <w:t>Middle School Diploma</w:t>
+      </w:r>
+      <w:r>
+        <w:rPr>
+          <w:rFonts w:ascii="Arial" w:eastAsia="Times New Roman" w:hAnsi="Arial" w:cs="Times New Roman"/>
+          <w:i/>
+          <w:snapToGrid w:val="0"/>
+          <w:color w:val="auto"/>
+          <w:sz w:val="20"/>
+          <w:lang w:val="nl-NL" w:eastAsia="nl-NL"/>
+        </w:rPr>
+        <w:t>.</w:t>
       </w:r>
     </w:p>
     <w:p>
@@ -3530,6 +2406,1158 @@
         <w:ind w:right="0"/>
         <w:jc w:val="both"/>
         <w:rPr>
+          <w:rFonts w:ascii="Arial" w:eastAsia="Times New Roman" w:hAnsi="Arial" w:cs="Times New Roman"/>
+          <w:b/>
+          <w:snapToGrid w:val="0"/>
+          <w:color w:val="auto"/>
+          <w:sz w:val="20"/>
+          <w:lang w:val="en-AU" w:eastAsia="nl-NL"/>
+        </w:rPr>
+      </w:pPr>
+      <w:r>
+        <w:rPr>
+          <w:rFonts w:ascii="Arial" w:eastAsia="Times New Roman" w:hAnsi="Arial" w:cs="Times New Roman"/>
+          <w:b/>
+          <w:snapToGrid w:val="0"/>
+          <w:color w:val="auto"/>
+          <w:sz w:val="20"/>
+          <w:lang w:val="nl-NL" w:eastAsia="nl-NL"/>
+        </w:rPr>
+        <w:t xml:space="preserve">SKILLS AND </w:t>
+      </w:r>
+      <w:r>
+        <w:rPr>
+          <w:rFonts w:ascii="Arial" w:eastAsia="Times New Roman" w:hAnsi="Arial" w:cs="Times New Roman"/>
+          <w:b/>
+          <w:snapToGrid w:val="0"/>
+          <w:color w:val="auto"/>
+          <w:sz w:val="20"/>
+          <w:lang w:val="nl-NL" w:eastAsia="nl-NL"/>
+        </w:rPr>
+        <w:t>COMPETENCES</w:t>
+      </w:r>
+    </w:p>
+    <w:p>
+      <w:pPr>
+        <w:spacing w:after="0"/>
+        <w:ind w:right="0"/>
+        <w:jc w:val="both"/>
+        <w:rPr>
+          <w:rFonts w:ascii="Arial" w:eastAsia="Times New Roman" w:hAnsi="Arial" w:cs="Times New Roman"/>
+          <w:b/>
+          <w:snapToGrid w:val="0"/>
+          <w:color w:val="auto"/>
+          <w:sz w:val="20"/>
+          <w:lang w:val="nl-NL" w:eastAsia="nl-NL"/>
+        </w:rPr>
+      </w:pPr>
+    </w:p>
+    <w:p>
+      <w:pPr>
+        <w:spacing w:after="0"/>
+        <w:ind w:right="0"/>
+        <w:jc w:val="both"/>
+        <w:rPr>
+          <w:rFonts w:ascii="Arial" w:eastAsia="Times New Roman" w:hAnsi="Arial" w:cs="Times New Roman"/>
+          <w:b/>
+          <w:snapToGrid w:val="0"/>
+          <w:color w:val="auto"/>
+          <w:sz w:val="20"/>
+          <w:lang w:val="nl-NL" w:eastAsia="nl-NL"/>
+        </w:rPr>
+      </w:pPr>
+      <w:r>
+        <w:rPr>
+          <w:rFonts w:ascii="Arial" w:eastAsia="Times New Roman" w:hAnsi="Arial" w:cs="Times New Roman"/>
+          <w:b/>
+          <w:snapToGrid w:val="0"/>
+          <w:color w:val="auto"/>
+          <w:sz w:val="20"/>
+          <w:lang w:val="nl-NL" w:eastAsia="nl-NL"/>
+        </w:rPr>
+        <w:t>Programming and Gamedev</w:t>
+      </w:r>
+      <w:r>
+        <w:rPr>
+          <w:rFonts w:ascii="Arial" w:eastAsia="Times New Roman" w:hAnsi="Arial" w:cs="Times New Roman"/>
+          <w:b/>
+          <w:snapToGrid w:val="0"/>
+          <w:color w:val="auto"/>
+          <w:sz w:val="20"/>
+          <w:lang w:val="nl-NL" w:eastAsia="nl-NL"/>
+        </w:rPr>
+        <w:t xml:space="preserve"> skills</w:t>
+      </w:r>
+      <w:r>
+        <w:rPr>
+          <w:rFonts w:ascii="Arial" w:eastAsia="Times New Roman" w:hAnsi="Arial" w:cs="Times New Roman"/>
+          <w:b/>
+          <w:snapToGrid w:val="0"/>
+          <w:color w:val="auto"/>
+          <w:sz w:val="20"/>
+          <w:lang w:val="nl-NL" w:eastAsia="nl-NL"/>
+        </w:rPr>
+        <w:t>:</w:t>
+      </w:r>
+    </w:p>
+    <w:p>
+      <w:pPr>
+        <w:numPr>
+          <w:ilvl w:val="0"/>
+          <w:numId w:val="6"/>
+        </w:numPr>
+        <w:spacing w:after="0"/>
+        <w:ind w:right="0"/>
+        <w:jc w:val="both"/>
+        <w:rPr>
+          <w:rFonts w:ascii="Arial" w:eastAsia="Times New Roman" w:hAnsi="Arial" w:cs="Times New Roman"/>
+          <w:snapToGrid w:val="0"/>
+          <w:color w:val="auto"/>
+          <w:sz w:val="20"/>
+          <w:lang w:val="en-GB" w:eastAsia="nl-NL"/>
+        </w:rPr>
+      </w:pPr>
+      <w:r>
+        <w:rPr>
+          <w:rFonts w:ascii="Arial" w:eastAsia="Times New Roman" w:hAnsi="Arial" w:cs="Times New Roman"/>
+          <w:snapToGrid w:val="0"/>
+          <w:color w:val="auto"/>
+          <w:sz w:val="20"/>
+          <w:lang w:val="en-GB" w:eastAsia="nl-NL"/>
+        </w:rPr>
+        <w:t>C</w:t>
+      </w:r>
+      <w:r>
+        <w:rPr>
+          <w:rFonts w:ascii="Arial" w:eastAsia="Times New Roman" w:hAnsi="Arial" w:cs="Times New Roman"/>
+          <w:snapToGrid w:val="0"/>
+          <w:color w:val="auto"/>
+          <w:sz w:val="20"/>
+          <w:lang w:val="en-GB" w:eastAsia="nl-NL"/>
+        </w:rPr>
+        <w:t>/</w:t>
+      </w:r>
+      <w:r>
+        <w:rPr>
+          <w:rFonts w:ascii="Arial" w:eastAsia="Times New Roman" w:hAnsi="Arial" w:cs="Times New Roman"/>
+          <w:snapToGrid w:val="0"/>
+          <w:color w:val="auto"/>
+          <w:sz w:val="20"/>
+          <w:lang w:val="en-GB" w:eastAsia="nl-NL"/>
+        </w:rPr>
+        <w:t>C++</w:t>
+      </w:r>
+      <w:r>
+        <w:rPr>
+          <w:rFonts w:ascii="Arial" w:eastAsia="Times New Roman" w:hAnsi="Arial" w:cs="Times New Roman"/>
+          <w:snapToGrid w:val="0"/>
+          <w:color w:val="auto"/>
+          <w:sz w:val="20"/>
+          <w:lang w:val="en-GB" w:eastAsia="nl-NL"/>
+        </w:rPr>
+        <w:t xml:space="preserve"> (Advanced)</w:t>
+      </w:r>
+    </w:p>
+    <w:p>
+      <w:pPr>
+        <w:numPr>
+          <w:ilvl w:val="0"/>
+          <w:numId w:val="6"/>
+        </w:numPr>
+        <w:spacing w:after="0"/>
+        <w:ind w:right="0"/>
+        <w:jc w:val="both"/>
+        <w:rPr>
+          <w:rFonts w:ascii="Arial" w:eastAsia="Times New Roman" w:hAnsi="Arial" w:cs="Times New Roman"/>
+          <w:snapToGrid w:val="0"/>
+          <w:color w:val="auto"/>
+          <w:sz w:val="20"/>
+          <w:lang w:val="en-GB" w:eastAsia="nl-NL"/>
+        </w:rPr>
+      </w:pPr>
+      <w:r>
+        <w:rPr>
+          <w:rFonts w:ascii="Arial" w:eastAsia="Times New Roman" w:hAnsi="Arial" w:cs="Times New Roman"/>
+          <w:snapToGrid w:val="0"/>
+          <w:color w:val="auto"/>
+          <w:sz w:val="20"/>
+          <w:lang w:val="en-GB" w:eastAsia="nl-NL"/>
+        </w:rPr>
+        <w:t>C#</w:t>
+      </w:r>
+      <w:r>
+        <w:rPr>
+          <w:rFonts w:ascii="Arial" w:eastAsia="Times New Roman" w:hAnsi="Arial" w:cs="Times New Roman"/>
+          <w:snapToGrid w:val="0"/>
+          <w:color w:val="auto"/>
+          <w:sz w:val="20"/>
+          <w:lang w:val="en-GB" w:eastAsia="nl-NL"/>
+        </w:rPr>
+        <w:t xml:space="preserve"> (Advanced)</w:t>
+      </w:r>
+    </w:p>
+    <w:p>
+      <w:pPr>
+        <w:numPr>
+          <w:ilvl w:val="0"/>
+          <w:numId w:val="6"/>
+        </w:numPr>
+        <w:spacing w:after="0"/>
+        <w:ind w:right="0"/>
+        <w:jc w:val="both"/>
+        <w:rPr>
+          <w:rFonts w:ascii="Arial" w:eastAsia="Times New Roman" w:hAnsi="Arial" w:cs="Times New Roman"/>
+          <w:snapToGrid w:val="0"/>
+          <w:color w:val="auto"/>
+          <w:sz w:val="20"/>
+          <w:lang w:val="en-GB" w:eastAsia="nl-NL"/>
+        </w:rPr>
+      </w:pPr>
+      <w:r>
+        <w:rPr>
+          <w:rFonts w:ascii="Arial" w:eastAsia="Times New Roman" w:hAnsi="Arial" w:cs="Times New Roman"/>
+          <w:snapToGrid w:val="0"/>
+          <w:color w:val="auto"/>
+          <w:sz w:val="20"/>
+          <w:lang w:val="en-GB" w:eastAsia="nl-NL"/>
+        </w:rPr>
+        <w:t>Unity</w:t>
+      </w:r>
+      <w:r>
+        <w:rPr>
+          <w:rFonts w:ascii="Arial" w:eastAsia="Times New Roman" w:hAnsi="Arial" w:cs="Times New Roman"/>
+          <w:snapToGrid w:val="0"/>
+          <w:color w:val="auto"/>
+          <w:sz w:val="20"/>
+          <w:lang w:val="en-GB" w:eastAsia="nl-NL"/>
+        </w:rPr>
+        <w:t xml:space="preserve"> (Advanced)</w:t>
+      </w:r>
+    </w:p>
+    <w:p>
+      <w:pPr>
+        <w:numPr>
+          <w:ilvl w:val="0"/>
+          <w:numId w:val="6"/>
+        </w:numPr>
+        <w:spacing w:after="0"/>
+        <w:ind w:right="0"/>
+        <w:jc w:val="both"/>
+        <w:rPr>
+          <w:rFonts w:ascii="Arial" w:eastAsia="Times New Roman" w:hAnsi="Arial" w:cs="Times New Roman"/>
+          <w:snapToGrid w:val="0"/>
+          <w:color w:val="auto"/>
+          <w:sz w:val="20"/>
+          <w:lang w:val="en-GB" w:eastAsia="nl-NL"/>
+        </w:rPr>
+      </w:pPr>
+      <w:r>
+        <w:rPr>
+          <w:rFonts w:ascii="Arial" w:eastAsia="Times New Roman" w:hAnsi="Arial" w:cs="Times New Roman"/>
+          <w:snapToGrid w:val="0"/>
+          <w:color w:val="auto"/>
+          <w:sz w:val="20"/>
+          <w:lang w:val="en-GB" w:eastAsia="nl-NL"/>
+        </w:rPr>
+        <w:t>Unreal</w:t>
+      </w:r>
+      <w:r>
+        <w:rPr>
+          <w:rFonts w:ascii="Arial" w:eastAsia="Times New Roman" w:hAnsi="Arial" w:cs="Times New Roman"/>
+          <w:snapToGrid w:val="0"/>
+          <w:color w:val="auto"/>
+          <w:sz w:val="20"/>
+          <w:lang w:val="en-GB" w:eastAsia="nl-NL"/>
+        </w:rPr>
+        <w:t xml:space="preserve"> (</w:t>
+      </w:r>
+      <w:r>
+        <w:rPr>
+          <w:rFonts w:ascii="Arial" w:eastAsia="Times New Roman" w:hAnsi="Arial" w:cs="Times New Roman"/>
+          <w:snapToGrid w:val="0"/>
+          <w:color w:val="auto"/>
+          <w:sz w:val="20"/>
+          <w:lang w:val="en-GB" w:eastAsia="nl-NL"/>
+        </w:rPr>
+        <w:t>Advanced</w:t>
+      </w:r>
+      <w:r>
+        <w:rPr>
+          <w:rFonts w:ascii="Arial" w:eastAsia="Times New Roman" w:hAnsi="Arial" w:cs="Times New Roman"/>
+          <w:snapToGrid w:val="0"/>
+          <w:color w:val="auto"/>
+          <w:sz w:val="20"/>
+          <w:lang w:val="en-GB" w:eastAsia="nl-NL"/>
+        </w:rPr>
+        <w:t>)</w:t>
+      </w:r>
+    </w:p>
+    <w:p>
+      <w:pPr>
+        <w:numPr>
+          <w:ilvl w:val="0"/>
+          <w:numId w:val="6"/>
+        </w:numPr>
+        <w:spacing w:after="0"/>
+        <w:ind w:right="0"/>
+        <w:jc w:val="both"/>
+        <w:rPr>
+          <w:rFonts w:ascii="Arial" w:eastAsia="Times New Roman" w:hAnsi="Arial" w:cs="Times New Roman"/>
+          <w:snapToGrid w:val="0"/>
+          <w:color w:val="auto"/>
+          <w:sz w:val="20"/>
+          <w:lang w:val="en-GB" w:eastAsia="nl-NL"/>
+        </w:rPr>
+      </w:pPr>
+      <w:r>
+        <w:rPr>
+          <w:rFonts w:ascii="Arial" w:eastAsia="Times New Roman" w:hAnsi="Arial" w:cs="Times New Roman"/>
+          <w:snapToGrid w:val="0"/>
+          <w:color w:val="auto"/>
+          <w:sz w:val="20"/>
+          <w:lang w:val="en-GB" w:eastAsia="nl-NL"/>
+        </w:rPr>
+        <w:t>Blueprinting</w:t>
+      </w:r>
+      <w:r>
+        <w:rPr>
+          <w:rFonts w:ascii="Arial" w:eastAsia="Times New Roman" w:hAnsi="Arial" w:cs="Times New Roman"/>
+          <w:snapToGrid w:val="0"/>
+          <w:color w:val="auto"/>
+          <w:sz w:val="20"/>
+          <w:lang w:val="en-GB" w:eastAsia="nl-NL"/>
+        </w:rPr>
+        <w:t xml:space="preserve"> (Advanced)</w:t>
+      </w:r>
+    </w:p>
+    <w:p>
+      <w:pPr>
+        <w:numPr>
+          <w:ilvl w:val="0"/>
+          <w:numId w:val="6"/>
+        </w:numPr>
+        <w:spacing w:after="0"/>
+        <w:ind w:right="0"/>
+        <w:jc w:val="both"/>
+        <w:rPr>
+          <w:rFonts w:ascii="Arial" w:eastAsia="Times New Roman" w:hAnsi="Arial" w:cs="Times New Roman"/>
+          <w:snapToGrid w:val="0"/>
+          <w:color w:val="auto"/>
+          <w:sz w:val="20"/>
+          <w:lang w:val="en-GB" w:eastAsia="nl-NL"/>
+        </w:rPr>
+      </w:pPr>
+      <w:r>
+        <w:rPr>
+          <w:rFonts w:ascii="Arial" w:eastAsia="Times New Roman" w:hAnsi="Arial" w:cs="Times New Roman"/>
+          <w:snapToGrid w:val="0"/>
+          <w:color w:val="auto"/>
+          <w:sz w:val="20"/>
+          <w:lang w:val="en-GB" w:eastAsia="nl-NL"/>
+        </w:rPr>
+        <w:t>Gameplay</w:t>
+      </w:r>
+      <w:r>
+        <w:rPr>
+          <w:rFonts w:ascii="Arial" w:eastAsia="Times New Roman" w:hAnsi="Arial" w:cs="Times New Roman"/>
+          <w:snapToGrid w:val="0"/>
+          <w:color w:val="auto"/>
+          <w:sz w:val="20"/>
+          <w:lang w:val="en-GB" w:eastAsia="nl-NL"/>
+        </w:rPr>
+        <w:t xml:space="preserve"> (</w:t>
+      </w:r>
+      <w:r>
+        <w:rPr>
+          <w:rFonts w:ascii="Arial" w:eastAsia="Times New Roman" w:hAnsi="Arial" w:cs="Times New Roman"/>
+          <w:snapToGrid w:val="0"/>
+          <w:color w:val="auto"/>
+          <w:sz w:val="20"/>
+          <w:lang w:val="en-GB" w:eastAsia="nl-NL"/>
+        </w:rPr>
+        <w:t>Advanced)</w:t>
+      </w:r>
+    </w:p>
+    <w:p>
+      <w:pPr>
+        <w:numPr>
+          <w:ilvl w:val="0"/>
+          <w:numId w:val="6"/>
+        </w:numPr>
+        <w:spacing w:after="0"/>
+        <w:ind w:right="0"/>
+        <w:jc w:val="both"/>
+        <w:rPr>
+          <w:rFonts w:ascii="Arial" w:eastAsia="Times New Roman" w:hAnsi="Arial" w:cs="Times New Roman"/>
+          <w:snapToGrid w:val="0"/>
+          <w:color w:val="auto"/>
+          <w:sz w:val="20"/>
+          <w:lang w:val="en-GB" w:eastAsia="nl-NL"/>
+        </w:rPr>
+      </w:pPr>
+      <w:r>
+        <w:rPr>
+          <w:rFonts w:ascii="Arial" w:eastAsia="Times New Roman" w:hAnsi="Arial" w:cs="Times New Roman"/>
+          <w:snapToGrid w:val="0"/>
+          <w:color w:val="auto"/>
+          <w:sz w:val="20"/>
+          <w:lang w:val="en-GB" w:eastAsia="nl-NL"/>
+        </w:rPr>
+        <w:t>AI</w:t>
+      </w:r>
+      <w:r>
+        <w:rPr>
+          <w:rFonts w:ascii="Arial" w:eastAsia="Times New Roman" w:hAnsi="Arial" w:cs="Times New Roman"/>
+          <w:snapToGrid w:val="0"/>
+          <w:color w:val="auto"/>
+          <w:sz w:val="20"/>
+          <w:lang w:val="en-GB" w:eastAsia="nl-NL"/>
+        </w:rPr>
+        <w:t xml:space="preserve"> (Advanced)</w:t>
+      </w:r>
+    </w:p>
+    <w:p>
+      <w:pPr>
+        <w:numPr>
+          <w:ilvl w:val="0"/>
+          <w:numId w:val="6"/>
+        </w:numPr>
+        <w:spacing w:after="0"/>
+        <w:ind w:right="0"/>
+        <w:jc w:val="both"/>
+        <w:rPr>
+          <w:rFonts w:ascii="Arial" w:eastAsia="Times New Roman" w:hAnsi="Arial" w:cs="Times New Roman"/>
+          <w:snapToGrid w:val="0"/>
+          <w:color w:val="auto"/>
+          <w:sz w:val="20"/>
+          <w:lang w:val="en-GB" w:eastAsia="nl-NL"/>
+        </w:rPr>
+      </w:pPr>
+      <w:r>
+        <w:rPr>
+          <w:rFonts w:ascii="Arial" w:eastAsia="Times New Roman" w:hAnsi="Arial" w:cs="Times New Roman"/>
+          <w:snapToGrid w:val="0"/>
+          <w:color w:val="auto"/>
+          <w:sz w:val="20"/>
+          <w:lang w:val="en-GB" w:eastAsia="nl-NL"/>
+        </w:rPr>
+        <w:t>Networking</w:t>
+      </w:r>
+      <w:r>
+        <w:rPr>
+          <w:rFonts w:ascii="Arial" w:eastAsia="Times New Roman" w:hAnsi="Arial" w:cs="Times New Roman"/>
+          <w:snapToGrid w:val="0"/>
+          <w:color w:val="auto"/>
+          <w:sz w:val="20"/>
+          <w:lang w:val="en-GB" w:eastAsia="nl-NL"/>
+        </w:rPr>
+        <w:t xml:space="preserve"> (Intermediate)</w:t>
+      </w:r>
+    </w:p>
+    <w:p>
+      <w:pPr>
+        <w:numPr>
+          <w:ilvl w:val="0"/>
+          <w:numId w:val="6"/>
+        </w:numPr>
+        <w:spacing w:after="0"/>
+        <w:ind w:right="0"/>
+        <w:jc w:val="both"/>
+        <w:rPr>
+          <w:rFonts w:ascii="Arial" w:eastAsia="Times New Roman" w:hAnsi="Arial" w:cs="Times New Roman"/>
+          <w:snapToGrid w:val="0"/>
+          <w:color w:val="auto"/>
+          <w:sz w:val="20"/>
+          <w:lang w:val="en-GB" w:eastAsia="nl-NL"/>
+        </w:rPr>
+      </w:pPr>
+      <w:r>
+        <w:rPr>
+          <w:rFonts w:ascii="Arial" w:eastAsia="Times New Roman" w:hAnsi="Arial" w:cs="Times New Roman"/>
+          <w:snapToGrid w:val="0"/>
+          <w:color w:val="auto"/>
+          <w:sz w:val="20"/>
+          <w:lang w:val="en-GB" w:eastAsia="nl-NL"/>
+        </w:rPr>
+        <w:t>Engine, Physics Engine</w:t>
+      </w:r>
+      <w:r>
+        <w:rPr>
+          <w:rFonts w:ascii="Arial" w:eastAsia="Times New Roman" w:hAnsi="Arial" w:cs="Times New Roman"/>
+          <w:snapToGrid w:val="0"/>
+          <w:color w:val="auto"/>
+          <w:sz w:val="20"/>
+          <w:lang w:val="en-GB" w:eastAsia="nl-NL"/>
+        </w:rPr>
+        <w:t xml:space="preserve"> (Intermediate)</w:t>
+      </w:r>
+    </w:p>
+    <w:p>
+      <w:pPr>
+        <w:numPr>
+          <w:ilvl w:val="0"/>
+          <w:numId w:val="6"/>
+        </w:numPr>
+        <w:spacing w:after="0"/>
+        <w:ind w:right="0"/>
+        <w:jc w:val="both"/>
+        <w:rPr>
+          <w:rFonts w:ascii="Arial" w:eastAsia="Times New Roman" w:hAnsi="Arial" w:cs="Times New Roman"/>
+          <w:snapToGrid w:val="0"/>
+          <w:color w:val="auto"/>
+          <w:sz w:val="20"/>
+          <w:lang w:val="en-GB" w:eastAsia="nl-NL"/>
+        </w:rPr>
+      </w:pPr>
+      <w:r>
+        <w:rPr>
+          <w:rFonts w:ascii="Arial" w:eastAsia="Times New Roman" w:hAnsi="Arial" w:cs="Times New Roman"/>
+          <w:snapToGrid w:val="0"/>
+          <w:color w:val="auto"/>
+          <w:sz w:val="20"/>
+          <w:lang w:val="en-GB" w:eastAsia="nl-NL"/>
+        </w:rPr>
+        <w:lastRenderedPageBreak/>
+        <w:t>VR</w:t>
+      </w:r>
+      <w:r>
+        <w:rPr>
+          <w:rFonts w:ascii="Arial" w:eastAsia="Times New Roman" w:hAnsi="Arial" w:cs="Times New Roman"/>
+          <w:snapToGrid w:val="0"/>
+          <w:color w:val="auto"/>
+          <w:sz w:val="20"/>
+          <w:lang w:val="en-GB" w:eastAsia="nl-NL"/>
+        </w:rPr>
+        <w:t xml:space="preserve"> (Intermediate)</w:t>
+      </w:r>
+    </w:p>
+    <w:p>
+      <w:pPr>
+        <w:numPr>
+          <w:ilvl w:val="0"/>
+          <w:numId w:val="6"/>
+        </w:numPr>
+        <w:spacing w:after="0"/>
+        <w:ind w:right="0"/>
+        <w:jc w:val="both"/>
+        <w:rPr>
+          <w:rFonts w:ascii="Arial" w:eastAsia="Times New Roman" w:hAnsi="Arial" w:cs="Times New Roman"/>
+          <w:snapToGrid w:val="0"/>
+          <w:color w:val="auto"/>
+          <w:sz w:val="20"/>
+          <w:lang w:val="en-GB" w:eastAsia="nl-NL"/>
+        </w:rPr>
+      </w:pPr>
+      <w:r>
+        <w:rPr>
+          <w:rFonts w:ascii="Arial" w:eastAsia="Times New Roman" w:hAnsi="Arial" w:cs="Times New Roman"/>
+          <w:snapToGrid w:val="0"/>
+          <w:color w:val="auto"/>
+          <w:sz w:val="20"/>
+          <w:lang w:val="en-GB" w:eastAsia="nl-NL"/>
+        </w:rPr>
+        <w:t xml:space="preserve">Typescript (Angular, Ionic, </w:t>
+      </w:r>
+      <w:proofErr w:type="spellStart"/>
+      <w:r>
+        <w:rPr>
+          <w:rFonts w:ascii="Arial" w:eastAsia="Times New Roman" w:hAnsi="Arial" w:cs="Times New Roman"/>
+          <w:snapToGrid w:val="0"/>
+          <w:color w:val="auto"/>
+          <w:sz w:val="20"/>
+          <w:lang w:val="en-GB" w:eastAsia="nl-NL"/>
+        </w:rPr>
+        <w:t>KendoUI</w:t>
+      </w:r>
+      <w:proofErr w:type="spellEnd"/>
+      <w:r>
+        <w:rPr>
+          <w:rFonts w:ascii="Arial" w:eastAsia="Times New Roman" w:hAnsi="Arial" w:cs="Times New Roman"/>
+          <w:snapToGrid w:val="0"/>
+          <w:color w:val="auto"/>
+          <w:sz w:val="20"/>
+          <w:lang w:val="en-GB" w:eastAsia="nl-NL"/>
+        </w:rPr>
+        <w:t xml:space="preserve">, </w:t>
+      </w:r>
+      <w:proofErr w:type="spellStart"/>
+      <w:r>
+        <w:rPr>
+          <w:rFonts w:ascii="Arial" w:eastAsia="Times New Roman" w:hAnsi="Arial" w:cs="Times New Roman"/>
+          <w:snapToGrid w:val="0"/>
+          <w:color w:val="auto"/>
+          <w:sz w:val="20"/>
+          <w:lang w:val="en-GB" w:eastAsia="nl-NL"/>
+        </w:rPr>
+        <w:t>Syncfusion</w:t>
+      </w:r>
+      <w:proofErr w:type="spellEnd"/>
+      <w:r>
+        <w:rPr>
+          <w:rFonts w:ascii="Arial" w:eastAsia="Times New Roman" w:hAnsi="Arial" w:cs="Times New Roman"/>
+          <w:snapToGrid w:val="0"/>
+          <w:color w:val="auto"/>
+          <w:sz w:val="20"/>
+          <w:lang w:val="en-GB" w:eastAsia="nl-NL"/>
+        </w:rPr>
+        <w:t>) (Intermediate)</w:t>
+      </w:r>
+    </w:p>
+    <w:p>
+      <w:pPr>
+        <w:numPr>
+          <w:ilvl w:val="0"/>
+          <w:numId w:val="6"/>
+        </w:numPr>
+        <w:spacing w:after="0"/>
+        <w:ind w:right="0"/>
+        <w:jc w:val="both"/>
+        <w:rPr>
+          <w:rFonts w:ascii="Arial" w:eastAsia="Times New Roman" w:hAnsi="Arial" w:cs="Times New Roman"/>
+          <w:snapToGrid w:val="0"/>
+          <w:color w:val="auto"/>
+          <w:sz w:val="20"/>
+          <w:lang w:val="en-GB" w:eastAsia="nl-NL"/>
+        </w:rPr>
+      </w:pPr>
+      <w:r>
+        <w:rPr>
+          <w:rFonts w:ascii="Arial" w:eastAsia="Times New Roman" w:hAnsi="Arial" w:cs="Times New Roman"/>
+          <w:snapToGrid w:val="0"/>
+          <w:color w:val="auto"/>
+          <w:sz w:val="20"/>
+          <w:lang w:val="en-GB" w:eastAsia="nl-NL"/>
+        </w:rPr>
+        <w:t>I have</w:t>
+      </w:r>
+      <w:r>
+        <w:rPr>
+          <w:rFonts w:ascii="Arial" w:eastAsia="Times New Roman" w:hAnsi="Arial" w:cs="Times New Roman"/>
+          <w:snapToGrid w:val="0"/>
+          <w:color w:val="auto"/>
+          <w:sz w:val="20"/>
+          <w:lang w:val="en-GB" w:eastAsia="nl-NL"/>
+        </w:rPr>
+        <w:t xml:space="preserve"> </w:t>
+      </w:r>
+      <w:r>
+        <w:rPr>
+          <w:rFonts w:ascii="Arial" w:eastAsia="Times New Roman" w:hAnsi="Arial" w:cs="Times New Roman"/>
+          <w:snapToGrid w:val="0"/>
+          <w:color w:val="auto"/>
+          <w:sz w:val="20"/>
+          <w:lang w:val="en-GB" w:eastAsia="nl-NL"/>
+        </w:rPr>
+        <w:t xml:space="preserve">worked in: </w:t>
+      </w:r>
+      <w:r>
+        <w:rPr>
+          <w:rFonts w:ascii="Arial" w:eastAsia="Times New Roman" w:hAnsi="Arial" w:cs="Times New Roman"/>
+          <w:snapToGrid w:val="0"/>
+          <w:color w:val="auto"/>
+          <w:sz w:val="20"/>
+          <w:lang w:val="en-GB" w:eastAsia="nl-NL"/>
+        </w:rPr>
+        <w:t>Java,</w:t>
+      </w:r>
+      <w:r>
+        <w:rPr>
+          <w:rFonts w:ascii="Arial" w:eastAsia="Times New Roman" w:hAnsi="Arial" w:cs="Times New Roman"/>
+          <w:snapToGrid w:val="0"/>
+          <w:color w:val="auto"/>
+          <w:sz w:val="20"/>
+          <w:lang w:val="en-GB" w:eastAsia="nl-NL"/>
+        </w:rPr>
+        <w:t xml:space="preserve"> </w:t>
+      </w:r>
+      <w:r>
+        <w:rPr>
+          <w:rFonts w:ascii="Arial" w:eastAsia="Times New Roman" w:hAnsi="Arial" w:cs="Times New Roman"/>
+          <w:snapToGrid w:val="0"/>
+          <w:color w:val="auto"/>
+          <w:sz w:val="20"/>
+          <w:lang w:val="en-GB" w:eastAsia="nl-NL"/>
+        </w:rPr>
+        <w:t>SQL</w:t>
+      </w:r>
+      <w:r>
+        <w:rPr>
+          <w:rFonts w:ascii="Arial" w:eastAsia="Times New Roman" w:hAnsi="Arial" w:cs="Times New Roman"/>
+          <w:snapToGrid w:val="0"/>
+          <w:color w:val="auto"/>
+          <w:sz w:val="20"/>
+          <w:lang w:val="en-GB" w:eastAsia="nl-NL"/>
+        </w:rPr>
+        <w:t xml:space="preserve"> (Intermediate) and</w:t>
+      </w:r>
+      <w:r>
+        <w:rPr>
+          <w:rFonts w:ascii="Arial" w:eastAsia="Times New Roman" w:hAnsi="Arial" w:cs="Times New Roman"/>
+          <w:snapToGrid w:val="0"/>
+          <w:color w:val="auto"/>
+          <w:sz w:val="20"/>
+          <w:lang w:val="en-GB" w:eastAsia="nl-NL"/>
+        </w:rPr>
+        <w:t xml:space="preserve"> </w:t>
+      </w:r>
+      <w:r>
+        <w:rPr>
+          <w:rFonts w:ascii="Arial" w:eastAsia="Times New Roman" w:hAnsi="Arial" w:cs="Times New Roman"/>
+          <w:snapToGrid w:val="0"/>
+          <w:color w:val="auto"/>
+          <w:sz w:val="20"/>
+          <w:lang w:val="en-GB" w:eastAsia="nl-NL"/>
+        </w:rPr>
+        <w:t>JS</w:t>
+      </w:r>
+      <w:r>
+        <w:rPr>
+          <w:rFonts w:ascii="Arial" w:eastAsia="Times New Roman" w:hAnsi="Arial" w:cs="Times New Roman"/>
+          <w:snapToGrid w:val="0"/>
+          <w:color w:val="auto"/>
+          <w:sz w:val="20"/>
+          <w:lang w:val="en-GB" w:eastAsia="nl-NL"/>
+        </w:rPr>
+        <w:t>,</w:t>
+      </w:r>
+      <w:r>
+        <w:rPr>
+          <w:rFonts w:ascii="Arial" w:eastAsia="Times New Roman" w:hAnsi="Arial" w:cs="Times New Roman"/>
+          <w:snapToGrid w:val="0"/>
+          <w:color w:val="auto"/>
+          <w:sz w:val="20"/>
+          <w:lang w:val="en-GB" w:eastAsia="nl-NL"/>
+        </w:rPr>
+        <w:t xml:space="preserve"> </w:t>
+      </w:r>
+      <w:r>
+        <w:rPr>
+          <w:rFonts w:ascii="Arial" w:eastAsia="Times New Roman" w:hAnsi="Arial" w:cs="Times New Roman"/>
+          <w:snapToGrid w:val="0"/>
+          <w:color w:val="auto"/>
+          <w:sz w:val="20"/>
+          <w:lang w:val="en-GB" w:eastAsia="nl-NL"/>
+        </w:rPr>
+        <w:t>PHP,</w:t>
+      </w:r>
+      <w:r>
+        <w:rPr>
+          <w:rFonts w:ascii="Arial" w:eastAsia="Times New Roman" w:hAnsi="Arial" w:cs="Times New Roman"/>
+          <w:snapToGrid w:val="0"/>
+          <w:color w:val="auto"/>
+          <w:sz w:val="20"/>
+          <w:lang w:val="en-GB" w:eastAsia="nl-NL"/>
+        </w:rPr>
+        <w:t xml:space="preserve"> HTML</w:t>
+      </w:r>
+    </w:p>
+    <w:p>
+      <w:pPr>
+        <w:numPr>
+          <w:ilvl w:val="0"/>
+          <w:numId w:val="6"/>
+        </w:numPr>
+        <w:spacing w:after="0"/>
+        <w:ind w:right="0"/>
+        <w:jc w:val="both"/>
+        <w:rPr>
+          <w:color w:val="auto"/>
+          <w:sz w:val="20"/>
+          <w:lang w:val="en-GB" w:eastAsia="nl-NL"/>
+        </w:rPr>
+      </w:pPr>
+      <w:r>
+        <w:rPr>
+          <w:rFonts w:ascii="Arial" w:eastAsia="Times New Roman" w:hAnsi="Arial" w:cs="Times New Roman"/>
+          <w:color w:val="auto"/>
+          <w:sz w:val="20"/>
+          <w:lang w:val="en-GB" w:eastAsia="nl-NL"/>
+        </w:rPr>
+        <w:t>Agile, Scrum</w:t>
+      </w:r>
+    </w:p>
+    <w:p>
+      <w:pPr>
+        <w:numPr>
+          <w:ilvl w:val="0"/>
+          <w:numId w:val="6"/>
+        </w:numPr>
+        <w:spacing w:after="0"/>
+        <w:ind w:right="0"/>
+        <w:jc w:val="both"/>
+        <w:rPr>
+          <w:color w:val="auto"/>
+          <w:sz w:val="20"/>
+          <w:lang w:val="en-GB" w:eastAsia="nl-NL"/>
+        </w:rPr>
+      </w:pPr>
+      <w:r>
+        <w:rPr>
+          <w:rFonts w:ascii="Arial" w:eastAsia="Times New Roman" w:hAnsi="Arial" w:cs="Times New Roman"/>
+          <w:color w:val="auto"/>
+          <w:sz w:val="20"/>
+          <w:lang w:val="en-GB" w:eastAsia="nl-NL"/>
+        </w:rPr>
+        <w:t>Perforce</w:t>
+      </w:r>
+      <w:r>
+        <w:rPr>
+          <w:rFonts w:ascii="Arial" w:eastAsia="Times New Roman" w:hAnsi="Arial" w:cs="Times New Roman"/>
+          <w:color w:val="auto"/>
+          <w:sz w:val="20"/>
+          <w:lang w:val="en-GB" w:eastAsia="nl-NL"/>
+        </w:rPr>
+        <w:t>, GIT</w:t>
+      </w:r>
+    </w:p>
+    <w:p>
+      <w:pPr>
+        <w:spacing w:after="0"/>
+        <w:ind w:right="0"/>
+        <w:jc w:val="both"/>
+        <w:rPr>
+          <w:color w:val="auto"/>
+          <w:sz w:val="20"/>
+          <w:lang w:val="en-GB" w:eastAsia="nl-NL"/>
+        </w:rPr>
+      </w:pPr>
+    </w:p>
+    <w:p>
+      <w:pPr>
+        <w:spacing w:after="0"/>
+        <w:ind w:right="0"/>
+        <w:jc w:val="both"/>
+        <w:rPr>
+          <w:rFonts w:ascii="Arial" w:eastAsia="Times New Roman" w:hAnsi="Arial" w:cs="Times New Roman"/>
+          <w:b/>
+          <w:snapToGrid w:val="0"/>
+          <w:color w:val="auto"/>
+          <w:sz w:val="20"/>
+          <w:u w:val="single"/>
+          <w:lang w:val="nl-NL" w:eastAsia="nl-NL"/>
+        </w:rPr>
+      </w:pPr>
+      <w:r>
+        <w:rPr>
+          <w:rFonts w:ascii="Arial" w:eastAsia="Times New Roman" w:hAnsi="Arial" w:cs="Times New Roman"/>
+          <w:b/>
+          <w:snapToGrid w:val="0"/>
+          <w:color w:val="auto"/>
+          <w:sz w:val="20"/>
+          <w:lang w:val="nl-NL" w:eastAsia="nl-NL"/>
+        </w:rPr>
+        <w:t>PC skills</w:t>
+      </w:r>
+      <w:r>
+        <w:rPr>
+          <w:rFonts w:ascii="Arial" w:eastAsia="Times New Roman" w:hAnsi="Arial" w:cs="Times New Roman"/>
+          <w:b/>
+          <w:snapToGrid w:val="0"/>
+          <w:color w:val="auto"/>
+          <w:sz w:val="20"/>
+          <w:lang w:val="nl-NL" w:eastAsia="nl-NL"/>
+        </w:rPr>
+        <w:t>:</w:t>
+      </w:r>
+    </w:p>
+    <w:p>
+      <w:pPr>
+        <w:numPr>
+          <w:ilvl w:val="0"/>
+          <w:numId w:val="6"/>
+        </w:numPr>
+        <w:spacing w:after="0"/>
+        <w:ind w:right="0"/>
+        <w:jc w:val="both"/>
+        <w:rPr>
+          <w:rFonts w:ascii="Arial" w:eastAsia="Times New Roman" w:hAnsi="Arial" w:cs="Times New Roman"/>
+          <w:snapToGrid w:val="0"/>
+          <w:color w:val="auto"/>
+          <w:sz w:val="20"/>
+          <w:lang w:val="en-GB" w:eastAsia="nl-NL"/>
+        </w:rPr>
+      </w:pPr>
+      <w:bookmarkStart w:id="0" w:name="_Hlk502779792"/>
+      <w:r>
+        <w:rPr>
+          <w:rFonts w:ascii="Arial" w:eastAsia="Times New Roman" w:hAnsi="Arial" w:cs="Times New Roman"/>
+          <w:snapToGrid w:val="0"/>
+          <w:color w:val="auto"/>
+          <w:sz w:val="20"/>
+          <w:lang w:val="en-GB" w:eastAsia="nl-NL"/>
+        </w:rPr>
+        <w:t>MS-Excel</w:t>
+      </w:r>
+      <w:bookmarkEnd w:id="0"/>
+      <w:r>
+        <w:rPr>
+          <w:rFonts w:ascii="Arial" w:eastAsia="Times New Roman" w:hAnsi="Arial" w:cs="Times New Roman"/>
+          <w:snapToGrid w:val="0"/>
+          <w:color w:val="auto"/>
+          <w:sz w:val="20"/>
+          <w:lang w:val="en-GB" w:eastAsia="nl-NL"/>
+        </w:rPr>
+        <w:t>, MS-Word, MS-PowerPoint</w:t>
+      </w:r>
+    </w:p>
+    <w:p>
+      <w:pPr>
+        <w:numPr>
+          <w:ilvl w:val="0"/>
+          <w:numId w:val="6"/>
+        </w:numPr>
+        <w:spacing w:after="0"/>
+        <w:ind w:right="0"/>
+        <w:jc w:val="both"/>
+        <w:rPr>
+          <w:rFonts w:ascii="Arial" w:eastAsia="Times New Roman" w:hAnsi="Arial" w:cs="Times New Roman"/>
+          <w:snapToGrid w:val="0"/>
+          <w:color w:val="auto"/>
+          <w:sz w:val="20"/>
+          <w:lang w:val="en-GB" w:eastAsia="nl-NL"/>
+        </w:rPr>
+      </w:pPr>
+      <w:r>
+        <w:rPr>
+          <w:rFonts w:ascii="Arial" w:eastAsia="Times New Roman" w:hAnsi="Arial" w:cs="Times New Roman"/>
+          <w:snapToGrid w:val="0"/>
+          <w:color w:val="auto"/>
+          <w:sz w:val="20"/>
+          <w:lang w:val="en-GB" w:eastAsia="nl-NL"/>
+        </w:rPr>
+        <w:t>Cisco Packet Tracer</w:t>
+      </w:r>
+      <w:r>
+        <w:rPr>
+          <w:rFonts w:ascii="Arial" w:eastAsia="Times New Roman" w:hAnsi="Arial" w:cs="Times New Roman"/>
+          <w:snapToGrid w:val="0"/>
+          <w:color w:val="auto"/>
+          <w:sz w:val="20"/>
+          <w:lang w:val="en-GB" w:eastAsia="nl-NL"/>
+        </w:rPr>
+        <w:t>, Networking</w:t>
+      </w:r>
+      <w:r>
+        <w:rPr>
+          <w:rFonts w:ascii="Arial" w:eastAsia="Times New Roman" w:hAnsi="Arial" w:cs="Times New Roman"/>
+          <w:snapToGrid w:val="0"/>
+          <w:color w:val="auto"/>
+          <w:sz w:val="20"/>
+          <w:lang w:val="en-GB" w:eastAsia="nl-NL"/>
+        </w:rPr>
+        <w:t xml:space="preserve"> </w:t>
+      </w:r>
+    </w:p>
+    <w:p>
+      <w:pPr>
+        <w:spacing w:after="0"/>
+        <w:ind w:right="0"/>
+        <w:jc w:val="both"/>
+        <w:rPr>
+          <w:rFonts w:ascii="Arial" w:eastAsia="Times New Roman" w:hAnsi="Arial" w:cs="Times New Roman"/>
+          <w:snapToGrid w:val="0"/>
+          <w:color w:val="auto"/>
+          <w:sz w:val="20"/>
+          <w:lang w:val="en-GB" w:eastAsia="nl-NL"/>
+        </w:rPr>
+      </w:pPr>
+    </w:p>
+    <w:p>
+      <w:pPr>
+        <w:spacing w:after="0"/>
+        <w:ind w:right="0"/>
+        <w:jc w:val="both"/>
+        <w:rPr>
+          <w:rFonts w:ascii="Arial" w:eastAsia="Times New Roman" w:hAnsi="Arial" w:cs="Times New Roman"/>
+          <w:b/>
+          <w:snapToGrid w:val="0"/>
+          <w:color w:val="auto"/>
+          <w:sz w:val="20"/>
+          <w:lang w:val="nl-NL" w:eastAsia="nl-NL"/>
+        </w:rPr>
+      </w:pPr>
+    </w:p>
+    <w:p>
+      <w:pPr>
+        <w:spacing w:after="0"/>
+        <w:ind w:right="0"/>
+        <w:jc w:val="both"/>
+        <w:rPr>
+          <w:rFonts w:ascii="Arial" w:eastAsia="Times New Roman" w:hAnsi="Arial" w:cs="Times New Roman"/>
+          <w:snapToGrid w:val="0"/>
+          <w:color w:val="auto"/>
+          <w:sz w:val="20"/>
+          <w:lang w:val="nl-NL" w:eastAsia="nl-NL"/>
+        </w:rPr>
+      </w:pPr>
+      <w:r>
+        <w:rPr>
+          <w:rFonts w:ascii="Arial" w:eastAsia="Times New Roman" w:hAnsi="Arial" w:cs="Times New Roman"/>
+          <w:b/>
+          <w:snapToGrid w:val="0"/>
+          <w:color w:val="auto"/>
+          <w:sz w:val="20"/>
+          <w:lang w:val="nl-NL" w:eastAsia="nl-NL"/>
+        </w:rPr>
+        <w:t>Known Languages</w:t>
+      </w:r>
+      <w:r>
+        <w:rPr>
+          <w:rFonts w:ascii="Arial" w:eastAsia="Times New Roman" w:hAnsi="Arial" w:cs="Times New Roman"/>
+          <w:snapToGrid w:val="0"/>
+          <w:color w:val="auto"/>
+          <w:sz w:val="20"/>
+          <w:lang w:val="nl-NL" w:eastAsia="nl-NL"/>
+        </w:rPr>
+        <w:t xml:space="preserve">: </w:t>
+      </w:r>
+    </w:p>
+    <w:p>
+      <w:pPr>
+        <w:numPr>
+          <w:ilvl w:val="0"/>
+          <w:numId w:val="6"/>
+        </w:numPr>
+        <w:spacing w:after="0"/>
+        <w:ind w:right="0"/>
+        <w:jc w:val="both"/>
+        <w:rPr>
+          <w:rFonts w:ascii="Arial" w:eastAsia="Times New Roman" w:hAnsi="Arial" w:cs="Times New Roman"/>
+          <w:snapToGrid w:val="0"/>
+          <w:color w:val="auto"/>
+          <w:sz w:val="20"/>
+          <w:lang w:val="nl-NL" w:eastAsia="nl-NL"/>
+        </w:rPr>
+      </w:pPr>
+      <w:r>
+        <w:rPr>
+          <w:rFonts w:ascii="Arial" w:eastAsia="Times New Roman" w:hAnsi="Arial" w:cs="Times New Roman"/>
+          <w:snapToGrid w:val="0"/>
+          <w:color w:val="auto"/>
+          <w:sz w:val="20"/>
+          <w:lang w:val="nl-NL" w:eastAsia="nl-NL"/>
+        </w:rPr>
+        <w:t>English: Mother ton</w:t>
+      </w:r>
+      <w:r>
+        <w:rPr>
+          <w:rFonts w:ascii="Arial" w:eastAsia="Times New Roman" w:hAnsi="Arial" w:cs="Times New Roman"/>
+          <w:snapToGrid w:val="0"/>
+          <w:color w:val="auto"/>
+          <w:sz w:val="20"/>
+          <w:lang w:val="nl-NL" w:eastAsia="nl-NL"/>
+        </w:rPr>
+        <w:t>g</w:t>
+      </w:r>
+      <w:r>
+        <w:rPr>
+          <w:rFonts w:ascii="Arial" w:eastAsia="Times New Roman" w:hAnsi="Arial" w:cs="Times New Roman"/>
+          <w:snapToGrid w:val="0"/>
+          <w:color w:val="auto"/>
+          <w:sz w:val="20"/>
+          <w:lang w:val="nl-NL" w:eastAsia="nl-NL"/>
+        </w:rPr>
+        <w:t>u</w:t>
+      </w:r>
+      <w:r>
+        <w:rPr>
+          <w:rFonts w:ascii="Arial" w:eastAsia="Times New Roman" w:hAnsi="Arial" w:cs="Times New Roman"/>
+          <w:snapToGrid w:val="0"/>
+          <w:color w:val="auto"/>
+          <w:sz w:val="20"/>
+          <w:lang w:val="nl-NL" w:eastAsia="nl-NL"/>
+        </w:rPr>
+        <w:t>e</w:t>
+      </w:r>
+      <w:r>
+        <w:rPr>
+          <w:rFonts w:ascii="Arial" w:eastAsia="Times New Roman" w:hAnsi="Arial" w:cs="Times New Roman"/>
+          <w:snapToGrid w:val="0"/>
+          <w:color w:val="auto"/>
+          <w:sz w:val="20"/>
+          <w:lang w:val="nl-NL" w:eastAsia="nl-NL"/>
+        </w:rPr>
+        <w:t>.</w:t>
+      </w:r>
+    </w:p>
+    <w:p>
+      <w:pPr>
+        <w:numPr>
+          <w:ilvl w:val="0"/>
+          <w:numId w:val="6"/>
+        </w:numPr>
+        <w:spacing w:after="0"/>
+        <w:ind w:right="0"/>
+        <w:jc w:val="both"/>
+        <w:rPr>
+          <w:rFonts w:ascii="Arial" w:eastAsia="Times New Roman" w:hAnsi="Arial" w:cs="Times New Roman"/>
+          <w:snapToGrid w:val="0"/>
+          <w:color w:val="auto"/>
+          <w:sz w:val="20"/>
+          <w:lang w:val="nl-NL" w:eastAsia="nl-NL"/>
+        </w:rPr>
+      </w:pPr>
+      <w:r>
+        <w:rPr>
+          <w:rFonts w:ascii="Arial" w:eastAsia="Times New Roman" w:hAnsi="Arial" w:cs="Times New Roman"/>
+          <w:snapToGrid w:val="0"/>
+          <w:color w:val="auto"/>
+          <w:sz w:val="20"/>
+          <w:lang w:val="nl-NL" w:eastAsia="nl-NL"/>
+        </w:rPr>
+        <w:t xml:space="preserve">Italian: </w:t>
+      </w:r>
+      <w:r>
+        <w:rPr>
+          <w:rFonts w:ascii="Arial" w:eastAsia="Times New Roman" w:hAnsi="Arial" w:cs="Times New Roman"/>
+          <w:snapToGrid w:val="0"/>
+          <w:color w:val="auto"/>
+          <w:sz w:val="20"/>
+          <w:lang w:val="nl-NL" w:eastAsia="nl-NL"/>
+        </w:rPr>
+        <w:t>2nd language, complete fluency in speaking, reading and writing</w:t>
+      </w:r>
+    </w:p>
+    <w:p>
+      <w:pPr>
+        <w:spacing w:after="0"/>
+        <w:ind w:right="0"/>
+        <w:jc w:val="both"/>
+        <w:rPr>
+          <w:rFonts w:ascii="Arial" w:eastAsia="Times New Roman" w:hAnsi="Arial" w:cs="Times New Roman"/>
+          <w:snapToGrid w:val="0"/>
+          <w:color w:val="auto"/>
+          <w:sz w:val="20"/>
+          <w:lang w:val="nl-NL" w:eastAsia="nl-NL"/>
+        </w:rPr>
+      </w:pPr>
+    </w:p>
+    <w:p>
+      <w:pPr>
+        <w:spacing w:after="0"/>
+        <w:ind w:right="0"/>
+        <w:jc w:val="both"/>
+        <w:rPr>
+          <w:rFonts w:ascii="Arial" w:eastAsia="Times New Roman" w:hAnsi="Arial" w:cs="Times New Roman"/>
+          <w:snapToGrid w:val="0"/>
+          <w:color w:val="auto"/>
+          <w:sz w:val="20"/>
+          <w:lang w:val="nl-NL" w:eastAsia="nl-NL"/>
+        </w:rPr>
+      </w:pPr>
+    </w:p>
+    <w:p>
+      <w:pPr>
+        <w:pBdr>
+          <w:top w:val="single" w:sz="4" w:space="1" w:color="auto"/>
+          <w:left w:val="single" w:sz="4" w:space="4" w:color="auto"/>
+          <w:bottom w:val="single" w:sz="4" w:space="1" w:color="auto"/>
+          <w:right w:val="single" w:sz="4" w:space="4" w:color="auto"/>
+        </w:pBdr>
+        <w:spacing w:after="0"/>
+        <w:ind w:right="0"/>
+        <w:jc w:val="both"/>
+        <w:rPr>
           <w:rFonts w:ascii="Arial" w:eastAsia="Arial" w:hAnsi="Arial" w:cs="Arial"/>
           <w:snapToGrid w:val="0"/>
           <w:color w:val="000000"/>
@@ -3594,15 +3622,6 @@
           <w:lang w:val="nl-NL" w:eastAsia="nl-NL"/>
         </w:rPr>
         <w:tab/>
-      </w:r>
-      <w:r>
-        <w:rPr>
-          <w:rFonts w:ascii="Arial" w:eastAsia="Times New Roman" w:hAnsi="Arial" w:cs="Times New Roman"/>
-          <w:snapToGrid w:val="0"/>
-          <w:color w:val="auto"/>
-          <w:sz w:val="20"/>
-          <w:lang w:val="nl-NL" w:eastAsia="nl-NL"/>
-        </w:rPr>
         <w:t>Project</w:t>
       </w:r>
       <w:r>
@@ -6543,6 +6562,10 @@
 </file>
 
 <file path=customXml/item1.xml><?xml version="1.0" encoding="utf-8"?>
+<b:Sources xmlns:b="http://schemas.openxmlformats.org/officeDocument/2006/bibliography" xmlns="http://schemas.openxmlformats.org/officeDocument/2006/bibliography" SelectedStyle="\APASixthEditionOfficeOnline.xsl" StyleName="APA" Version="6"/>
+</file>
+
+<file path=customXml/item2.xml><?xml version="1.0" encoding="utf-8"?>
 <?mso-contentType ?>
 <FormTemplates xmlns="http://schemas.microsoft.com/sharepoint/v3/contenttype/forms">
   <Display>DocumentLibraryForm</Display>
@@ -6551,22 +6574,18 @@
 </FormTemplates>
 </file>
 
-<file path=customXml/item2.xml><?xml version="1.0" encoding="utf-8"?>
-<b:Sources xmlns:b="http://schemas.openxmlformats.org/officeDocument/2006/bibliography" xmlns="http://schemas.openxmlformats.org/officeDocument/2006/bibliography" SelectedStyle="\APASixthEditionOfficeOnline.xsl" StyleName="APA" Version="6"/>
+<file path=customXml/itemProps1.xml><?xml version="1.0" encoding="utf-8"?>
+<ds:datastoreItem xmlns:ds="http://schemas.openxmlformats.org/officeDocument/2006/customXml" ds:itemID="{FD8AB3D0-07DB-4220-8CDC-E313BA466D80}">
+  <ds:schemaRefs>
+    <ds:schemaRef ds:uri="http://schemas.openxmlformats.org/officeDocument/2006/bibliography"/>
+  </ds:schemaRefs>
+</ds:datastoreItem>
 </file>
 
-<file path=customXml/itemProps1.xml><?xml version="1.0" encoding="utf-8"?>
+<file path=customXml/itemProps2.xml><?xml version="1.0" encoding="utf-8"?>
 <ds:datastoreItem xmlns:ds="http://schemas.openxmlformats.org/officeDocument/2006/customXml" ds:itemID="{D9047586-818A-42E7-8406-C090B9294F00}">
   <ds:schemaRefs>
     <ds:schemaRef ds:uri="http://schemas.microsoft.com/sharepoint/v3/contenttype/forms"/>
   </ds:schemaRefs>
 </ds:datastoreItem>
-</file>
-
-<file path=customXml/itemProps2.xml><?xml version="1.0" encoding="utf-8"?>
-<ds:datastoreItem xmlns:ds="http://schemas.openxmlformats.org/officeDocument/2006/customXml" ds:itemID="{FD8AB3D0-07DB-4220-8CDC-E313BA466D80}">
-  <ds:schemaRefs>
-    <ds:schemaRef ds:uri="http://schemas.openxmlformats.org/officeDocument/2006/bibliography"/>
-  </ds:schemaRefs>
-</ds:datastoreItem>
 </file>
</xml_diff>